<commit_message>
zmiany w opisie aktorów i opisie przypadków użycia oraz dodanie diagramu przypadków użycia
</commit_message>
<xml_diff>
--- a/Dokumentacja wymagań.docx
+++ b/Dokumentacja wymagań.docx
@@ -1,6 +1,6 @@
 
 <file path=word/document.xml><?xml version="1.0" encoding="utf-8"?>
-<w:document xmlns:wpc="http://schemas.microsoft.com/office/word/2010/wordprocessingCanvas" xmlns:mc="http://schemas.openxmlformats.org/markup-compatibility/2006" xmlns:o="urn:schemas-microsoft-com:office:office" xmlns:r="http://schemas.openxmlformats.org/officeDocument/2006/relationships" xmlns:m="http://schemas.openxmlformats.org/officeDocument/2006/math" xmlns:v="urn:schemas-microsoft-com:vml" xmlns:wp14="http://schemas.microsoft.com/office/word/2010/wordprocessingDrawing" xmlns:wp="http://schemas.openxmlformats.org/drawingml/2006/wordprocessingDrawing" xmlns:w10="urn:schemas-microsoft-com:office:word" xmlns:w="http://schemas.openxmlformats.org/wordprocessingml/2006/main" xmlns:w14="http://schemas.microsoft.com/office/word/2010/wordml" xmlns:wpg="http://schemas.microsoft.com/office/word/2010/wordprocessingGroup" xmlns:wpi="http://schemas.microsoft.com/office/word/2010/wordprocessingInk" xmlns:wne="http://schemas.microsoft.com/office/word/2006/wordml" xmlns:wps="http://schemas.microsoft.com/office/word/2010/wordprocessingShape" mc:Ignorable="w14 wp14">
+<w:document xmlns:ve="http://schemas.openxmlformats.org/markup-compatibility/2006" xmlns:o="urn:schemas-microsoft-com:office:office" xmlns:r="http://schemas.openxmlformats.org/officeDocument/2006/relationships" xmlns:m="http://schemas.openxmlformats.org/officeDocument/2006/math" xmlns:v="urn:schemas-microsoft-com:vml" xmlns:wp="http://schemas.openxmlformats.org/drawingml/2006/wordprocessingDrawing" xmlns:w10="urn:schemas-microsoft-com:office:word" xmlns:w="http://schemas.openxmlformats.org/wordprocessingml/2006/main" xmlns:wne="http://schemas.microsoft.com/office/word/2006/wordml">
   <w:body>
     <w:p>
       <w:pPr>
@@ -118,7 +118,7 @@
           <w:lang w:val="pl-PL"/>
         </w:rPr>
         <w:sectPr>
-          <w:headerReference w:type="default" r:id="rId8"/>
+          <w:headerReference w:type="default" r:id="rId7"/>
           <w:pgSz w:w="12240" w:h="15840"/>
           <w:pgMar w:top="1440" w:right="1440" w:bottom="1440" w:left="1440" w:header="720" w:footer="708" w:gutter="0"/>
           <w:cols w:space="708"/>
@@ -149,7 +149,7 @@
           <w:left w:w="10" w:type="dxa"/>
           <w:right w:w="10" w:type="dxa"/>
         </w:tblCellMar>
-        <w:tblLook w:val="04A0" w:firstRow="1" w:lastRow="0" w:firstColumn="1" w:lastColumn="0" w:noHBand="0" w:noVBand="1"/>
+        <w:tblLook w:val="04A0"/>
       </w:tblPr>
       <w:tblGrid>
         <w:gridCol w:w="2304"/>
@@ -440,16 +440,14 @@
               <w:rPr>
                 <w:lang w:val="pl-PL"/>
               </w:rPr>
-              <w:t xml:space="preserve">Kacper </w:t>
+              <w:t>Kacper Fleszar</w:t>
             </w:r>
-            <w:proofErr w:type="spellStart"/>
             <w:r>
               <w:rPr>
                 <w:lang w:val="pl-PL"/>
               </w:rPr>
-              <w:t>Fleszar</w:t>
+              <w:t>, Wojciech Pełka, Adam Redliński</w:t>
             </w:r>
-            <w:proofErr w:type="spellEnd"/>
           </w:p>
         </w:tc>
       </w:tr>
@@ -477,6 +475,12 @@
                 <w:lang w:val="pl-PL"/>
               </w:rPr>
             </w:pPr>
+            <w:r>
+              <w:rPr>
+                <w:lang w:val="pl-PL"/>
+              </w:rPr>
+              <w:t>Data: 31.05.2016</w:t>
+            </w:r>
           </w:p>
         </w:tc>
         <w:tc>
@@ -502,6 +506,12 @@
                 <w:lang w:val="pl-PL"/>
               </w:rPr>
             </w:pPr>
+            <w:r>
+              <w:rPr>
+                <w:lang w:val="pl-PL"/>
+              </w:rPr>
+              <w:t>1.1</w:t>
+            </w:r>
           </w:p>
         </w:tc>
         <w:tc>
@@ -527,6 +537,42 @@
                 <w:lang w:val="pl-PL"/>
               </w:rPr>
             </w:pPr>
+            <w:r>
+              <w:rPr>
+                <w:lang w:val="pl-PL"/>
+              </w:rPr>
+              <w:t>Zmiany w opisach aktorów oraz przypa</w:t>
+            </w:r>
+            <w:r>
+              <w:rPr>
+                <w:lang w:val="pl-PL"/>
+              </w:rPr>
+              <w:t>d</w:t>
+            </w:r>
+            <w:r>
+              <w:rPr>
+                <w:lang w:val="pl-PL"/>
+              </w:rPr>
+              <w:t>ków  użycia</w:t>
+            </w:r>
+            <w:r>
+              <w:rPr>
+                <w:lang w:val="pl-PL"/>
+              </w:rPr>
+              <w:t>, dodanie diagramu przypa</w:t>
+            </w:r>
+            <w:r>
+              <w:rPr>
+                <w:lang w:val="pl-PL"/>
+              </w:rPr>
+              <w:t>d</w:t>
+            </w:r>
+            <w:r>
+              <w:rPr>
+                <w:lang w:val="pl-PL"/>
+              </w:rPr>
+              <w:t>ków  użycia</w:t>
+            </w:r>
           </w:p>
         </w:tc>
         <w:tc>
@@ -553,6 +599,12 @@
                 <w:lang w:val="pl-PL"/>
               </w:rPr>
             </w:pPr>
+            <w:r>
+              <w:rPr>
+                <w:lang w:val="pl-PL"/>
+              </w:rPr>
+              <w:t>Adam Redliński</w:t>
+            </w:r>
           </w:p>
         </w:tc>
       </w:tr>
@@ -1014,6 +1066,14 @@
         </w:rPr>
         <w:t xml:space="preserve"> – baza zawierająca dane zamówień</w:t>
       </w:r>
+      <w:r>
+        <w:rPr>
+          <w:sz w:val="24"/>
+          <w:szCs w:val="24"/>
+          <w:lang w:val="pl-PL"/>
+        </w:rPr>
+        <w:t>, informacje o przelewach</w:t>
+      </w:r>
     </w:p>
     <w:p>
       <w:pPr>
@@ -1034,7 +1094,7 @@
           <w:szCs w:val="24"/>
           <w:lang w:val="pl-PL"/>
         </w:rPr>
-        <w:t>Baza przelewów</w:t>
+        <w:t>Baza pracowników</w:t>
       </w:r>
       <w:r>
         <w:rPr>
@@ -1042,7 +1102,7 @@
           <w:szCs w:val="24"/>
           <w:lang w:val="pl-PL"/>
         </w:rPr>
-        <w:t xml:space="preserve"> – baza zawierająca informacje o wykonywanych przelewach</w:t>
+        <w:t xml:space="preserve"> – baza przechowująca dane pracowników</w:t>
       </w:r>
     </w:p>
     <w:p>
@@ -1064,36 +1124,6 @@
           <w:szCs w:val="24"/>
           <w:lang w:val="pl-PL"/>
         </w:rPr>
-        <w:t>Baza pracowników</w:t>
-      </w:r>
-      <w:r>
-        <w:rPr>
-          <w:sz w:val="24"/>
-          <w:szCs w:val="24"/>
-          <w:lang w:val="pl-PL"/>
-        </w:rPr>
-        <w:t xml:space="preserve"> – baza przechowująca dane pracowników</w:t>
-      </w:r>
-    </w:p>
-    <w:p>
-      <w:pPr>
-        <w:pStyle w:val="Akapitzlist"/>
-        <w:numPr>
-          <w:ilvl w:val="0"/>
-          <w:numId w:val="26"/>
-        </w:numPr>
-        <w:rPr>
-          <w:sz w:val="24"/>
-          <w:szCs w:val="24"/>
-          <w:lang w:val="pl-PL"/>
-        </w:rPr>
-      </w:pPr>
-      <w:r>
-        <w:rPr>
-          <w:sz w:val="24"/>
-          <w:szCs w:val="24"/>
-          <w:lang w:val="pl-PL"/>
-        </w:rPr>
         <w:t>System</w:t>
       </w:r>
       <w:r>
@@ -1193,7 +1223,7 @@
         <w:rPr>
           <w:lang w:val="pl-PL"/>
         </w:rPr>
-        <w:t>Możliwość generowania raportów w pliku PDF</w:t>
+        <w:t>Prezentacja listy wykonanych przelewów z możliwością sortowania, przeszukiwania, filtrowania</w:t>
       </w:r>
     </w:p>
     <w:p>
@@ -1211,7 +1241,7 @@
         <w:rPr>
           <w:lang w:val="pl-PL"/>
         </w:rPr>
-        <w:t>Prezentacja listy wykonanych przelewów z możliwością sortowania, przeszukiwania, filtrowania</w:t>
+        <w:t xml:space="preserve">Rejestracja działań pracowników </w:t>
       </w:r>
     </w:p>
     <w:p>
@@ -1229,7 +1259,7 @@
         <w:rPr>
           <w:lang w:val="pl-PL"/>
         </w:rPr>
-        <w:t xml:space="preserve">Rejestracja działań pracowników </w:t>
+        <w:t>Generowanie raportu z działań pracowników PDF – przeglądanie, wyszukiwanie</w:t>
       </w:r>
     </w:p>
     <w:p>
@@ -1247,7 +1277,7 @@
         <w:rPr>
           <w:lang w:val="pl-PL"/>
         </w:rPr>
-        <w:t>Generowanie raportu z działań pracowników PDF – przeglądanie, wyszukiwanie</w:t>
+        <w:t>Zażądanie kontami użytkowników – dodawanie, usuwanie</w:t>
       </w:r>
     </w:p>
     <w:p>
@@ -1265,7 +1295,7 @@
         <w:rPr>
           <w:lang w:val="pl-PL"/>
         </w:rPr>
-        <w:t>Zażądanie kontami użytkowników – dodawanie, usuwanie</w:t>
+        <w:t>Logowanie użytkownika</w:t>
       </w:r>
     </w:p>
     <w:p>
@@ -1283,16 +1313,77 @@
         <w:rPr>
           <w:lang w:val="pl-PL"/>
         </w:rPr>
-        <w:t>Logowanie użytkownika</w:t>
+        <w:t>Eksport listy obsłużonych przelewów</w:t>
       </w:r>
     </w:p>
     <w:p>
       <w:pPr>
         <w:pStyle w:val="Akapitzlist"/>
-        <w:numPr>
-          <w:ilvl w:val="0"/>
-          <w:numId w:val="27"/>
-        </w:numPr>
+        <w:rPr>
+          <w:lang w:val="pl-PL"/>
+        </w:rPr>
+      </w:pPr>
+    </w:p>
+    <w:p>
+      <w:pPr>
+        <w:pStyle w:val="Nagwek1"/>
+        <w:rPr>
+          <w:lang w:val="pl-PL"/>
+        </w:rPr>
+      </w:pPr>
+    </w:p>
+    <w:p>
+      <w:pPr>
+        <w:pStyle w:val="Nagwek1"/>
+        <w:rPr>
+          <w:lang w:val="pl-PL"/>
+        </w:rPr>
+      </w:pPr>
+    </w:p>
+    <w:p>
+      <w:pPr>
+        <w:pStyle w:val="Nagwek1"/>
+        <w:rPr>
+          <w:lang w:val="pl-PL"/>
+        </w:rPr>
+      </w:pPr>
+    </w:p>
+    <w:p>
+      <w:pPr>
+        <w:pStyle w:val="Nagwek1"/>
+        <w:rPr>
+          <w:lang w:val="pl-PL"/>
+        </w:rPr>
+      </w:pPr>
+    </w:p>
+    <w:p>
+      <w:pPr>
+        <w:pStyle w:val="Nagwek1"/>
+        <w:rPr>
+          <w:lang w:val="pl-PL"/>
+        </w:rPr>
+      </w:pPr>
+    </w:p>
+    <w:p>
+      <w:pPr>
+        <w:pStyle w:val="Nagwek1"/>
+        <w:rPr>
+          <w:lang w:val="pl-PL"/>
+        </w:rPr>
+      </w:pPr>
+    </w:p>
+    <w:p>
+      <w:pPr>
+        <w:pStyle w:val="Nagwek1"/>
+        <w:rPr>
+          <w:lang w:val="pl-PL"/>
+        </w:rPr>
+      </w:pPr>
+    </w:p>
+    <w:p>
+      <w:pPr>
+        <w:pStyle w:val="Nagwek1"/>
+        <w:jc w:val="center"/>
         <w:rPr>
           <w:lang w:val="pl-PL"/>
         </w:rPr>
@@ -1301,7 +1392,63 @@
         <w:rPr>
           <w:lang w:val="pl-PL"/>
         </w:rPr>
-        <w:t>Eksport listy obsłużonych przelewów</w:t>
+        <w:lastRenderedPageBreak/>
+        <w:t>Diagram Przypadków użycia</w:t>
+      </w:r>
+    </w:p>
+    <w:p>
+      <w:pPr>
+        <w:rPr>
+          <w:lang w:val="pl-PL"/>
+        </w:rPr>
+      </w:pPr>
+    </w:p>
+    <w:p>
+      <w:pPr>
+        <w:rPr>
+          <w:lang w:val="pl-PL"/>
+        </w:rPr>
+      </w:pPr>
+      <w:r>
+        <w:rPr>
+          <w:noProof/>
+          <w:lang w:val="pl-PL" w:eastAsia="pl-PL" w:bidi="ar-SA"/>
+        </w:rPr>
+        <w:drawing>
+          <wp:inline distT="0" distB="0" distL="0" distR="0">
+            <wp:extent cx="6218172" cy="3794015"/>
+            <wp:effectExtent l="19050" t="0" r="0" b="0"/>
+            <wp:docPr id="1" name="Obraz 0" descr="Diagram Przypadków użycia.jpg"/>
+            <wp:cNvGraphicFramePr>
+              <a:graphicFrameLocks xmlns:a="http://schemas.openxmlformats.org/drawingml/2006/main" noChangeAspect="1"/>
+            </wp:cNvGraphicFramePr>
+            <a:graphic xmlns:a="http://schemas.openxmlformats.org/drawingml/2006/main">
+              <a:graphicData uri="http://schemas.openxmlformats.org/drawingml/2006/picture">
+                <pic:pic xmlns:pic="http://schemas.openxmlformats.org/drawingml/2006/picture">
+                  <pic:nvPicPr>
+                    <pic:cNvPr id="0" name="Diagram Przypadków użycia.jpg"/>
+                    <pic:cNvPicPr/>
+                  </pic:nvPicPr>
+                  <pic:blipFill>
+                    <a:blip r:embed="rId8"/>
+                    <a:stretch>
+                      <a:fillRect/>
+                    </a:stretch>
+                  </pic:blipFill>
+                  <pic:spPr>
+                    <a:xfrm>
+                      <a:off x="0" y="0"/>
+                      <a:ext cx="6218172" cy="3794015"/>
+                    </a:xfrm>
+                    <a:prstGeom prst="rect">
+                      <a:avLst/>
+                    </a:prstGeom>
+                  </pic:spPr>
+                </pic:pic>
+              </a:graphicData>
+            </a:graphic>
+          </wp:inline>
+        </w:drawing>
       </w:r>
     </w:p>
     <w:sectPr>
@@ -1316,15 +1463,15 @@
 </file>
 
 <file path=word/endnotes.xml><?xml version="1.0" encoding="utf-8"?>
-<w:endnotes xmlns:wpc="http://schemas.microsoft.com/office/word/2010/wordprocessingCanvas" xmlns:mc="http://schemas.openxmlformats.org/markup-compatibility/2006" xmlns:o="urn:schemas-microsoft-com:office:office" xmlns:r="http://schemas.openxmlformats.org/officeDocument/2006/relationships" xmlns:m="http://schemas.openxmlformats.org/officeDocument/2006/math" xmlns:v="urn:schemas-microsoft-com:vml" xmlns:wp14="http://schemas.microsoft.com/office/word/2010/wordprocessingDrawing" xmlns:wp="http://schemas.openxmlformats.org/drawingml/2006/wordprocessingDrawing" xmlns:w10="urn:schemas-microsoft-com:office:word" xmlns:w="http://schemas.openxmlformats.org/wordprocessingml/2006/main" xmlns:w14="http://schemas.microsoft.com/office/word/2010/wordml" xmlns:wpg="http://schemas.microsoft.com/office/word/2010/wordprocessingGroup" xmlns:wpi="http://schemas.microsoft.com/office/word/2010/wordprocessingInk" xmlns:wne="http://schemas.microsoft.com/office/word/2006/wordml" xmlns:wps="http://schemas.microsoft.com/office/word/2010/wordprocessingShape" mc:Ignorable="w14 wp14">
-  <w:endnote w:type="separator" w:id="-1">
+<w:endnotes xmlns:ve="http://schemas.openxmlformats.org/markup-compatibility/2006" xmlns:o="urn:schemas-microsoft-com:office:office" xmlns:r="http://schemas.openxmlformats.org/officeDocument/2006/relationships" xmlns:m="http://schemas.openxmlformats.org/officeDocument/2006/math" xmlns:v="urn:schemas-microsoft-com:vml" xmlns:wp="http://schemas.openxmlformats.org/drawingml/2006/wordprocessingDrawing" xmlns:w10="urn:schemas-microsoft-com:office:word" xmlns:w="http://schemas.openxmlformats.org/wordprocessingml/2006/main" xmlns:wne="http://schemas.microsoft.com/office/word/2006/wordml">
+  <w:endnote w:type="separator" w:id="0">
     <w:p>
       <w:r>
         <w:separator/>
       </w:r>
     </w:p>
   </w:endnote>
-  <w:endnote w:type="continuationSeparator" w:id="0">
+  <w:endnote w:type="continuationSeparator" w:id="1">
     <w:p>
       <w:r>
         <w:continuationSeparator/>
@@ -1335,7 +1482,7 @@
 </file>
 
 <file path=word/footer1.xml><?xml version="1.0" encoding="utf-8"?>
-<w:ftr xmlns:wpc="http://schemas.microsoft.com/office/word/2010/wordprocessingCanvas" xmlns:mc="http://schemas.openxmlformats.org/markup-compatibility/2006" xmlns:o="urn:schemas-microsoft-com:office:office" xmlns:r="http://schemas.openxmlformats.org/officeDocument/2006/relationships" xmlns:m="http://schemas.openxmlformats.org/officeDocument/2006/math" xmlns:v="urn:schemas-microsoft-com:vml" xmlns:wp14="http://schemas.microsoft.com/office/word/2010/wordprocessingDrawing" xmlns:wp="http://schemas.openxmlformats.org/drawingml/2006/wordprocessingDrawing" xmlns:w10="urn:schemas-microsoft-com:office:word" xmlns:w="http://schemas.openxmlformats.org/wordprocessingml/2006/main" xmlns:w14="http://schemas.microsoft.com/office/word/2010/wordml" xmlns:wpg="http://schemas.microsoft.com/office/word/2010/wordprocessingGroup" xmlns:wpi="http://schemas.microsoft.com/office/word/2010/wordprocessingInk" xmlns:wne="http://schemas.microsoft.com/office/word/2006/wordml" xmlns:wps="http://schemas.microsoft.com/office/word/2010/wordprocessingShape" mc:Ignorable="w14 wp14">
+<w:ftr xmlns:ve="http://schemas.openxmlformats.org/markup-compatibility/2006" xmlns:o="urn:schemas-microsoft-com:office:office" xmlns:r="http://schemas.openxmlformats.org/officeDocument/2006/relationships" xmlns:m="http://schemas.openxmlformats.org/officeDocument/2006/math" xmlns:v="urn:schemas-microsoft-com:vml" xmlns:wp="http://schemas.openxmlformats.org/drawingml/2006/wordprocessingDrawing" xmlns:w10="urn:schemas-microsoft-com:office:word" xmlns:w="http://schemas.openxmlformats.org/wordprocessingml/2006/main" xmlns:wne="http://schemas.microsoft.com/office/word/2006/wordml">
   <w:tbl>
     <w:tblPr>
       <w:tblW w:w="9486" w:type="dxa"/>
@@ -1345,7 +1492,7 @@
         <w:left w:w="10" w:type="dxa"/>
         <w:right w:w="10" w:type="dxa"/>
       </w:tblCellMar>
-      <w:tblLook w:val="04A0" w:firstRow="1" w:lastRow="0" w:firstColumn="1" w:lastColumn="0" w:noHBand="0" w:noVBand="1"/>
+      <w:tblLook w:val="04A0"/>
     </w:tblPr>
     <w:tblGrid>
       <w:gridCol w:w="3162"/>
@@ -1427,13 +1574,8 @@
             <w:pStyle w:val="Standard"/>
             <w:jc w:val="right"/>
           </w:pPr>
-          <w:proofErr w:type="spellStart"/>
           <w:r>
             <w:t>Strona</w:t>
-          </w:r>
-          <w:proofErr w:type="spellEnd"/>
-          <w:r>
-            <w:t xml:space="preserve"> </w:t>
           </w:r>
           <w:r>
             <w:rPr>
@@ -1458,7 +1600,7 @@
               <w:rStyle w:val="Numerstrony"/>
               <w:noProof/>
             </w:rPr>
-            <w:t>4</w:t>
+            <w:t>2</w:t>
           </w:r>
           <w:r>
             <w:rPr>
@@ -1479,8 +1621,8 @@
 </file>
 
 <file path=word/footnotes.xml><?xml version="1.0" encoding="utf-8"?>
-<w:footnotes xmlns:wpc="http://schemas.microsoft.com/office/word/2010/wordprocessingCanvas" xmlns:mc="http://schemas.openxmlformats.org/markup-compatibility/2006" xmlns:o="urn:schemas-microsoft-com:office:office" xmlns:r="http://schemas.openxmlformats.org/officeDocument/2006/relationships" xmlns:m="http://schemas.openxmlformats.org/officeDocument/2006/math" xmlns:v="urn:schemas-microsoft-com:vml" xmlns:wp14="http://schemas.microsoft.com/office/word/2010/wordprocessingDrawing" xmlns:wp="http://schemas.openxmlformats.org/drawingml/2006/wordprocessingDrawing" xmlns:w10="urn:schemas-microsoft-com:office:word" xmlns:w="http://schemas.openxmlformats.org/wordprocessingml/2006/main" xmlns:w14="http://schemas.microsoft.com/office/word/2010/wordml" xmlns:wpg="http://schemas.microsoft.com/office/word/2010/wordprocessingGroup" xmlns:wpi="http://schemas.microsoft.com/office/word/2010/wordprocessingInk" xmlns:wne="http://schemas.microsoft.com/office/word/2006/wordml" xmlns:wps="http://schemas.microsoft.com/office/word/2010/wordprocessingShape" mc:Ignorable="w14 wp14">
-  <w:footnote w:type="separator" w:id="-1">
+<w:footnotes xmlns:ve="http://schemas.openxmlformats.org/markup-compatibility/2006" xmlns:o="urn:schemas-microsoft-com:office:office" xmlns:r="http://schemas.openxmlformats.org/officeDocument/2006/relationships" xmlns:m="http://schemas.openxmlformats.org/officeDocument/2006/math" xmlns:v="urn:schemas-microsoft-com:vml" xmlns:wp="http://schemas.openxmlformats.org/drawingml/2006/wordprocessingDrawing" xmlns:w10="urn:schemas-microsoft-com:office:word" xmlns:w="http://schemas.openxmlformats.org/wordprocessingml/2006/main" xmlns:wne="http://schemas.microsoft.com/office/word/2006/wordml">
+  <w:footnote w:type="separator" w:id="0">
     <w:p>
       <w:r>
         <w:rPr>
@@ -1490,7 +1632,7 @@
       </w:r>
     </w:p>
   </w:footnote>
-  <w:footnote w:type="continuationSeparator" w:id="0">
+  <w:footnote w:type="continuationSeparator" w:id="1">
     <w:p>
       <w:r>
         <w:continuationSeparator/>
@@ -1501,7 +1643,7 @@
 </file>
 
 <file path=word/header1.xml><?xml version="1.0" encoding="utf-8"?>
-<w:hdr xmlns:wpc="http://schemas.microsoft.com/office/word/2010/wordprocessingCanvas" xmlns:mc="http://schemas.openxmlformats.org/markup-compatibility/2006" xmlns:o="urn:schemas-microsoft-com:office:office" xmlns:r="http://schemas.openxmlformats.org/officeDocument/2006/relationships" xmlns:m="http://schemas.openxmlformats.org/officeDocument/2006/math" xmlns:v="urn:schemas-microsoft-com:vml" xmlns:wp14="http://schemas.microsoft.com/office/word/2010/wordprocessingDrawing" xmlns:wp="http://schemas.openxmlformats.org/drawingml/2006/wordprocessingDrawing" xmlns:w10="urn:schemas-microsoft-com:office:word" xmlns:w="http://schemas.openxmlformats.org/wordprocessingml/2006/main" xmlns:w14="http://schemas.microsoft.com/office/word/2010/wordml" xmlns:wpg="http://schemas.microsoft.com/office/word/2010/wordprocessingGroup" xmlns:wpi="http://schemas.microsoft.com/office/word/2010/wordprocessingInk" xmlns:wne="http://schemas.microsoft.com/office/word/2006/wordml" xmlns:wps="http://schemas.microsoft.com/office/word/2010/wordprocessingShape" mc:Ignorable="w14 wp14">
+<w:hdr xmlns:ve="http://schemas.openxmlformats.org/markup-compatibility/2006" xmlns:o="urn:schemas-microsoft-com:office:office" xmlns:r="http://schemas.openxmlformats.org/officeDocument/2006/relationships" xmlns:m="http://schemas.openxmlformats.org/officeDocument/2006/math" xmlns:v="urn:schemas-microsoft-com:vml" xmlns:wp="http://schemas.openxmlformats.org/drawingml/2006/wordprocessingDrawing" xmlns:w10="urn:schemas-microsoft-com:office:word" xmlns:w="http://schemas.openxmlformats.org/wordprocessingml/2006/main" xmlns:wne="http://schemas.microsoft.com/office/word/2006/wordml">
   <w:p>
     <w:pPr>
       <w:pStyle w:val="Standard"/>
@@ -1553,7 +1695,7 @@
 </file>
 
 <file path=word/header2.xml><?xml version="1.0" encoding="utf-8"?>
-<w:hdr xmlns:wpc="http://schemas.microsoft.com/office/word/2010/wordprocessingCanvas" xmlns:mc="http://schemas.openxmlformats.org/markup-compatibility/2006" xmlns:o="urn:schemas-microsoft-com:office:office" xmlns:r="http://schemas.openxmlformats.org/officeDocument/2006/relationships" xmlns:m="http://schemas.openxmlformats.org/officeDocument/2006/math" xmlns:v="urn:schemas-microsoft-com:vml" xmlns:wp14="http://schemas.microsoft.com/office/word/2010/wordprocessingDrawing" xmlns:wp="http://schemas.openxmlformats.org/drawingml/2006/wordprocessingDrawing" xmlns:w10="urn:schemas-microsoft-com:office:word" xmlns:w="http://schemas.openxmlformats.org/wordprocessingml/2006/main" xmlns:w14="http://schemas.microsoft.com/office/word/2010/wordml" xmlns:wpg="http://schemas.microsoft.com/office/word/2010/wordprocessingGroup" xmlns:wpi="http://schemas.microsoft.com/office/word/2010/wordprocessingInk" xmlns:wne="http://schemas.microsoft.com/office/word/2006/wordml" xmlns:wps="http://schemas.microsoft.com/office/word/2010/wordprocessingShape" mc:Ignorable="w14 wp14">
+<w:hdr xmlns:ve="http://schemas.openxmlformats.org/markup-compatibility/2006" xmlns:o="urn:schemas-microsoft-com:office:office" xmlns:r="http://schemas.openxmlformats.org/officeDocument/2006/relationships" xmlns:m="http://schemas.openxmlformats.org/officeDocument/2006/math" xmlns:v="urn:schemas-microsoft-com:vml" xmlns:wp="http://schemas.openxmlformats.org/drawingml/2006/wordprocessingDrawing" xmlns:w10="urn:schemas-microsoft-com:office:word" xmlns:w="http://schemas.openxmlformats.org/wordprocessingml/2006/main" xmlns:wne="http://schemas.microsoft.com/office/word/2006/wordml">
   <w:tbl>
     <w:tblPr>
       <w:tblW w:w="9573" w:type="dxa"/>
@@ -1563,7 +1705,7 @@
         <w:left w:w="10" w:type="dxa"/>
         <w:right w:w="10" w:type="dxa"/>
       </w:tblCellMar>
-      <w:tblLook w:val="04A0" w:firstRow="1" w:lastRow="0" w:firstColumn="1" w:lastColumn="0" w:noHBand="0" w:noVBand="1"/>
+      <w:tblLook w:val="04A0"/>
     </w:tblPr>
     <w:tblGrid>
       <w:gridCol w:w="6379"/>
@@ -1731,7 +1873,7 @@
 </file>
 
 <file path=word/numbering.xml><?xml version="1.0" encoding="utf-8"?>
-<w:numbering xmlns:wpc="http://schemas.microsoft.com/office/word/2010/wordprocessingCanvas" xmlns:mc="http://schemas.openxmlformats.org/markup-compatibility/2006" xmlns:o="urn:schemas-microsoft-com:office:office" xmlns:r="http://schemas.openxmlformats.org/officeDocument/2006/relationships" xmlns:m="http://schemas.openxmlformats.org/officeDocument/2006/math" xmlns:v="urn:schemas-microsoft-com:vml" xmlns:wp14="http://schemas.microsoft.com/office/word/2010/wordprocessingDrawing" xmlns:wp="http://schemas.openxmlformats.org/drawingml/2006/wordprocessingDrawing" xmlns:w10="urn:schemas-microsoft-com:office:word" xmlns:w="http://schemas.openxmlformats.org/wordprocessingml/2006/main" xmlns:w14="http://schemas.microsoft.com/office/word/2010/wordml" xmlns:wpg="http://schemas.microsoft.com/office/word/2010/wordprocessingGroup" xmlns:wpi="http://schemas.microsoft.com/office/word/2010/wordprocessingInk" xmlns:wne="http://schemas.microsoft.com/office/word/2006/wordml" xmlns:wps="http://schemas.microsoft.com/office/word/2010/wordprocessingShape" mc:Ignorable="w14 wp14">
+<w:numbering xmlns:ve="http://schemas.openxmlformats.org/markup-compatibility/2006" xmlns:o="urn:schemas-microsoft-com:office:office" xmlns:r="http://schemas.openxmlformats.org/officeDocument/2006/relationships" xmlns:m="http://schemas.openxmlformats.org/officeDocument/2006/math" xmlns:v="urn:schemas-microsoft-com:vml" xmlns:wp="http://schemas.openxmlformats.org/drawingml/2006/wordprocessingDrawing" xmlns:w10="urn:schemas-microsoft-com:office:word" xmlns:w="http://schemas.openxmlformats.org/wordprocessingml/2006/main" xmlns:wne="http://schemas.microsoft.com/office/word/2006/wordml">
   <w:abstractNum w:abstractNumId="0">
     <w:nsid w:val="01E6768A"/>
     <w:multiLevelType w:val="multilevel"/>
@@ -3558,7 +3700,7 @@
 </file>
 
 <file path=word/styles.xml><?xml version="1.0" encoding="utf-8"?>
-<w:styles xmlns:mc="http://schemas.openxmlformats.org/markup-compatibility/2006" xmlns:r="http://schemas.openxmlformats.org/officeDocument/2006/relationships" xmlns:w="http://schemas.openxmlformats.org/wordprocessingml/2006/main" xmlns:w14="http://schemas.microsoft.com/office/word/2010/wordml" mc:Ignorable="w14">
+<w:styles xmlns:r="http://schemas.openxmlformats.org/officeDocument/2006/relationships" xmlns:w="http://schemas.openxmlformats.org/wordprocessingml/2006/main">
   <w:docDefaults>
     <w:rPrDefault>
       <w:rPr>
@@ -3913,6 +4055,7 @@
     <w:uiPriority w:val="99"/>
     <w:semiHidden/>
     <w:unhideWhenUsed/>
+    <w:qFormat/>
     <w:tblPr>
       <w:tblInd w:w="0" w:type="dxa"/>
       <w:tblCellMar>
@@ -3932,6 +4075,7 @@
   <w:style w:type="numbering" w:customStyle="1" w:styleId="WWOutlineListStyle">
     <w:name w:val="WW_OutlineListStyle"/>
     <w:basedOn w:val="Bezlisty"/>
+    <w:rsid w:val="00916453"/>
     <w:pPr>
       <w:numPr>
         <w:numId w:val="1"/>
@@ -3940,6 +4084,7 @@
   </w:style>
   <w:style w:type="paragraph" w:customStyle="1" w:styleId="Standard">
     <w:name w:val="Standard"/>
+    <w:rsid w:val="00916453"/>
     <w:pPr>
       <w:spacing w:line="240" w:lineRule="atLeast"/>
     </w:pPr>
@@ -3954,6 +4099,7 @@
     <w:name w:val="Heading"/>
     <w:basedOn w:val="Standard"/>
     <w:next w:val="Standard"/>
+    <w:rsid w:val="00916453"/>
     <w:pPr>
       <w:spacing w:line="240" w:lineRule="auto"/>
       <w:jc w:val="center"/>
@@ -3967,6 +4113,7 @@
   <w:style w:type="paragraph" w:customStyle="1" w:styleId="Textbody">
     <w:name w:val="Text body"/>
     <w:basedOn w:val="Standard"/>
+    <w:rsid w:val="00916453"/>
     <w:pPr>
       <w:keepLines/>
       <w:spacing w:after="120"/>
@@ -3976,6 +4123,7 @@
   <w:style w:type="paragraph" w:styleId="Lista">
     <w:name w:val="List"/>
     <w:basedOn w:val="Textbody"/>
+    <w:rsid w:val="00916453"/>
     <w:rPr>
       <w:rFonts w:cs="FreeSans"/>
       <w:sz w:val="24"/>
@@ -3984,6 +4132,7 @@
   <w:style w:type="paragraph" w:styleId="Legenda">
     <w:name w:val="caption"/>
     <w:basedOn w:val="Standard"/>
+    <w:rsid w:val="00916453"/>
     <w:pPr>
       <w:suppressLineNumbers/>
       <w:spacing w:before="120" w:after="120"/>
@@ -3999,6 +4148,7 @@
   <w:style w:type="paragraph" w:customStyle="1" w:styleId="Index">
     <w:name w:val="Index"/>
     <w:basedOn w:val="Standard"/>
+    <w:rsid w:val="00916453"/>
     <w:pPr>
       <w:suppressLineNumbers/>
     </w:pPr>
@@ -4010,6 +4160,7 @@
   <w:style w:type="paragraph" w:customStyle="1" w:styleId="Paragraph2">
     <w:name w:val="Paragraph2"/>
     <w:basedOn w:val="Standard"/>
+    <w:rsid w:val="00916453"/>
     <w:pPr>
       <w:spacing w:before="80"/>
       <w:ind w:left="720"/>
@@ -4043,6 +4194,7 @@
   <w:style w:type="paragraph" w:styleId="Wcicienormalne">
     <w:name w:val="Normal Indent"/>
     <w:basedOn w:val="Standard"/>
+    <w:rsid w:val="00916453"/>
     <w:pPr>
       <w:ind w:left="900" w:hanging="900"/>
     </w:pPr>
@@ -4051,6 +4203,7 @@
     <w:name w:val="Contents 1"/>
     <w:basedOn w:val="Standard"/>
     <w:next w:val="Standard"/>
+    <w:rsid w:val="00916453"/>
     <w:pPr>
       <w:tabs>
         <w:tab w:val="right" w:pos="9360"/>
@@ -4063,6 +4216,7 @@
     <w:name w:val="Contents 2"/>
     <w:basedOn w:val="Standard"/>
     <w:next w:val="Standard"/>
+    <w:rsid w:val="00916453"/>
     <w:pPr>
       <w:tabs>
         <w:tab w:val="right" w:pos="9792"/>
@@ -4074,6 +4228,7 @@
     <w:name w:val="Contents 3"/>
     <w:basedOn w:val="Standard"/>
     <w:next w:val="Standard"/>
+    <w:rsid w:val="00916453"/>
     <w:pPr>
       <w:tabs>
         <w:tab w:val="left" w:pos="2304"/>
@@ -4085,6 +4240,7 @@
   <w:style w:type="paragraph" w:styleId="Nagwek">
     <w:name w:val="header"/>
     <w:basedOn w:val="Standard"/>
+    <w:rsid w:val="00916453"/>
     <w:pPr>
       <w:tabs>
         <w:tab w:val="center" w:pos="4320"/>
@@ -4095,6 +4251,7 @@
   <w:style w:type="paragraph" w:styleId="Stopka">
     <w:name w:val="footer"/>
     <w:basedOn w:val="Standard"/>
+    <w:rsid w:val="00916453"/>
     <w:pPr>
       <w:tabs>
         <w:tab w:val="center" w:pos="4320"/>
@@ -4105,6 +4262,7 @@
   <w:style w:type="paragraph" w:customStyle="1" w:styleId="Bullet1">
     <w:name w:val="Bullet1"/>
     <w:basedOn w:val="Standard"/>
+    <w:rsid w:val="00916453"/>
     <w:pPr>
       <w:numPr>
         <w:numId w:val="22"/>
@@ -4114,6 +4272,7 @@
   <w:style w:type="paragraph" w:customStyle="1" w:styleId="Bullet2">
     <w:name w:val="Bullet2"/>
     <w:basedOn w:val="Standard"/>
+    <w:rsid w:val="00916453"/>
     <w:pPr>
       <w:numPr>
         <w:numId w:val="23"/>
@@ -4126,14 +4285,16 @@
   <w:style w:type="paragraph" w:customStyle="1" w:styleId="Tabletext">
     <w:name w:val="Tabletext"/>
     <w:basedOn w:val="Standard"/>
+    <w:rsid w:val="00916453"/>
     <w:pPr>
       <w:keepLines/>
       <w:spacing w:after="120"/>
     </w:pPr>
   </w:style>
-  <w:style w:type="paragraph" w:customStyle="1" w:styleId="Plandokumentu">
-    <w:name w:val="Plan dokumentu"/>
+  <w:style w:type="paragraph" w:customStyle="1" w:styleId="Plandokumentu1">
+    <w:name w:val="Plan dokumentu1"/>
     <w:basedOn w:val="Standard"/>
+    <w:rsid w:val="00916453"/>
     <w:pPr>
       <w:shd w:val="clear" w:color="auto" w:fill="000080"/>
     </w:pPr>
@@ -4144,6 +4305,7 @@
   <w:style w:type="paragraph" w:customStyle="1" w:styleId="Footnote">
     <w:name w:val="Footnote"/>
     <w:basedOn w:val="Standard"/>
+    <w:rsid w:val="00916453"/>
     <w:pPr>
       <w:keepNext/>
       <w:keepLines/>
@@ -4158,6 +4320,7 @@
   <w:style w:type="paragraph" w:customStyle="1" w:styleId="MainTitle">
     <w:name w:val="Main Title"/>
     <w:basedOn w:val="Standard"/>
+    <w:rsid w:val="00916453"/>
     <w:pPr>
       <w:spacing w:before="480" w:after="60" w:line="240" w:lineRule="auto"/>
       <w:jc w:val="center"/>
@@ -4171,6 +4334,7 @@
   <w:style w:type="paragraph" w:customStyle="1" w:styleId="Paragraph1">
     <w:name w:val="Paragraph1"/>
     <w:basedOn w:val="Standard"/>
+    <w:rsid w:val="00916453"/>
     <w:pPr>
       <w:spacing w:before="80" w:line="240" w:lineRule="auto"/>
       <w:jc w:val="both"/>
@@ -4179,6 +4343,7 @@
   <w:style w:type="paragraph" w:customStyle="1" w:styleId="Paragraph3">
     <w:name w:val="Paragraph3"/>
     <w:basedOn w:val="Standard"/>
+    <w:rsid w:val="00916453"/>
     <w:pPr>
       <w:spacing w:before="80" w:line="240" w:lineRule="auto"/>
       <w:ind w:left="1530"/>
@@ -4188,6 +4353,7 @@
   <w:style w:type="paragraph" w:customStyle="1" w:styleId="Paragraph4">
     <w:name w:val="Paragraph4"/>
     <w:basedOn w:val="Standard"/>
+    <w:rsid w:val="00916453"/>
     <w:pPr>
       <w:spacing w:before="80" w:line="240" w:lineRule="auto"/>
       <w:ind w:left="2250"/>
@@ -4198,6 +4364,7 @@
     <w:name w:val="Contents 4"/>
     <w:basedOn w:val="Standard"/>
     <w:next w:val="Standard"/>
+    <w:rsid w:val="00916453"/>
     <w:pPr>
       <w:ind w:left="600"/>
     </w:pPr>
@@ -4206,6 +4373,7 @@
     <w:name w:val="Contents 5"/>
     <w:basedOn w:val="Standard"/>
     <w:next w:val="Standard"/>
+    <w:rsid w:val="00916453"/>
     <w:pPr>
       <w:ind w:left="800"/>
     </w:pPr>
@@ -4214,6 +4382,7 @@
     <w:name w:val="Contents 6"/>
     <w:basedOn w:val="Standard"/>
     <w:next w:val="Standard"/>
+    <w:rsid w:val="00916453"/>
     <w:pPr>
       <w:ind w:left="1000"/>
     </w:pPr>
@@ -4222,6 +4391,7 @@
     <w:name w:val="Contents 7"/>
     <w:basedOn w:val="Standard"/>
     <w:next w:val="Standard"/>
+    <w:rsid w:val="00916453"/>
     <w:pPr>
       <w:ind w:left="1200"/>
     </w:pPr>
@@ -4230,6 +4400,7 @@
     <w:name w:val="Contents 8"/>
     <w:basedOn w:val="Standard"/>
     <w:next w:val="Standard"/>
+    <w:rsid w:val="00916453"/>
     <w:pPr>
       <w:ind w:left="1400"/>
     </w:pPr>
@@ -4238,6 +4409,7 @@
     <w:name w:val="Contents 9"/>
     <w:basedOn w:val="Standard"/>
     <w:next w:val="Standard"/>
+    <w:rsid w:val="00916453"/>
     <w:pPr>
       <w:ind w:left="1600"/>
     </w:pPr>
@@ -4245,6 +4417,7 @@
   <w:style w:type="paragraph" w:customStyle="1" w:styleId="Body">
     <w:name w:val="Body"/>
     <w:basedOn w:val="Standard"/>
+    <w:rsid w:val="00916453"/>
     <w:pPr>
       <w:spacing w:before="120" w:line="240" w:lineRule="auto"/>
       <w:jc w:val="both"/>
@@ -4256,6 +4429,7 @@
   <w:style w:type="paragraph" w:customStyle="1" w:styleId="Bullet">
     <w:name w:val="Bullet"/>
     <w:basedOn w:val="Standard"/>
+    <w:rsid w:val="00916453"/>
     <w:pPr>
       <w:tabs>
         <w:tab w:val="left" w:pos="1440"/>
@@ -4271,6 +4445,7 @@
   <w:style w:type="paragraph" w:styleId="Tekstpodstawowy2">
     <w:name w:val="Body Text 2"/>
     <w:basedOn w:val="Standard"/>
+    <w:rsid w:val="00916453"/>
     <w:rPr>
       <w:i/>
       <w:color w:val="0000FF"/>
@@ -4280,6 +4455,7 @@
     <w:name w:val="InfoBlue"/>
     <w:basedOn w:val="Standard"/>
     <w:next w:val="Textbody"/>
+    <w:rsid w:val="00916453"/>
     <w:pPr>
       <w:spacing w:after="120"/>
       <w:ind w:left="720"/>
@@ -4292,6 +4468,7 @@
   <w:style w:type="paragraph" w:customStyle="1" w:styleId="Textbodyindent">
     <w:name w:val="Text body indent"/>
     <w:basedOn w:val="Standard"/>
+    <w:rsid w:val="00916453"/>
     <w:pPr>
       <w:ind w:left="720"/>
     </w:pPr>
@@ -4304,6 +4481,7 @@
   <w:style w:type="paragraph" w:customStyle="1" w:styleId="TableContents">
     <w:name w:val="Table Contents"/>
     <w:basedOn w:val="Standard"/>
+    <w:rsid w:val="00916453"/>
     <w:pPr>
       <w:suppressLineNumbers/>
     </w:pPr>
@@ -4311,6 +4489,7 @@
   <w:style w:type="paragraph" w:customStyle="1" w:styleId="TableHeading">
     <w:name w:val="Table Heading"/>
     <w:basedOn w:val="TableContents"/>
+    <w:rsid w:val="00916453"/>
     <w:pPr>
       <w:jc w:val="center"/>
     </w:pPr>
@@ -4322,6 +4501,7 @@
   <w:style w:type="paragraph" w:customStyle="1" w:styleId="Contents10">
     <w:name w:val="Contents 10"/>
     <w:basedOn w:val="Index"/>
+    <w:rsid w:val="00916453"/>
     <w:pPr>
       <w:tabs>
         <w:tab w:val="right" w:leader="dot" w:pos="9638"/>
@@ -4331,150 +4511,180 @@
   </w:style>
   <w:style w:type="character" w:customStyle="1" w:styleId="WW8Num1z0">
     <w:name w:val="WW8Num1z0"/>
+    <w:rsid w:val="00916453"/>
   </w:style>
   <w:style w:type="character" w:customStyle="1" w:styleId="WW8Num1z1">
     <w:name w:val="WW8Num1z1"/>
+    <w:rsid w:val="00916453"/>
   </w:style>
   <w:style w:type="character" w:customStyle="1" w:styleId="WW8Num1z2">
     <w:name w:val="WW8Num1z2"/>
+    <w:rsid w:val="00916453"/>
   </w:style>
   <w:style w:type="character" w:customStyle="1" w:styleId="WW8Num1z3">
     <w:name w:val="WW8Num1z3"/>
+    <w:rsid w:val="00916453"/>
   </w:style>
   <w:style w:type="character" w:customStyle="1" w:styleId="WW8Num1z4">
     <w:name w:val="WW8Num1z4"/>
+    <w:rsid w:val="00916453"/>
   </w:style>
   <w:style w:type="character" w:customStyle="1" w:styleId="WW8Num1z5">
     <w:name w:val="WW8Num1z5"/>
+    <w:rsid w:val="00916453"/>
   </w:style>
   <w:style w:type="character" w:customStyle="1" w:styleId="WW8Num1z6">
     <w:name w:val="WW8Num1z6"/>
+    <w:rsid w:val="00916453"/>
   </w:style>
   <w:style w:type="character" w:customStyle="1" w:styleId="WW8Num1z7">
     <w:name w:val="WW8Num1z7"/>
+    <w:rsid w:val="00916453"/>
   </w:style>
   <w:style w:type="character" w:customStyle="1" w:styleId="WW8Num1z8">
     <w:name w:val="WW8Num1z8"/>
+    <w:rsid w:val="00916453"/>
   </w:style>
   <w:style w:type="character" w:customStyle="1" w:styleId="WW8Num2z0">
     <w:name w:val="WW8Num2z0"/>
+    <w:rsid w:val="00916453"/>
   </w:style>
   <w:style w:type="character" w:customStyle="1" w:styleId="WW8Num3z0">
     <w:name w:val="WW8Num3z0"/>
+    <w:rsid w:val="00916453"/>
     <w:rPr>
       <w:rFonts w:ascii="Symbol" w:hAnsi="Symbol" w:cs="Symbol"/>
     </w:rPr>
   </w:style>
   <w:style w:type="character" w:customStyle="1" w:styleId="WW8Num4z0">
     <w:name w:val="WW8Num4z0"/>
+    <w:rsid w:val="00916453"/>
     <w:rPr>
       <w:rFonts w:ascii="Symbol" w:hAnsi="Symbol" w:cs="Symbol"/>
     </w:rPr>
   </w:style>
   <w:style w:type="character" w:customStyle="1" w:styleId="WW8Num5z0">
     <w:name w:val="WW8Num5z0"/>
+    <w:rsid w:val="00916453"/>
     <w:rPr>
       <w:rFonts w:ascii="Symbol" w:hAnsi="Symbol" w:cs="Symbol"/>
     </w:rPr>
   </w:style>
   <w:style w:type="character" w:customStyle="1" w:styleId="WW8Num6z0">
     <w:name w:val="WW8Num6z0"/>
+    <w:rsid w:val="00916453"/>
     <w:rPr>
       <w:rFonts w:ascii="Symbol" w:hAnsi="Symbol" w:cs="Symbol"/>
     </w:rPr>
   </w:style>
   <w:style w:type="character" w:customStyle="1" w:styleId="WW8Num7z0">
     <w:name w:val="WW8Num7z0"/>
+    <w:rsid w:val="00916453"/>
     <w:rPr>
       <w:rFonts w:ascii="Symbol" w:hAnsi="Symbol" w:cs="Symbol"/>
     </w:rPr>
   </w:style>
   <w:style w:type="character" w:customStyle="1" w:styleId="WW8Num8z0">
     <w:name w:val="WW8Num8z0"/>
+    <w:rsid w:val="00916453"/>
     <w:rPr>
       <w:rFonts w:ascii="Symbol" w:hAnsi="Symbol" w:cs="Symbol"/>
     </w:rPr>
   </w:style>
   <w:style w:type="character" w:customStyle="1" w:styleId="WW8Num9z0">
     <w:name w:val="WW8Num9z0"/>
+    <w:rsid w:val="00916453"/>
     <w:rPr>
       <w:rFonts w:ascii="Symbol" w:hAnsi="Symbol" w:cs="Symbol"/>
     </w:rPr>
   </w:style>
   <w:style w:type="character" w:customStyle="1" w:styleId="WW8Num10z0">
     <w:name w:val="WW8Num10z0"/>
+    <w:rsid w:val="00916453"/>
     <w:rPr>
       <w:rFonts w:ascii="Symbol" w:hAnsi="Symbol" w:cs="Symbol"/>
     </w:rPr>
   </w:style>
   <w:style w:type="character" w:customStyle="1" w:styleId="WW8Num11z0">
     <w:name w:val="WW8Num11z0"/>
+    <w:rsid w:val="00916453"/>
     <w:rPr>
       <w:rFonts w:ascii="Symbol" w:hAnsi="Symbol" w:cs="Symbol"/>
     </w:rPr>
   </w:style>
   <w:style w:type="character" w:customStyle="1" w:styleId="WW8Num12z0">
     <w:name w:val="WW8Num12z0"/>
+    <w:rsid w:val="00916453"/>
     <w:rPr>
       <w:rFonts w:ascii="Symbol" w:hAnsi="Symbol" w:cs="Symbol"/>
     </w:rPr>
   </w:style>
   <w:style w:type="character" w:customStyle="1" w:styleId="WW8Num13z0">
     <w:name w:val="WW8Num13z0"/>
+    <w:rsid w:val="00916453"/>
     <w:rPr>
       <w:rFonts w:ascii="Symbol" w:hAnsi="Symbol" w:cs="Symbol"/>
     </w:rPr>
   </w:style>
   <w:style w:type="character" w:customStyle="1" w:styleId="WW8Num14z0">
     <w:name w:val="WW8Num14z0"/>
+    <w:rsid w:val="00916453"/>
     <w:rPr>
       <w:rFonts w:ascii="Symbol" w:hAnsi="Symbol" w:cs="Symbol"/>
     </w:rPr>
   </w:style>
   <w:style w:type="character" w:customStyle="1" w:styleId="WW8Num15z0">
     <w:name w:val="WW8Num15z0"/>
+    <w:rsid w:val="00916453"/>
     <w:rPr>
       <w:rFonts w:ascii="Symbol" w:hAnsi="Symbol" w:cs="Symbol"/>
     </w:rPr>
   </w:style>
   <w:style w:type="character" w:customStyle="1" w:styleId="WW8Num16z0">
     <w:name w:val="WW8Num16z0"/>
+    <w:rsid w:val="00916453"/>
     <w:rPr>
       <w:rFonts w:ascii="Symbol" w:hAnsi="Symbol" w:cs="Symbol"/>
     </w:rPr>
   </w:style>
   <w:style w:type="character" w:customStyle="1" w:styleId="WW8Num17z0">
     <w:name w:val="WW8Num17z0"/>
+    <w:rsid w:val="00916453"/>
     <w:rPr>
       <w:rFonts w:ascii="Symbol" w:hAnsi="Symbol" w:cs="Symbol"/>
     </w:rPr>
   </w:style>
   <w:style w:type="character" w:customStyle="1" w:styleId="WW8Num18z0">
     <w:name w:val="WW8Num18z0"/>
+    <w:rsid w:val="00916453"/>
     <w:rPr>
       <w:rFonts w:ascii="Symbol" w:hAnsi="Symbol" w:cs="Symbol"/>
     </w:rPr>
   </w:style>
   <w:style w:type="character" w:customStyle="1" w:styleId="WW8Num19z0">
     <w:name w:val="WW8Num19z0"/>
+    <w:rsid w:val="00916453"/>
     <w:rPr>
       <w:rFonts w:ascii="Symbol" w:hAnsi="Symbol" w:cs="Symbol"/>
     </w:rPr>
   </w:style>
   <w:style w:type="character" w:customStyle="1" w:styleId="WW8Num20z0">
     <w:name w:val="WW8Num20z0"/>
+    <w:rsid w:val="00916453"/>
     <w:rPr>
       <w:rFonts w:ascii="Symbol" w:hAnsi="Symbol" w:cs="Symbol"/>
     </w:rPr>
   </w:style>
   <w:style w:type="character" w:customStyle="1" w:styleId="WW8NumSt6z0">
     <w:name w:val="WW8NumSt6z0"/>
+    <w:rsid w:val="00916453"/>
     <w:rPr>
       <w:rFonts w:ascii="Symbol" w:hAnsi="Symbol" w:cs="Symbol"/>
     </w:rPr>
   </w:style>
   <w:style w:type="character" w:customStyle="1" w:styleId="WW8NumSt19z0">
     <w:name w:val="WW8NumSt19z0"/>
+    <w:rsid w:val="00916453"/>
     <w:rPr>
       <w:rFonts w:ascii="Symbol" w:hAnsi="Symbol" w:cs="Symbol"/>
     </w:rPr>
@@ -4482,10 +4692,12 @@
   <w:style w:type="character" w:styleId="Numerstrony">
     <w:name w:val="page number"/>
     <w:basedOn w:val="Domylnaczcionkaakapitu"/>
+    <w:rsid w:val="00916453"/>
   </w:style>
   <w:style w:type="character" w:customStyle="1" w:styleId="FootnoteSymbol">
     <w:name w:val="Footnote Symbol"/>
     <w:basedOn w:val="Domylnaczcionkaakapitu"/>
+    <w:rsid w:val="00916453"/>
     <w:rPr>
       <w:position w:val="0"/>
       <w:sz w:val="20"/>
@@ -4495,6 +4707,7 @@
   <w:style w:type="character" w:customStyle="1" w:styleId="Internetlink">
     <w:name w:val="Internet link"/>
     <w:basedOn w:val="Domylnaczcionkaakapitu"/>
+    <w:rsid w:val="00916453"/>
     <w:rPr>
       <w:color w:val="0000FF"/>
       <w:u w:val="single"/>
@@ -4503,6 +4716,7 @@
   <w:style w:type="character" w:customStyle="1" w:styleId="VisitedInternetLink">
     <w:name w:val="Visited Internet Link"/>
     <w:basedOn w:val="Domylnaczcionkaakapitu"/>
+    <w:rsid w:val="00916453"/>
     <w:rPr>
       <w:color w:val="800080"/>
       <w:u w:val="single"/>
@@ -4510,10 +4724,12 @@
   </w:style>
   <w:style w:type="character" w:customStyle="1" w:styleId="IndexLink">
     <w:name w:val="Index Link"/>
+    <w:rsid w:val="00916453"/>
   </w:style>
   <w:style w:type="numbering" w:customStyle="1" w:styleId="WW8Num1">
     <w:name w:val="WW8Num1"/>
     <w:basedOn w:val="Bezlisty"/>
+    <w:rsid w:val="00916453"/>
     <w:pPr>
       <w:numPr>
         <w:numId w:val="2"/>
@@ -4523,6 +4739,7 @@
   <w:style w:type="numbering" w:customStyle="1" w:styleId="WW8Num2">
     <w:name w:val="WW8Num2"/>
     <w:basedOn w:val="Bezlisty"/>
+    <w:rsid w:val="00916453"/>
     <w:pPr>
       <w:numPr>
         <w:numId w:val="3"/>
@@ -4532,6 +4749,7 @@
   <w:style w:type="numbering" w:customStyle="1" w:styleId="WW8Num3">
     <w:name w:val="WW8Num3"/>
     <w:basedOn w:val="Bezlisty"/>
+    <w:rsid w:val="00916453"/>
     <w:pPr>
       <w:numPr>
         <w:numId w:val="4"/>
@@ -4541,6 +4759,7 @@
   <w:style w:type="numbering" w:customStyle="1" w:styleId="WW8Num4">
     <w:name w:val="WW8Num4"/>
     <w:basedOn w:val="Bezlisty"/>
+    <w:rsid w:val="00916453"/>
     <w:pPr>
       <w:numPr>
         <w:numId w:val="5"/>
@@ -4550,6 +4769,7 @@
   <w:style w:type="numbering" w:customStyle="1" w:styleId="WW8Num5">
     <w:name w:val="WW8Num5"/>
     <w:basedOn w:val="Bezlisty"/>
+    <w:rsid w:val="00916453"/>
     <w:pPr>
       <w:numPr>
         <w:numId w:val="6"/>
@@ -4559,6 +4779,7 @@
   <w:style w:type="numbering" w:customStyle="1" w:styleId="WW8Num6">
     <w:name w:val="WW8Num6"/>
     <w:basedOn w:val="Bezlisty"/>
+    <w:rsid w:val="00916453"/>
     <w:pPr>
       <w:numPr>
         <w:numId w:val="7"/>
@@ -4568,6 +4789,7 @@
   <w:style w:type="numbering" w:customStyle="1" w:styleId="WW8Num7">
     <w:name w:val="WW8Num7"/>
     <w:basedOn w:val="Bezlisty"/>
+    <w:rsid w:val="00916453"/>
     <w:pPr>
       <w:numPr>
         <w:numId w:val="8"/>
@@ -4577,6 +4799,7 @@
   <w:style w:type="numbering" w:customStyle="1" w:styleId="WW8Num8">
     <w:name w:val="WW8Num8"/>
     <w:basedOn w:val="Bezlisty"/>
+    <w:rsid w:val="00916453"/>
     <w:pPr>
       <w:numPr>
         <w:numId w:val="9"/>
@@ -4586,6 +4809,7 @@
   <w:style w:type="numbering" w:customStyle="1" w:styleId="WW8Num9">
     <w:name w:val="WW8Num9"/>
     <w:basedOn w:val="Bezlisty"/>
+    <w:rsid w:val="00916453"/>
     <w:pPr>
       <w:numPr>
         <w:numId w:val="10"/>
@@ -4595,6 +4819,7 @@
   <w:style w:type="numbering" w:customStyle="1" w:styleId="WW8Num10">
     <w:name w:val="WW8Num10"/>
     <w:basedOn w:val="Bezlisty"/>
+    <w:rsid w:val="00916453"/>
     <w:pPr>
       <w:numPr>
         <w:numId w:val="11"/>
@@ -4604,6 +4829,7 @@
   <w:style w:type="numbering" w:customStyle="1" w:styleId="WW8Num11">
     <w:name w:val="WW8Num11"/>
     <w:basedOn w:val="Bezlisty"/>
+    <w:rsid w:val="00916453"/>
     <w:pPr>
       <w:numPr>
         <w:numId w:val="12"/>
@@ -4613,6 +4839,7 @@
   <w:style w:type="numbering" w:customStyle="1" w:styleId="WW8Num12">
     <w:name w:val="WW8Num12"/>
     <w:basedOn w:val="Bezlisty"/>
+    <w:rsid w:val="00916453"/>
     <w:pPr>
       <w:numPr>
         <w:numId w:val="13"/>
@@ -4622,6 +4849,7 @@
   <w:style w:type="numbering" w:customStyle="1" w:styleId="WW8Num13">
     <w:name w:val="WW8Num13"/>
     <w:basedOn w:val="Bezlisty"/>
+    <w:rsid w:val="00916453"/>
     <w:pPr>
       <w:numPr>
         <w:numId w:val="14"/>
@@ -4631,6 +4859,7 @@
   <w:style w:type="numbering" w:customStyle="1" w:styleId="WW8Num14">
     <w:name w:val="WW8Num14"/>
     <w:basedOn w:val="Bezlisty"/>
+    <w:rsid w:val="00916453"/>
     <w:pPr>
       <w:numPr>
         <w:numId w:val="15"/>
@@ -4640,6 +4869,7 @@
   <w:style w:type="numbering" w:customStyle="1" w:styleId="WW8Num15">
     <w:name w:val="WW8Num15"/>
     <w:basedOn w:val="Bezlisty"/>
+    <w:rsid w:val="00916453"/>
     <w:pPr>
       <w:numPr>
         <w:numId w:val="16"/>
@@ -4649,6 +4879,7 @@
   <w:style w:type="numbering" w:customStyle="1" w:styleId="WW8Num16">
     <w:name w:val="WW8Num16"/>
     <w:basedOn w:val="Bezlisty"/>
+    <w:rsid w:val="00916453"/>
     <w:pPr>
       <w:numPr>
         <w:numId w:val="17"/>
@@ -4658,6 +4889,7 @@
   <w:style w:type="numbering" w:customStyle="1" w:styleId="WW8Num17">
     <w:name w:val="WW8Num17"/>
     <w:basedOn w:val="Bezlisty"/>
+    <w:rsid w:val="00916453"/>
     <w:pPr>
       <w:numPr>
         <w:numId w:val="18"/>
@@ -4667,6 +4899,7 @@
   <w:style w:type="numbering" w:customStyle="1" w:styleId="WW8Num18">
     <w:name w:val="WW8Num18"/>
     <w:basedOn w:val="Bezlisty"/>
+    <w:rsid w:val="00916453"/>
     <w:pPr>
       <w:numPr>
         <w:numId w:val="19"/>
@@ -4676,6 +4909,7 @@
   <w:style w:type="numbering" w:customStyle="1" w:styleId="WW8Num19">
     <w:name w:val="WW8Num19"/>
     <w:basedOn w:val="Bezlisty"/>
+    <w:rsid w:val="00916453"/>
     <w:pPr>
       <w:numPr>
         <w:numId w:val="20"/>
@@ -4685,6 +4919,7 @@
   <w:style w:type="numbering" w:customStyle="1" w:styleId="WW8Num20">
     <w:name w:val="WW8Num20"/>
     <w:basedOn w:val="Bezlisty"/>
+    <w:rsid w:val="00916453"/>
     <w:pPr>
       <w:numPr>
         <w:numId w:val="21"/>
@@ -4694,6 +4929,7 @@
   <w:style w:type="numbering" w:customStyle="1" w:styleId="WW8StyleNum">
     <w:name w:val="WW8StyleNum"/>
     <w:basedOn w:val="Bezlisty"/>
+    <w:rsid w:val="00916453"/>
     <w:pPr>
       <w:numPr>
         <w:numId w:val="22"/>
@@ -4703,6 +4939,7 @@
   <w:style w:type="numbering" w:customStyle="1" w:styleId="WW8StyleNum1">
     <w:name w:val="WW8StyleNum1"/>
     <w:basedOn w:val="Bezlisty"/>
+    <w:rsid w:val="00916453"/>
     <w:pPr>
       <w:numPr>
         <w:numId w:val="23"/>

</xml_diff>

<commit_message>
Dodane dwa diagramy sekwencji - obsługa zamówienia i zwrotu
</commit_message>
<xml_diff>
--- a/Dokumentacja wymagań.docx
+++ b/Dokumentacja wymagań.docx
@@ -636,7 +636,19 @@
               <w:rPr>
                 <w:lang w:val="pl-PL"/>
               </w:rPr>
-              <w:t>Data: 0.06.2016</w:t>
+              <w:t>Data: 0</w:t>
+            </w:r>
+            <w:r>
+              <w:rPr>
+                <w:lang w:val="pl-PL"/>
+              </w:rPr>
+              <w:t>7</w:t>
+            </w:r>
+            <w:r>
+              <w:rPr>
+                <w:lang w:val="pl-PL"/>
+              </w:rPr>
+              <w:t>.06.2016</w:t>
             </w:r>
           </w:p>
         </w:tc>
@@ -774,6 +786,12 @@
                 <w:lang w:val="pl-PL"/>
               </w:rPr>
             </w:pPr>
+            <w:r>
+              <w:rPr>
+                <w:lang w:val="pl-PL"/>
+              </w:rPr>
+              <w:t>Data : 14.06.2016</w:t>
+            </w:r>
           </w:p>
         </w:tc>
         <w:tc>
@@ -799,6 +817,12 @@
                 <w:lang w:val="pl-PL"/>
               </w:rPr>
             </w:pPr>
+            <w:r>
+              <w:rPr>
+                <w:lang w:val="pl-PL"/>
+              </w:rPr>
+              <w:t>1.3</w:t>
+            </w:r>
           </w:p>
         </w:tc>
         <w:tc>
@@ -824,6 +848,12 @@
                 <w:lang w:val="pl-PL"/>
               </w:rPr>
             </w:pPr>
+            <w:r>
+              <w:rPr>
+                <w:lang w:val="pl-PL"/>
+              </w:rPr>
+              <w:t>Dodane diagramy sekwencji</w:t>
+            </w:r>
           </w:p>
         </w:tc>
         <w:tc>
@@ -850,6 +880,27 @@
                 <w:lang w:val="pl-PL"/>
               </w:rPr>
             </w:pPr>
+            <w:r>
+              <w:rPr>
+                <w:lang w:val="pl-PL"/>
+              </w:rPr>
+              <w:t>Adam Redliński,</w:t>
+            </w:r>
+          </w:p>
+          <w:p>
+            <w:pPr>
+              <w:pStyle w:val="Tabletext"/>
+              <w:snapToGrid w:val="0"/>
+              <w:rPr>
+                <w:lang w:val="pl-PL"/>
+              </w:rPr>
+            </w:pPr>
+            <w:r>
+              <w:rPr>
+                <w:lang w:val="pl-PL"/>
+              </w:rPr>
+              <w:t xml:space="preserve"> Wojciech Pełka</w:t>
+            </w:r>
           </w:p>
         </w:tc>
       </w:tr>
@@ -1505,30 +1556,259 @@
           <w:lang w:val="pl-PL"/>
         </w:rPr>
       </w:pPr>
+    </w:p>
+    <w:p>
+      <w:pPr>
+        <w:pStyle w:val="Nagwek1"/>
+        <w:jc w:val="center"/>
+        <w:rPr>
+          <w:lang w:val="pl-PL"/>
+        </w:rPr>
+      </w:pPr>
+    </w:p>
+    <w:p>
+      <w:pPr>
+        <w:pStyle w:val="Nagwek1"/>
+        <w:jc w:val="center"/>
+        <w:rPr>
+          <w:lang w:val="pl-PL"/>
+        </w:rPr>
+      </w:pPr>
+    </w:p>
+    <w:p>
+      <w:pPr>
+        <w:pStyle w:val="Nagwek1"/>
+        <w:jc w:val="center"/>
+        <w:rPr>
+          <w:lang w:val="pl-PL"/>
+        </w:rPr>
+      </w:pPr>
+    </w:p>
+    <w:p>
+      <w:pPr>
+        <w:pStyle w:val="Nagwek1"/>
+        <w:jc w:val="center"/>
+        <w:rPr>
+          <w:lang w:val="pl-PL"/>
+        </w:rPr>
+      </w:pPr>
+    </w:p>
+    <w:p>
+      <w:pPr>
+        <w:pStyle w:val="Nagwek1"/>
+        <w:jc w:val="center"/>
+        <w:rPr>
+          <w:lang w:val="pl-PL"/>
+        </w:rPr>
+      </w:pPr>
+    </w:p>
+    <w:p>
+      <w:pPr>
+        <w:pStyle w:val="Nagwek1"/>
+        <w:jc w:val="center"/>
+        <w:rPr>
+          <w:lang w:val="pl-PL"/>
+        </w:rPr>
+      </w:pPr>
+    </w:p>
+    <w:p>
+      <w:pPr>
+        <w:pStyle w:val="Nagwek1"/>
+        <w:jc w:val="center"/>
+        <w:rPr>
+          <w:lang w:val="pl-PL"/>
+        </w:rPr>
+      </w:pPr>
+    </w:p>
+    <w:p>
+      <w:pPr>
+        <w:pStyle w:val="Nagwek1"/>
+        <w:jc w:val="center"/>
+        <w:rPr>
+          <w:lang w:val="pl-PL"/>
+        </w:rPr>
+      </w:pPr>
+    </w:p>
+    <w:p>
+      <w:pPr>
+        <w:pStyle w:val="Nagwek1"/>
+        <w:jc w:val="center"/>
+        <w:rPr>
+          <w:lang w:val="pl-PL"/>
+        </w:rPr>
+      </w:pPr>
+    </w:p>
+    <w:p>
+      <w:pPr>
+        <w:pStyle w:val="Nagwek1"/>
+        <w:jc w:val="center"/>
+        <w:rPr>
+          <w:lang w:val="pl-PL"/>
+        </w:rPr>
+      </w:pPr>
+    </w:p>
+    <w:p>
+      <w:pPr>
+        <w:pStyle w:val="Nagwek1"/>
+        <w:jc w:val="center"/>
+        <w:rPr>
+          <w:lang w:val="pl-PL"/>
+        </w:rPr>
+      </w:pPr>
+    </w:p>
+    <w:p>
+      <w:pPr>
+        <w:pStyle w:val="Nagwek1"/>
+        <w:jc w:val="center"/>
+        <w:rPr>
+          <w:lang w:val="pl-PL"/>
+        </w:rPr>
+      </w:pPr>
       <w:r>
         <w:rPr>
           <w:lang w:val="pl-PL"/>
         </w:rPr>
+        <w:lastRenderedPageBreak/>
         <w:t>Diagram sekwencji</w:t>
       </w:r>
     </w:p>
     <w:p>
       <w:pPr>
-        <w:rPr>
-          <w:lang w:val="pl-PL"/>
-        </w:rPr>
-      </w:pPr>
+        <w:jc w:val="center"/>
+        <w:rPr>
+          <w:lang w:val="pl-PL"/>
+        </w:rPr>
+      </w:pPr>
+      <w:r>
+        <w:rPr>
+          <w:lang w:val="pl-PL"/>
+        </w:rPr>
+        <w:t>Przypadek I – Obsługa Zamówienia</w:t>
+      </w:r>
     </w:p>
     <w:p>
       <w:pPr>
+        <w:jc w:val="center"/>
+        <w:rPr>
+          <w:lang w:val="pl-PL"/>
+        </w:rPr>
+      </w:pPr>
+      <w:r>
+        <w:rPr>
+          <w:noProof/>
+          <w:lang w:val="pl-PL" w:eastAsia="pl-PL" w:bidi="ar-SA"/>
+        </w:rPr>
+        <w:drawing>
+          <wp:inline distT="0" distB="0" distL="0" distR="0">
+            <wp:extent cx="5938286" cy="3295650"/>
+            <wp:effectExtent l="19050" t="0" r="5314" b="0"/>
+            <wp:docPr id="1" name="Obraz 0" descr="Diagram Sekwencji - przypadek obsługi zamówienia.png"/>
+            <wp:cNvGraphicFramePr>
+              <a:graphicFrameLocks xmlns:a="http://schemas.openxmlformats.org/drawingml/2006/main" noChangeAspect="1"/>
+            </wp:cNvGraphicFramePr>
+            <a:graphic xmlns:a="http://schemas.openxmlformats.org/drawingml/2006/main">
+              <a:graphicData uri="http://schemas.openxmlformats.org/drawingml/2006/picture">
+                <pic:pic xmlns:pic="http://schemas.openxmlformats.org/drawingml/2006/picture">
+                  <pic:nvPicPr>
+                    <pic:cNvPr id="0" name="Diagram Sekwencji - przypadek obsługi zamówienia.png"/>
+                    <pic:cNvPicPr/>
+                  </pic:nvPicPr>
+                  <pic:blipFill>
+                    <a:blip r:embed="rId9"/>
+                    <a:stretch>
+                      <a:fillRect/>
+                    </a:stretch>
+                  </pic:blipFill>
+                  <pic:spPr>
+                    <a:xfrm>
+                      <a:off x="0" y="0"/>
+                      <a:ext cx="5943600" cy="3298599"/>
+                    </a:xfrm>
+                    <a:prstGeom prst="rect">
+                      <a:avLst/>
+                    </a:prstGeom>
+                  </pic:spPr>
+                </pic:pic>
+              </a:graphicData>
+            </a:graphic>
+          </wp:inline>
+        </w:drawing>
+      </w:r>
+    </w:p>
+    <w:p>
+      <w:pPr>
+        <w:jc w:val="center"/>
+        <w:rPr>
+          <w:lang w:val="pl-PL"/>
+        </w:rPr>
+      </w:pPr>
+      <w:r>
+        <w:rPr>
+          <w:lang w:val="pl-PL"/>
+        </w:rPr>
+        <w:t>Przypadek II – Obsługa Zwrotu</w:t>
+      </w:r>
+    </w:p>
+    <w:p>
+      <w:pPr>
+        <w:jc w:val="center"/>
+        <w:rPr>
+          <w:lang w:val="pl-PL"/>
+        </w:rPr>
+      </w:pPr>
+      <w:r>
+        <w:rPr>
+          <w:noProof/>
+          <w:lang w:val="pl-PL" w:eastAsia="pl-PL" w:bidi="ar-SA"/>
+        </w:rPr>
+        <w:drawing>
+          <wp:inline distT="0" distB="0" distL="0" distR="0">
+            <wp:extent cx="5943600" cy="2868930"/>
+            <wp:effectExtent l="19050" t="0" r="0" b="0"/>
+            <wp:docPr id="2" name="Obraz 1" descr="Diagram Sekwencji - przypadek obsługi zwrotu zamówienia.png"/>
+            <wp:cNvGraphicFramePr>
+              <a:graphicFrameLocks xmlns:a="http://schemas.openxmlformats.org/drawingml/2006/main" noChangeAspect="1"/>
+            </wp:cNvGraphicFramePr>
+            <a:graphic xmlns:a="http://schemas.openxmlformats.org/drawingml/2006/main">
+              <a:graphicData uri="http://schemas.openxmlformats.org/drawingml/2006/picture">
+                <pic:pic xmlns:pic="http://schemas.openxmlformats.org/drawingml/2006/picture">
+                  <pic:nvPicPr>
+                    <pic:cNvPr id="0" name="Diagram Sekwencji - przypadek obsługi zwrotu zamówienia.png"/>
+                    <pic:cNvPicPr/>
+                  </pic:nvPicPr>
+                  <pic:blipFill>
+                    <a:blip r:embed="rId10"/>
+                    <a:stretch>
+                      <a:fillRect/>
+                    </a:stretch>
+                  </pic:blipFill>
+                  <pic:spPr>
+                    <a:xfrm>
+                      <a:off x="0" y="0"/>
+                      <a:ext cx="5943600" cy="2868930"/>
+                    </a:xfrm>
+                    <a:prstGeom prst="rect">
+                      <a:avLst/>
+                    </a:prstGeom>
+                  </pic:spPr>
+                </pic:pic>
+              </a:graphicData>
+            </a:graphic>
+          </wp:inline>
+        </w:drawing>
+      </w:r>
+    </w:p>
+    <w:p>
+      <w:pPr>
+        <w:jc w:val="center"/>
         <w:rPr>
           <w:lang w:val="pl-PL"/>
         </w:rPr>
       </w:pPr>
     </w:p>
     <w:sectPr>
-      <w:headerReference w:type="default" r:id="rId9"/>
-      <w:footerReference w:type="default" r:id="rId10"/>
+      <w:headerReference w:type="default" r:id="rId11"/>
+      <w:footerReference w:type="default" r:id="rId12"/>
       <w:pgSz w:w="12240" w:h="15840"/>
       <w:pgMar w:top="1440" w:right="1440" w:bottom="1440" w:left="1440" w:header="720" w:footer="720" w:gutter="0"/>
       <w:cols w:space="708"/>
@@ -1675,7 +1955,7 @@
               <w:rStyle w:val="Numerstrony"/>
               <w:noProof/>
             </w:rPr>
-            <w:t>5</w:t>
+            <w:t>2</w:t>
           </w:r>
           <w:r>
             <w:rPr>

</xml_diff>

<commit_message>
Dodanie opisów przypadków użycia
</commit_message>
<xml_diff>
--- a/Dokumentacja wymagań.docx
+++ b/Dokumentacja wymagań.docx
@@ -50,9 +50,7 @@
       <w:pPr>
         <w:pStyle w:val="Heading"/>
         <w:jc w:val="right"/>
-        <w:rPr>
-          <w:lang w:val="pl-PL"/>
-        </w:rPr>
+        <w:rPr/>
       </w:pPr>
       <w:r>
         <w:rPr>
@@ -1482,118 +1480,15 @@
           <w:lang w:val="pl-PL"/>
         </w:rPr>
       </w:r>
-    </w:p>
-    <w:p>
-      <w:pPr>
-        <w:pStyle w:val="Heading1"/>
-        <w:rPr>
-          <w:lang w:val="pl-PL"/>
-        </w:rPr>
-      </w:pPr>
-      <w:r>
-        <w:rPr>
-          <w:lang w:val="pl-PL"/>
-        </w:rPr>
-      </w:r>
-    </w:p>
-    <w:p>
-      <w:pPr>
-        <w:pStyle w:val="Heading1"/>
-        <w:rPr>
-          <w:lang w:val="pl-PL"/>
-        </w:rPr>
-      </w:pPr>
-      <w:r>
-        <w:rPr>
-          <w:lang w:val="pl-PL"/>
-        </w:rPr>
-      </w:r>
-    </w:p>
-    <w:p>
-      <w:pPr>
-        <w:pStyle w:val="Heading1"/>
-        <w:rPr>
-          <w:lang w:val="pl-PL"/>
-        </w:rPr>
-      </w:pPr>
-      <w:r>
-        <w:rPr>
-          <w:lang w:val="pl-PL"/>
-        </w:rPr>
-      </w:r>
-    </w:p>
-    <w:p>
-      <w:pPr>
-        <w:pStyle w:val="Heading1"/>
-        <w:rPr>
-          <w:lang w:val="pl-PL"/>
-        </w:rPr>
-      </w:pPr>
-      <w:r>
-        <w:rPr>
-          <w:lang w:val="pl-PL"/>
-        </w:rPr>
-      </w:r>
-    </w:p>
-    <w:p>
-      <w:pPr>
-        <w:pStyle w:val="Heading1"/>
-        <w:rPr>
-          <w:lang w:val="pl-PL"/>
-        </w:rPr>
-      </w:pPr>
-      <w:r>
-        <w:rPr>
-          <w:lang w:val="pl-PL"/>
-        </w:rPr>
-      </w:r>
-    </w:p>
-    <w:p>
-      <w:pPr>
-        <w:pStyle w:val="Heading1"/>
-        <w:rPr>
-          <w:lang w:val="pl-PL"/>
-        </w:rPr>
-      </w:pPr>
-      <w:r>
-        <w:rPr>
-          <w:lang w:val="pl-PL"/>
-        </w:rPr>
-      </w:r>
-    </w:p>
-    <w:p>
-      <w:pPr>
-        <w:pStyle w:val="Heading1"/>
-        <w:rPr>
-          <w:lang w:val="pl-PL"/>
-        </w:rPr>
-      </w:pPr>
-      <w:r>
-        <w:rPr>
-          <w:lang w:val="pl-PL"/>
-        </w:rPr>
-      </w:r>
-    </w:p>
-    <w:p>
-      <w:pPr>
-        <w:pStyle w:val="Heading1"/>
-        <w:rPr>
-          <w:lang w:val="pl-PL"/>
-        </w:rPr>
-      </w:pPr>
-      <w:r>
-        <w:rPr>
-          <w:lang w:val="pl-PL"/>
-        </w:rPr>
+      <w:r>
+        <w:br w:type="page"/>
       </w:r>
     </w:p>
     <w:p>
       <w:pPr>
         <w:pStyle w:val="Heading1"/>
         <w:jc w:val="center"/>
-        <w:rPr>
-          <w:lang w:val="pl-PL"/>
-        </w:rPr>
+        <w:rPr/>
       </w:pPr>
       <w:r>
         <w:rPr>
@@ -1618,9 +1513,7 @@
     <w:p>
       <w:pPr>
         <w:pStyle w:val="Normal"/>
-        <w:rPr>
-          <w:lang w:val="pl-PL"/>
-        </w:rPr>
+        <w:rPr/>
       </w:pPr>
       <w:r>
         <w:rPr/>
@@ -1662,251 +1555,15 @@
           </wp:inline>
         </w:drawing>
       </w:r>
-    </w:p>
-    <w:p>
-      <w:pPr>
-        <w:pStyle w:val="Normal"/>
-        <w:rPr>
-          <w:lang w:val="pl-PL"/>
-        </w:rPr>
-      </w:pPr>
-      <w:r>
-        <w:rPr>
-          <w:lang w:val="pl-PL"/>
-        </w:rPr>
+      <w:r>
+        <w:br w:type="page"/>
       </w:r>
     </w:p>
     <w:p>
       <w:pPr>
         <w:pStyle w:val="Heading1"/>
         <w:jc w:val="center"/>
-        <w:rPr>
-          <w:lang w:val="pl-PL"/>
-        </w:rPr>
-      </w:pPr>
-      <w:r>
-        <w:rPr>
-          <w:lang w:val="pl-PL"/>
-        </w:rPr>
-      </w:r>
-    </w:p>
-    <w:p>
-      <w:pPr>
-        <w:pStyle w:val="Heading1"/>
-        <w:jc w:val="center"/>
-        <w:rPr>
-          <w:lang w:val="pl-PL"/>
-        </w:rPr>
-      </w:pPr>
-      <w:r>
-        <w:rPr>
-          <w:lang w:val="pl-PL"/>
-        </w:rPr>
-      </w:r>
-    </w:p>
-    <w:p>
-      <w:pPr>
-        <w:pStyle w:val="Heading1"/>
-        <w:jc w:val="center"/>
-        <w:rPr>
-          <w:lang w:val="pl-PL"/>
-        </w:rPr>
-      </w:pPr>
-      <w:r>
-        <w:rPr>
-          <w:lang w:val="pl-PL"/>
-        </w:rPr>
-      </w:r>
-    </w:p>
-    <w:p>
-      <w:pPr>
-        <w:pStyle w:val="Heading1"/>
-        <w:jc w:val="center"/>
-        <w:rPr>
-          <w:lang w:val="pl-PL"/>
-        </w:rPr>
-      </w:pPr>
-      <w:r>
-        <w:rPr>
-          <w:lang w:val="pl-PL"/>
-        </w:rPr>
-      </w:r>
-    </w:p>
-    <w:p>
-      <w:pPr>
-        <w:pStyle w:val="Heading1"/>
-        <w:jc w:val="center"/>
-        <w:rPr>
-          <w:lang w:val="pl-PL"/>
-        </w:rPr>
-      </w:pPr>
-      <w:r>
-        <w:rPr>
-          <w:lang w:val="pl-PL"/>
-        </w:rPr>
-      </w:r>
-    </w:p>
-    <w:p>
-      <w:pPr>
-        <w:pStyle w:val="Heading1"/>
-        <w:jc w:val="center"/>
-        <w:rPr>
-          <w:lang w:val="pl-PL"/>
-        </w:rPr>
-      </w:pPr>
-      <w:r>
-        <w:rPr>
-          <w:lang w:val="pl-PL"/>
-        </w:rPr>
-      </w:r>
-    </w:p>
-    <w:p>
-      <w:pPr>
-        <w:pStyle w:val="Heading1"/>
-        <w:jc w:val="center"/>
-        <w:rPr>
-          <w:lang w:val="pl-PL"/>
-        </w:rPr>
-      </w:pPr>
-      <w:r>
-        <w:rPr>
-          <w:lang w:val="pl-PL"/>
-        </w:rPr>
-      </w:r>
-    </w:p>
-    <w:p>
-      <w:pPr>
-        <w:pStyle w:val="Heading1"/>
-        <w:jc w:val="center"/>
-        <w:rPr>
-          <w:lang w:val="pl-PL"/>
-        </w:rPr>
-      </w:pPr>
-      <w:r>
-        <w:rPr>
-          <w:lang w:val="pl-PL"/>
-        </w:rPr>
-      </w:r>
-    </w:p>
-    <w:p>
-      <w:pPr>
-        <w:pStyle w:val="Heading1"/>
-        <w:jc w:val="center"/>
-        <w:rPr>
-          <w:lang w:val="pl-PL"/>
-        </w:rPr>
-      </w:pPr>
-      <w:r>
-        <w:rPr>
-          <w:lang w:val="pl-PL"/>
-        </w:rPr>
-      </w:r>
-    </w:p>
-    <w:p>
-      <w:pPr>
-        <w:pStyle w:val="Heading1"/>
-        <w:jc w:val="center"/>
-        <w:rPr>
-          <w:lang w:val="pl-PL"/>
-        </w:rPr>
-      </w:pPr>
-      <w:r>
-        <w:rPr>
-          <w:lang w:val="pl-PL"/>
-        </w:rPr>
-      </w:r>
-    </w:p>
-    <w:p>
-      <w:pPr>
-        <w:pStyle w:val="Heading1"/>
-        <w:jc w:val="center"/>
-        <w:rPr>
-          <w:lang w:val="pl-PL"/>
-        </w:rPr>
-      </w:pPr>
-      <w:r>
-        <w:rPr>
-          <w:lang w:val="pl-PL"/>
-        </w:rPr>
-      </w:r>
-    </w:p>
-    <w:p>
-      <w:pPr>
-        <w:pStyle w:val="Heading1"/>
-        <w:jc w:val="center"/>
-        <w:rPr>
-          <w:lang w:val="pl-PL"/>
-        </w:rPr>
-      </w:pPr>
-      <w:r>
-        <w:rPr>
-          <w:lang w:val="pl-PL"/>
-        </w:rPr>
-      </w:r>
-    </w:p>
-    <w:p>
-      <w:pPr>
-        <w:pStyle w:val="Heading1"/>
-        <w:jc w:val="center"/>
-        <w:rPr>
-          <w:lang w:val="pl-PL"/>
-        </w:rPr>
-      </w:pPr>
-      <w:r>
-        <w:rPr>
-          <w:lang w:val="pl-PL"/>
-        </w:rPr>
-      </w:r>
-    </w:p>
-    <w:p>
-      <w:pPr>
-        <w:pStyle w:val="Heading1"/>
-        <w:jc w:val="center"/>
-        <w:rPr>
-          <w:lang w:val="pl-PL"/>
-        </w:rPr>
-      </w:pPr>
-      <w:r>
-        <w:rPr>
-          <w:lang w:val="pl-PL"/>
-        </w:rPr>
-      </w:r>
-    </w:p>
-    <w:p>
-      <w:pPr>
-        <w:pStyle w:val="Heading1"/>
-        <w:jc w:val="center"/>
-        <w:rPr>
-          <w:lang w:val="pl-PL"/>
-        </w:rPr>
-      </w:pPr>
-      <w:r>
-        <w:rPr>
-          <w:lang w:val="pl-PL"/>
-        </w:rPr>
-      </w:r>
-    </w:p>
-    <w:p>
-      <w:pPr>
-        <w:pStyle w:val="Heading1"/>
-        <w:jc w:val="center"/>
-        <w:rPr>
-          <w:lang w:val="pl-PL"/>
-        </w:rPr>
-      </w:pPr>
-      <w:r>
-        <w:rPr>
-          <w:lang w:val="pl-PL"/>
-        </w:rPr>
-      </w:r>
-    </w:p>
-    <w:p>
-      <w:pPr>
-        <w:pStyle w:val="Heading1"/>
-        <w:jc w:val="center"/>
-        <w:rPr>
-          <w:lang w:val="pl-PL"/>
-        </w:rPr>
+        <w:rPr/>
       </w:pPr>
       <w:r>
         <w:rPr>
@@ -1998,9 +1655,7 @@
       <w:pPr>
         <w:pStyle w:val="Normal"/>
         <w:jc w:val="center"/>
-        <w:rPr>
-          <w:lang w:val="pl-PL"/>
-        </w:rPr>
+        <w:rPr/>
       </w:pPr>
       <w:r>
         <w:rPr/>
@@ -2042,6 +1697,20 @@
           </wp:inline>
         </w:drawing>
       </w:r>
+      <w:r>
+        <w:br w:type="page"/>
+      </w:r>
+    </w:p>
+    <w:p>
+      <w:pPr>
+        <w:pStyle w:val="Heading1"/>
+        <w:jc w:val="center"/>
+        <w:rPr/>
+      </w:pPr>
+      <w:r>
+        <w:rPr/>
+        <w:t>Opis przypadków użycia</w:t>
+      </w:r>
     </w:p>
     <w:p>
       <w:pPr>
@@ -2051,6 +1720,19 @@
       </w:pPr>
       <w:r>
         <w:rPr/>
+        <w:t>Obsługa zwrotu</w:t>
+      </w:r>
+    </w:p>
+    <w:p>
+      <w:pPr>
+        <w:pStyle w:val="Normal"/>
+        <w:jc w:val="left"/>
+        <w:rPr/>
+      </w:pPr>
+      <w:r>
+        <w:rPr/>
+        <w:tab/>
+        <w:t>Pracownik rozpoczyna zwrot zamówienia. Wysyła żądanie do systemu. Z bazy zamówień pobierana jest lista zamówień, która przekazywana jest pracownikowi. Pracownik wybiera zamówienie. System sprawdza termin zwrotu oraz stan towaru. Pracownik na podstawie tych danych może podjąć decyzję o zwrocie. Jeśli ją podejmie, wysyła informację do systemu, który przekazuje zlecenie przelewu zwrotnego do systemu bankowości. Po otrzymaniu potwierdzenia od systemu bankowości, system aktualizuje bazę zamówień.</w:t>
       </w:r>
     </w:p>
     <w:p>
@@ -2061,27 +1743,19 @@
       </w:pPr>
       <w:r>
         <w:rPr/>
-      </w:r>
-    </w:p>
-    <w:p>
-      <w:pPr>
-        <w:pStyle w:val="Heading1"/>
-        <w:jc w:val="center"/>
+        <w:t>Obsługa zamówienia</w:t>
+      </w:r>
+    </w:p>
+    <w:p>
+      <w:pPr>
+        <w:pStyle w:val="Normal"/>
+        <w:jc w:val="left"/>
         <w:rPr/>
       </w:pPr>
       <w:r>
         <w:rPr/>
-        <w:t>Opis przypadków użycia</w:t>
-      </w:r>
-    </w:p>
-    <w:p>
-      <w:pPr>
-        <w:pStyle w:val="Heading1"/>
-        <w:jc w:val="center"/>
-        <w:rPr/>
-      </w:pPr>
-      <w:r>
-        <w:rPr/>
+        <w:tab/>
+        <w:t>Pracownik loguje się do systemu. System pobiera dane pracownika z bazy pracowników dane pracownika, a następnie weryfikuje te dane. Zalogowany użytkownik może wybrać zamówienie. W tym celu wysyła do systemu żądanie. System pobiera listę zamówień z bazy zamówień, która przekazywana jest pracownikowi. Pracownik może wybrać zamówienie do obsługi. System pobiera dane o przelewie z systemu bankowości. Po otrzymaniu danych, sprawdza, czy przelew został dokonany. Dane o przelewie dostarczane są pracownikowi. Pracownik może podjąć decyzję o przelewie. Jeśli ją podejmie, system wysyła towar, a następnie aktualizuje bazę zamówień.</w:t>
       </w:r>
     </w:p>
     <w:sectPr>
@@ -2383,7 +2057,19 @@
             <w:rPr>
               <w:lang w:val="pl-PL"/>
             </w:rPr>
-            <w:t>Wersja:           &lt;1.0&gt;</w:t>
+            <w:t>Wersja:           &lt;1.</w:t>
+          </w:r>
+          <w:r>
+            <w:rPr>
+              <w:lang w:val="pl-PL"/>
+            </w:rPr>
+            <w:t>4</w:t>
+          </w:r>
+          <w:r>
+            <w:rPr>
+              <w:lang w:val="pl-PL"/>
+            </w:rPr>
+            <w:t>&gt;</w:t>
           </w:r>
         </w:p>
       </w:tc>
@@ -2438,9 +2124,7 @@
         <w:p>
           <w:pPr>
             <w:pStyle w:val="Standard"/>
-            <w:rPr>
-              <w:lang w:val="pl-PL"/>
-            </w:rPr>
+            <w:rPr/>
           </w:pPr>
           <w:r>
             <w:rPr>
@@ -2452,7 +2136,31 @@
             <w:rPr>
               <w:lang w:val="pl-PL"/>
             </w:rPr>
-            <w:t>Data:  17.05.2016</w:t>
+            <w:t xml:space="preserve">Data:  </w:t>
+          </w:r>
+          <w:r>
+            <w:rPr>
+              <w:lang w:val="pl-PL"/>
+            </w:rPr>
+            <w:t>21</w:t>
+          </w:r>
+          <w:r>
+            <w:rPr>
+              <w:lang w:val="pl-PL"/>
+            </w:rPr>
+            <w:t>.0</w:t>
+          </w:r>
+          <w:r>
+            <w:rPr>
+              <w:lang w:val="pl-PL"/>
+            </w:rPr>
+            <w:t>6</w:t>
+          </w:r>
+          <w:r>
+            <w:rPr>
+              <w:lang w:val="pl-PL"/>
+            </w:rPr>
+            <w:t>.2016</w:t>
           </w:r>
         </w:p>
       </w:tc>

</xml_diff>

<commit_message>
dodany spis treści i diagram sekwencji dla włąściciela i administratora
</commit_message>
<xml_diff>
--- a/Dokumentacja wymagań.docx
+++ b/Dokumentacja wymagań.docx
@@ -1,6 +1,6 @@
 
 <file path=word/document.xml><?xml version="1.0" encoding="utf-8"?>
-<w:document xmlns:wpc="http://schemas.microsoft.com/office/word/2010/wordprocessingCanvas" xmlns:mc="http://schemas.openxmlformats.org/markup-compatibility/2006" xmlns:o="urn:schemas-microsoft-com:office:office" xmlns:r="http://schemas.openxmlformats.org/officeDocument/2006/relationships" xmlns:m="http://schemas.openxmlformats.org/officeDocument/2006/math" xmlns:v="urn:schemas-microsoft-com:vml" xmlns:wp14="http://schemas.microsoft.com/office/word/2010/wordprocessingDrawing" xmlns:wp="http://schemas.openxmlformats.org/drawingml/2006/wordprocessingDrawing" xmlns:w10="urn:schemas-microsoft-com:office:word" xmlns:w="http://schemas.openxmlformats.org/wordprocessingml/2006/main" xmlns:w14="http://schemas.microsoft.com/office/word/2010/wordml" xmlns:w15="http://schemas.microsoft.com/office/word/2012/wordml" xmlns:wpg="http://schemas.microsoft.com/office/word/2010/wordprocessingGroup" xmlns:wpi="http://schemas.microsoft.com/office/word/2010/wordprocessingInk" xmlns:wne="http://schemas.microsoft.com/office/word/2006/wordml" xmlns:wps="http://schemas.microsoft.com/office/word/2010/wordprocessingShape" mc:Ignorable="w14 w15 wp14">
+<w:document xmlns:ve="http://schemas.openxmlformats.org/markup-compatibility/2006" xmlns:o="urn:schemas-microsoft-com:office:office" xmlns:r="http://schemas.openxmlformats.org/officeDocument/2006/relationships" xmlns:m="http://schemas.openxmlformats.org/officeDocument/2006/math" xmlns:v="urn:schemas-microsoft-com:vml" xmlns:wp="http://schemas.openxmlformats.org/drawingml/2006/wordprocessingDrawing" xmlns:w10="urn:schemas-microsoft-com:office:word" xmlns:w="http://schemas.openxmlformats.org/wordprocessingml/2006/main" xmlns:wne="http://schemas.microsoft.com/office/word/2006/wordml">
   <w:body>
     <w:p>
       <w:pPr>
@@ -101,7 +101,7 @@
           <w:lang w:val="pl-PL"/>
         </w:rPr>
         <w:sectPr>
-          <w:headerReference w:type="default" r:id="rId7"/>
+          <w:headerReference w:type="default" r:id="rId8"/>
           <w:pgSz w:w="12240" w:h="15840"/>
           <w:pgMar w:top="1440" w:right="1440" w:bottom="1440" w:left="1440" w:header="720" w:footer="0" w:gutter="0"/>
           <w:cols w:space="708"/>
@@ -138,7 +138,7 @@
         <w:tblCellMar>
           <w:left w:w="100" w:type="dxa"/>
         </w:tblCellMar>
-        <w:tblLook w:val="04A0" w:firstRow="1" w:lastRow="0" w:firstColumn="1" w:lastColumn="0" w:noHBand="0" w:noVBand="1"/>
+        <w:tblLook w:val="04A0"/>
       </w:tblPr>
       <w:tblGrid>
         <w:gridCol w:w="2304"/>
@@ -354,13 +354,7 @@
               <w:rPr>
                 <w:lang w:val="pl-PL"/>
               </w:rPr>
-              <w:t>Pierwsza</w:t>
-            </w:r>
-            <w:r>
-              <w:rPr>
-                <w:lang w:val="pl-PL"/>
-              </w:rPr>
-              <w:t xml:space="preserve"> wersja dokumentu</w:t>
+              <w:t>Pierwsza wersja dokumentu</w:t>
             </w:r>
           </w:p>
         </w:tc>
@@ -480,7 +474,31 @@
               <w:rPr>
                 <w:lang w:val="pl-PL"/>
               </w:rPr>
-              <w:t>Zmiany w opisach aktorów oraz przypadków  użycia, dodanie diagramu przypadków  użycia</w:t>
+              <w:t>Zmiany w opisach aktorów oraz przypa</w:t>
+            </w:r>
+            <w:r>
+              <w:rPr>
+                <w:lang w:val="pl-PL"/>
+              </w:rPr>
+              <w:t>d</w:t>
+            </w:r>
+            <w:r>
+              <w:rPr>
+                <w:lang w:val="pl-PL"/>
+              </w:rPr>
+              <w:t>ków  użycia, dodanie diagramu przypa</w:t>
+            </w:r>
+            <w:r>
+              <w:rPr>
+                <w:lang w:val="pl-PL"/>
+              </w:rPr>
+              <w:t>d</w:t>
+            </w:r>
+            <w:r>
+              <w:rPr>
+                <w:lang w:val="pl-PL"/>
+              </w:rPr>
+              <w:t>ków  użycia</w:t>
             </w:r>
           </w:p>
         </w:tc>
@@ -843,7 +861,19 @@
               <w:rPr>
                 <w:lang w:val="pl-PL"/>
               </w:rPr>
-              <w:t>Dodany opis przypadków użycia oraz architektury systemu</w:t>
+              <w:t>Dodany opis przypadków użycia oraz a</w:t>
+            </w:r>
+            <w:r>
+              <w:rPr>
+                <w:lang w:val="pl-PL"/>
+              </w:rPr>
+              <w:t>r</w:t>
+            </w:r>
+            <w:r>
+              <w:rPr>
+                <w:lang w:val="pl-PL"/>
+              </w:rPr>
+              <w:t>chitektury systemu</w:t>
             </w:r>
           </w:p>
         </w:tc>
@@ -907,8 +937,620 @@
         <w:t>Spis treści</w:t>
       </w:r>
     </w:p>
-    <w:p>
-      <w:pPr>
+    <w:sdt>
+      <w:sdtPr>
+        <w:id w:val="145816266"/>
+        <w:docPartObj>
+          <w:docPartGallery w:val="Table of Contents"/>
+          <w:docPartUnique/>
+        </w:docPartObj>
+      </w:sdtPr>
+      <w:sdtEndPr>
+        <w:rPr>
+          <w:rFonts w:asciiTheme="minorHAnsi" w:eastAsiaTheme="minorEastAsia" w:hAnsiTheme="minorHAnsi" w:cstheme="minorBidi"/>
+          <w:b w:val="0"/>
+          <w:bCs w:val="0"/>
+          <w:color w:val="auto"/>
+          <w:sz w:val="22"/>
+          <w:szCs w:val="22"/>
+          <w:lang w:eastAsia="zh-CN" w:bidi="hi-IN"/>
+        </w:rPr>
+      </w:sdtEndPr>
+      <w:sdtContent>
+        <w:p>
+          <w:pPr>
+            <w:pStyle w:val="Nagwekspisutreci"/>
+          </w:pPr>
+          <w:r>
+            <w:t>Zawartość</w:t>
+          </w:r>
+        </w:p>
+        <w:p>
+          <w:pPr>
+            <w:pStyle w:val="Spistreci1"/>
+            <w:tabs>
+              <w:tab w:val="right" w:leader="dot" w:pos="9350"/>
+            </w:tabs>
+            <w:rPr>
+              <w:noProof/>
+            </w:rPr>
+          </w:pPr>
+          <w:r>
+            <w:rPr>
+              <w:lang w:val="pl-PL"/>
+            </w:rPr>
+            <w:fldChar w:fldCharType="begin"/>
+          </w:r>
+          <w:r>
+            <w:rPr>
+              <w:lang w:val="pl-PL"/>
+            </w:rPr>
+            <w:instrText xml:space="preserve"> TOC \o "1-3" \h \z \u </w:instrText>
+          </w:r>
+          <w:r>
+            <w:rPr>
+              <w:lang w:val="pl-PL"/>
+            </w:rPr>
+            <w:fldChar w:fldCharType="separate"/>
+          </w:r>
+          <w:hyperlink w:anchor="_Toc454280079" w:history="1">
+            <w:r>
+              <w:rPr>
+                <w:rStyle w:val="Hipercze"/>
+                <w:noProof/>
+                <w:lang w:val="pl-PL"/>
+              </w:rPr>
+              <w:t>Aktorzy systemu</w:t>
+            </w:r>
+            <w:r>
+              <w:rPr>
+                <w:noProof/>
+                <w:webHidden/>
+              </w:rPr>
+              <w:tab/>
+            </w:r>
+            <w:r>
+              <w:rPr>
+                <w:noProof/>
+                <w:webHidden/>
+              </w:rPr>
+              <w:fldChar w:fldCharType="begin"/>
+            </w:r>
+            <w:r>
+              <w:rPr>
+                <w:noProof/>
+                <w:webHidden/>
+              </w:rPr>
+              <w:instrText xml:space="preserve"> PAGEREF _Toc454280079 \h </w:instrText>
+            </w:r>
+            <w:r>
+              <w:rPr>
+                <w:noProof/>
+                <w:webHidden/>
+              </w:rPr>
+            </w:r>
+            <w:r>
+              <w:rPr>
+                <w:noProof/>
+                <w:webHidden/>
+              </w:rPr>
+              <w:fldChar w:fldCharType="separate"/>
+            </w:r>
+            <w:r>
+              <w:rPr>
+                <w:noProof/>
+                <w:webHidden/>
+              </w:rPr>
+              <w:t>4</w:t>
+            </w:r>
+            <w:r>
+              <w:rPr>
+                <w:noProof/>
+                <w:webHidden/>
+              </w:rPr>
+              <w:fldChar w:fldCharType="end"/>
+            </w:r>
+          </w:hyperlink>
+        </w:p>
+        <w:p>
+          <w:pPr>
+            <w:pStyle w:val="Spistreci1"/>
+            <w:tabs>
+              <w:tab w:val="right" w:leader="dot" w:pos="9350"/>
+            </w:tabs>
+            <w:rPr>
+              <w:noProof/>
+            </w:rPr>
+          </w:pPr>
+          <w:hyperlink w:anchor="_Toc454280080" w:history="1">
+            <w:r>
+              <w:rPr>
+                <w:rStyle w:val="Hipercze"/>
+                <w:noProof/>
+                <w:lang w:val="pl-PL"/>
+              </w:rPr>
+              <w:t>Identyfikacja przypadków użycia</w:t>
+            </w:r>
+            <w:r>
+              <w:rPr>
+                <w:noProof/>
+                <w:webHidden/>
+              </w:rPr>
+              <w:tab/>
+            </w:r>
+            <w:r>
+              <w:rPr>
+                <w:noProof/>
+                <w:webHidden/>
+              </w:rPr>
+              <w:fldChar w:fldCharType="begin"/>
+            </w:r>
+            <w:r>
+              <w:rPr>
+                <w:noProof/>
+                <w:webHidden/>
+              </w:rPr>
+              <w:instrText xml:space="preserve"> PAGEREF _Toc454280080 \h </w:instrText>
+            </w:r>
+            <w:r>
+              <w:rPr>
+                <w:noProof/>
+                <w:webHidden/>
+              </w:rPr>
+            </w:r>
+            <w:r>
+              <w:rPr>
+                <w:noProof/>
+                <w:webHidden/>
+              </w:rPr>
+              <w:fldChar w:fldCharType="separate"/>
+            </w:r>
+            <w:r>
+              <w:rPr>
+                <w:noProof/>
+                <w:webHidden/>
+              </w:rPr>
+              <w:t>4</w:t>
+            </w:r>
+            <w:r>
+              <w:rPr>
+                <w:noProof/>
+                <w:webHidden/>
+              </w:rPr>
+              <w:fldChar w:fldCharType="end"/>
+            </w:r>
+          </w:hyperlink>
+        </w:p>
+        <w:p>
+          <w:pPr>
+            <w:pStyle w:val="Spistreci1"/>
+            <w:tabs>
+              <w:tab w:val="right" w:leader="dot" w:pos="9350"/>
+            </w:tabs>
+            <w:rPr>
+              <w:noProof/>
+            </w:rPr>
+          </w:pPr>
+          <w:hyperlink w:anchor="_Toc454280081" w:history="1">
+            <w:r>
+              <w:rPr>
+                <w:rStyle w:val="Hipercze"/>
+                <w:noProof/>
+                <w:lang w:val="pl-PL"/>
+              </w:rPr>
+              <w:t>Diagram Przypadków użycia</w:t>
+            </w:r>
+            <w:r>
+              <w:rPr>
+                <w:noProof/>
+                <w:webHidden/>
+              </w:rPr>
+              <w:tab/>
+            </w:r>
+            <w:r>
+              <w:rPr>
+                <w:noProof/>
+                <w:webHidden/>
+              </w:rPr>
+              <w:fldChar w:fldCharType="begin"/>
+            </w:r>
+            <w:r>
+              <w:rPr>
+                <w:noProof/>
+                <w:webHidden/>
+              </w:rPr>
+              <w:instrText xml:space="preserve"> PAGEREF _Toc454280081 \h </w:instrText>
+            </w:r>
+            <w:r>
+              <w:rPr>
+                <w:noProof/>
+                <w:webHidden/>
+              </w:rPr>
+            </w:r>
+            <w:r>
+              <w:rPr>
+                <w:noProof/>
+                <w:webHidden/>
+              </w:rPr>
+              <w:fldChar w:fldCharType="separate"/>
+            </w:r>
+            <w:r>
+              <w:rPr>
+                <w:noProof/>
+                <w:webHidden/>
+              </w:rPr>
+              <w:t>5</w:t>
+            </w:r>
+            <w:r>
+              <w:rPr>
+                <w:noProof/>
+                <w:webHidden/>
+              </w:rPr>
+              <w:fldChar w:fldCharType="end"/>
+            </w:r>
+          </w:hyperlink>
+        </w:p>
+        <w:p>
+          <w:pPr>
+            <w:pStyle w:val="Spistreci1"/>
+            <w:tabs>
+              <w:tab w:val="right" w:leader="dot" w:pos="9350"/>
+            </w:tabs>
+            <w:rPr>
+              <w:noProof/>
+            </w:rPr>
+          </w:pPr>
+          <w:hyperlink w:anchor="_Toc454280082" w:history="1">
+            <w:r>
+              <w:rPr>
+                <w:rStyle w:val="Hipercze"/>
+                <w:noProof/>
+                <w:lang w:val="pl-PL"/>
+              </w:rPr>
+              <w:t>Diagram sekwencji</w:t>
+            </w:r>
+            <w:r>
+              <w:rPr>
+                <w:noProof/>
+                <w:webHidden/>
+              </w:rPr>
+              <w:tab/>
+            </w:r>
+            <w:r>
+              <w:rPr>
+                <w:noProof/>
+                <w:webHidden/>
+              </w:rPr>
+              <w:fldChar w:fldCharType="begin"/>
+            </w:r>
+            <w:r>
+              <w:rPr>
+                <w:noProof/>
+                <w:webHidden/>
+              </w:rPr>
+              <w:instrText xml:space="preserve"> PAGEREF _Toc454280082 \h </w:instrText>
+            </w:r>
+            <w:r>
+              <w:rPr>
+                <w:noProof/>
+                <w:webHidden/>
+              </w:rPr>
+            </w:r>
+            <w:r>
+              <w:rPr>
+                <w:noProof/>
+                <w:webHidden/>
+              </w:rPr>
+              <w:fldChar w:fldCharType="separate"/>
+            </w:r>
+            <w:r>
+              <w:rPr>
+                <w:noProof/>
+                <w:webHidden/>
+              </w:rPr>
+              <w:t>6</w:t>
+            </w:r>
+            <w:r>
+              <w:rPr>
+                <w:noProof/>
+                <w:webHidden/>
+              </w:rPr>
+              <w:fldChar w:fldCharType="end"/>
+            </w:r>
+          </w:hyperlink>
+        </w:p>
+        <w:p>
+          <w:pPr>
+            <w:pStyle w:val="Spistreci1"/>
+            <w:tabs>
+              <w:tab w:val="right" w:leader="dot" w:pos="9350"/>
+            </w:tabs>
+            <w:rPr>
+              <w:noProof/>
+            </w:rPr>
+          </w:pPr>
+          <w:hyperlink w:anchor="_Toc454280083" w:history="1">
+            <w:r>
+              <w:rPr>
+                <w:rStyle w:val="Hipercze"/>
+                <w:noProof/>
+                <w:lang w:val="pl-PL"/>
+              </w:rPr>
+              <w:t>Opis przypadków użycia</w:t>
+            </w:r>
+            <w:r>
+              <w:rPr>
+                <w:noProof/>
+                <w:webHidden/>
+              </w:rPr>
+              <w:tab/>
+            </w:r>
+            <w:r>
+              <w:rPr>
+                <w:noProof/>
+                <w:webHidden/>
+              </w:rPr>
+              <w:fldChar w:fldCharType="begin"/>
+            </w:r>
+            <w:r>
+              <w:rPr>
+                <w:noProof/>
+                <w:webHidden/>
+              </w:rPr>
+              <w:instrText xml:space="preserve"> PAGEREF _Toc454280083 \h </w:instrText>
+            </w:r>
+            <w:r>
+              <w:rPr>
+                <w:noProof/>
+                <w:webHidden/>
+              </w:rPr>
+            </w:r>
+            <w:r>
+              <w:rPr>
+                <w:noProof/>
+                <w:webHidden/>
+              </w:rPr>
+              <w:fldChar w:fldCharType="separate"/>
+            </w:r>
+            <w:r>
+              <w:rPr>
+                <w:noProof/>
+                <w:webHidden/>
+              </w:rPr>
+              <w:t>8</w:t>
+            </w:r>
+            <w:r>
+              <w:rPr>
+                <w:noProof/>
+                <w:webHidden/>
+              </w:rPr>
+              <w:fldChar w:fldCharType="end"/>
+            </w:r>
+          </w:hyperlink>
+        </w:p>
+        <w:p>
+          <w:pPr>
+            <w:pStyle w:val="Spistreci1"/>
+            <w:tabs>
+              <w:tab w:val="right" w:leader="dot" w:pos="9350"/>
+            </w:tabs>
+            <w:rPr>
+              <w:noProof/>
+            </w:rPr>
+          </w:pPr>
+          <w:hyperlink w:anchor="_Toc454280084" w:history="1">
+            <w:r>
+              <w:rPr>
+                <w:rStyle w:val="Hipercze"/>
+                <w:noProof/>
+                <w:lang w:val="pl-PL"/>
+              </w:rPr>
+              <w:t>Architektura systemu</w:t>
+            </w:r>
+            <w:r>
+              <w:rPr>
+                <w:noProof/>
+                <w:webHidden/>
+              </w:rPr>
+              <w:tab/>
+            </w:r>
+            <w:r>
+              <w:rPr>
+                <w:noProof/>
+                <w:webHidden/>
+              </w:rPr>
+              <w:fldChar w:fldCharType="begin"/>
+            </w:r>
+            <w:r>
+              <w:rPr>
+                <w:noProof/>
+                <w:webHidden/>
+              </w:rPr>
+              <w:instrText xml:space="preserve"> PAGEREF _Toc454280084 \h </w:instrText>
+            </w:r>
+            <w:r>
+              <w:rPr>
+                <w:noProof/>
+                <w:webHidden/>
+              </w:rPr>
+            </w:r>
+            <w:r>
+              <w:rPr>
+                <w:noProof/>
+                <w:webHidden/>
+              </w:rPr>
+              <w:fldChar w:fldCharType="separate"/>
+            </w:r>
+            <w:r>
+              <w:rPr>
+                <w:noProof/>
+                <w:webHidden/>
+              </w:rPr>
+              <w:t>9</w:t>
+            </w:r>
+            <w:r>
+              <w:rPr>
+                <w:noProof/>
+                <w:webHidden/>
+              </w:rPr>
+              <w:fldChar w:fldCharType="end"/>
+            </w:r>
+          </w:hyperlink>
+        </w:p>
+        <w:p>
+          <w:pPr>
+            <w:pStyle w:val="Spistreci1"/>
+            <w:tabs>
+              <w:tab w:val="right" w:leader="dot" w:pos="9350"/>
+            </w:tabs>
+            <w:rPr>
+              <w:noProof/>
+            </w:rPr>
+          </w:pPr>
+          <w:hyperlink w:anchor="_Toc454280085" w:history="1">
+            <w:r>
+              <w:rPr>
+                <w:rStyle w:val="Hipercze"/>
+                <w:noProof/>
+              </w:rPr>
+              <w:t>Zastosowane technologie</w:t>
+            </w:r>
+            <w:r>
+              <w:rPr>
+                <w:noProof/>
+                <w:webHidden/>
+              </w:rPr>
+              <w:tab/>
+            </w:r>
+            <w:r>
+              <w:rPr>
+                <w:noProof/>
+                <w:webHidden/>
+              </w:rPr>
+              <w:fldChar w:fldCharType="begin"/>
+            </w:r>
+            <w:r>
+              <w:rPr>
+                <w:noProof/>
+                <w:webHidden/>
+              </w:rPr>
+              <w:instrText xml:space="preserve"> PAGEREF _Toc454280085 \h </w:instrText>
+            </w:r>
+            <w:r>
+              <w:rPr>
+                <w:noProof/>
+                <w:webHidden/>
+              </w:rPr>
+            </w:r>
+            <w:r>
+              <w:rPr>
+                <w:noProof/>
+                <w:webHidden/>
+              </w:rPr>
+              <w:fldChar w:fldCharType="separate"/>
+            </w:r>
+            <w:r>
+              <w:rPr>
+                <w:noProof/>
+                <w:webHidden/>
+              </w:rPr>
+              <w:t>9</w:t>
+            </w:r>
+            <w:r>
+              <w:rPr>
+                <w:noProof/>
+                <w:webHidden/>
+              </w:rPr>
+              <w:fldChar w:fldCharType="end"/>
+            </w:r>
+          </w:hyperlink>
+        </w:p>
+        <w:p>
+          <w:pPr>
+            <w:pStyle w:val="Spistreci1"/>
+            <w:tabs>
+              <w:tab w:val="right" w:leader="dot" w:pos="9350"/>
+            </w:tabs>
+            <w:rPr>
+              <w:noProof/>
+            </w:rPr>
+          </w:pPr>
+          <w:hyperlink w:anchor="_Toc454280086" w:history="1">
+            <w:r>
+              <w:rPr>
+                <w:rStyle w:val="Hipercze"/>
+                <w:noProof/>
+              </w:rPr>
+              <w:t>Bezpieczeństwo</w:t>
+            </w:r>
+            <w:r>
+              <w:rPr>
+                <w:noProof/>
+                <w:webHidden/>
+              </w:rPr>
+              <w:tab/>
+            </w:r>
+            <w:r>
+              <w:rPr>
+                <w:noProof/>
+                <w:webHidden/>
+              </w:rPr>
+              <w:fldChar w:fldCharType="begin"/>
+            </w:r>
+            <w:r>
+              <w:rPr>
+                <w:noProof/>
+                <w:webHidden/>
+              </w:rPr>
+              <w:instrText xml:space="preserve"> PAGEREF _Toc454280086 \h </w:instrText>
+            </w:r>
+            <w:r>
+              <w:rPr>
+                <w:noProof/>
+                <w:webHidden/>
+              </w:rPr>
+            </w:r>
+            <w:r>
+              <w:rPr>
+                <w:noProof/>
+                <w:webHidden/>
+              </w:rPr>
+              <w:fldChar w:fldCharType="separate"/>
+            </w:r>
+            <w:r>
+              <w:rPr>
+                <w:noProof/>
+                <w:webHidden/>
+              </w:rPr>
+              <w:t>9</w:t>
+            </w:r>
+            <w:r>
+              <w:rPr>
+                <w:noProof/>
+                <w:webHidden/>
+              </w:rPr>
+              <w:fldChar w:fldCharType="end"/>
+            </w:r>
+          </w:hyperlink>
+        </w:p>
+        <w:p>
+          <w:pPr>
+            <w:rPr>
+              <w:lang w:val="pl-PL"/>
+            </w:rPr>
+          </w:pPr>
+          <w:r>
+            <w:rPr>
+              <w:lang w:val="pl-PL"/>
+            </w:rPr>
+            <w:fldChar w:fldCharType="end"/>
+          </w:r>
+        </w:p>
+      </w:sdtContent>
+    </w:sdt>
+    <w:p>
+      <w:pPr>
+        <w:spacing w:after="0"/>
         <w:rPr>
           <w:rFonts w:ascii="Arial" w:eastAsia="Times New Roman" w:hAnsi="Arial" w:cs="Arial"/>
           <w:b/>
@@ -918,29 +1560,37 @@
         </w:rPr>
       </w:pPr>
       <w:r>
+        <w:rPr>
+          <w:rFonts w:ascii="Arial" w:eastAsia="Times New Roman" w:hAnsi="Arial" w:cs="Arial"/>
+          <w:b/>
+          <w:sz w:val="36"/>
+          <w:szCs w:val="20"/>
+          <w:lang w:val="pl-PL" w:bidi="ar-SA"/>
+        </w:rPr>
         <w:br w:type="page"/>
       </w:r>
     </w:p>
     <w:p>
       <w:pPr>
-        <w:pStyle w:val="Heading"/>
-        <w:rPr>
-          <w:lang w:val="pl-PL"/>
-        </w:rPr>
-      </w:pPr>
-    </w:p>
-    <w:p>
-      <w:pPr>
-        <w:pStyle w:val="Heading1"/>
-        <w:rPr>
-          <w:lang w:val="pl-PL"/>
-        </w:rPr>
-      </w:pPr>
-      <w:r>
-        <w:rPr>
-          <w:lang w:val="pl-PL"/>
-        </w:rPr>
-        <w:t xml:space="preserve">Aktorzy systemu </w:t>
+        <w:pStyle w:val="Nagwek1"/>
+        <w:rPr>
+          <w:lang w:val="pl-PL"/>
+        </w:rPr>
+      </w:pPr>
+      <w:bookmarkStart w:id="1" w:name="_Toc454280079"/>
+      <w:r>
+        <w:rPr>
+          <w:lang w:val="pl-PL"/>
+        </w:rPr>
+        <w:lastRenderedPageBreak/>
+        <w:t>Aktorzy systemu</w:t>
+      </w:r>
+      <w:bookmarkEnd w:id="1"/>
+      <w:r>
+        <w:rPr>
+          <w:lang w:val="pl-PL"/>
+        </w:rPr>
+        <w:t xml:space="preserve"> </w:t>
       </w:r>
     </w:p>
     <w:p>
@@ -958,7 +1608,7 @@
     </w:p>
     <w:p>
       <w:pPr>
-        <w:pStyle w:val="ListParagraph"/>
+        <w:pStyle w:val="Akapitzlist"/>
         <w:numPr>
           <w:ilvl w:val="0"/>
           <w:numId w:val="1"/>
@@ -980,7 +1630,7 @@
     </w:p>
     <w:p>
       <w:pPr>
-        <w:pStyle w:val="ListParagraph"/>
+        <w:pStyle w:val="Akapitzlist"/>
         <w:numPr>
           <w:ilvl w:val="0"/>
           <w:numId w:val="1"/>
@@ -1002,7 +1652,7 @@
     </w:p>
     <w:p>
       <w:pPr>
-        <w:pStyle w:val="ListParagraph"/>
+        <w:pStyle w:val="Akapitzlist"/>
         <w:numPr>
           <w:ilvl w:val="0"/>
           <w:numId w:val="1"/>
@@ -1024,7 +1674,7 @@
     </w:p>
     <w:p>
       <w:pPr>
-        <w:pStyle w:val="ListParagraph"/>
+        <w:pStyle w:val="Akapitzlist"/>
         <w:numPr>
           <w:ilvl w:val="0"/>
           <w:numId w:val="1"/>
@@ -1046,7 +1696,7 @@
     </w:p>
     <w:p>
       <w:pPr>
-        <w:pStyle w:val="ListParagraph"/>
+        <w:pStyle w:val="Akapitzlist"/>
         <w:numPr>
           <w:ilvl w:val="0"/>
           <w:numId w:val="1"/>
@@ -1068,7 +1718,7 @@
     </w:p>
     <w:p>
       <w:pPr>
-        <w:pStyle w:val="ListParagraph"/>
+        <w:pStyle w:val="Akapitzlist"/>
         <w:numPr>
           <w:ilvl w:val="0"/>
           <w:numId w:val="1"/>
@@ -1085,20 +1735,12 @@
           <w:szCs w:val="24"/>
           <w:lang w:val="pl-PL"/>
         </w:rPr>
-        <w:t xml:space="preserve">Baza pracowników – </w:t>
-      </w:r>
-      <w:r>
-        <w:rPr>
-          <w:sz w:val="24"/>
-          <w:szCs w:val="24"/>
-          <w:lang w:val="pl-PL"/>
-        </w:rPr>
-        <w:t>baza przechowująca dane pracowników</w:t>
-      </w:r>
-    </w:p>
-    <w:p>
-      <w:pPr>
-        <w:pStyle w:val="ListParagraph"/>
+        <w:t>Baza pracowników – baza przechowująca dane pracowników</w:t>
+      </w:r>
+    </w:p>
+    <w:p>
+      <w:pPr>
+        <w:pStyle w:val="Akapitzlist"/>
         <w:numPr>
           <w:ilvl w:val="0"/>
           <w:numId w:val="1"/>
@@ -1125,28 +1767,30 @@
     </w:p>
     <w:p>
       <w:pPr>
-        <w:pStyle w:val="Heading1"/>
-        <w:rPr>
-          <w:lang w:val="pl-PL"/>
-        </w:rPr>
-      </w:pPr>
+        <w:pStyle w:val="Nagwek1"/>
+        <w:rPr>
+          <w:lang w:val="pl-PL"/>
+        </w:rPr>
+      </w:pPr>
+      <w:bookmarkStart w:id="2" w:name="_Toc454280080"/>
       <w:r>
         <w:rPr>
           <w:lang w:val="pl-PL"/>
         </w:rPr>
         <w:t>Identyfikacja przypadków użycia</w:t>
       </w:r>
-    </w:p>
-    <w:p>
-      <w:pPr>
-        <w:rPr>
-          <w:lang w:val="pl-PL"/>
-        </w:rPr>
-      </w:pPr>
-    </w:p>
-    <w:p>
-      <w:pPr>
-        <w:pStyle w:val="ListParagraph"/>
+      <w:bookmarkEnd w:id="2"/>
+    </w:p>
+    <w:p>
+      <w:pPr>
+        <w:rPr>
+          <w:lang w:val="pl-PL"/>
+        </w:rPr>
+      </w:pPr>
+    </w:p>
+    <w:p>
+      <w:pPr>
+        <w:pStyle w:val="Akapitzlist"/>
         <w:numPr>
           <w:ilvl w:val="0"/>
           <w:numId w:val="2"/>
@@ -1164,7 +1808,7 @@
     </w:p>
     <w:p>
       <w:pPr>
-        <w:pStyle w:val="ListParagraph"/>
+        <w:pStyle w:val="Akapitzlist"/>
         <w:numPr>
           <w:ilvl w:val="0"/>
           <w:numId w:val="2"/>
@@ -1182,7 +1826,7 @@
     </w:p>
     <w:p>
       <w:pPr>
-        <w:pStyle w:val="ListParagraph"/>
+        <w:pStyle w:val="Akapitzlist"/>
         <w:numPr>
           <w:ilvl w:val="0"/>
           <w:numId w:val="2"/>
@@ -1195,18 +1839,12 @@
         <w:rPr>
           <w:lang w:val="pl-PL"/>
         </w:rPr>
-        <w:t>Prezentacja listy wykonanych przelewów z możliwością sortowania, przeszukiwania, filtrowan</w:t>
-      </w:r>
-      <w:r>
-        <w:rPr>
-          <w:lang w:val="pl-PL"/>
-        </w:rPr>
-        <w:t>ia</w:t>
-      </w:r>
-    </w:p>
-    <w:p>
-      <w:pPr>
-        <w:pStyle w:val="ListParagraph"/>
+        <w:t>Prezentacja listy wykonanych przelewów z możliwością sortowania, przeszukiwania, filtrowania</w:t>
+      </w:r>
+    </w:p>
+    <w:p>
+      <w:pPr>
+        <w:pStyle w:val="Akapitzlist"/>
         <w:numPr>
           <w:ilvl w:val="0"/>
           <w:numId w:val="2"/>
@@ -1224,7 +1862,7 @@
     </w:p>
     <w:p>
       <w:pPr>
-        <w:pStyle w:val="ListParagraph"/>
+        <w:pStyle w:val="Akapitzlist"/>
         <w:numPr>
           <w:ilvl w:val="0"/>
           <w:numId w:val="2"/>
@@ -1242,7 +1880,7 @@
     </w:p>
     <w:p>
       <w:pPr>
-        <w:pStyle w:val="ListParagraph"/>
+        <w:pStyle w:val="Akapitzlist"/>
         <w:numPr>
           <w:ilvl w:val="0"/>
           <w:numId w:val="2"/>
@@ -1260,7 +1898,7 @@
     </w:p>
     <w:p>
       <w:pPr>
-        <w:pStyle w:val="ListParagraph"/>
+        <w:pStyle w:val="Akapitzlist"/>
         <w:numPr>
           <w:ilvl w:val="0"/>
           <w:numId w:val="2"/>
@@ -1278,7 +1916,7 @@
     </w:p>
     <w:p>
       <w:pPr>
-        <w:pStyle w:val="ListParagraph"/>
+        <w:pStyle w:val="Akapitzlist"/>
         <w:numPr>
           <w:ilvl w:val="0"/>
           <w:numId w:val="2"/>
@@ -1296,7 +1934,7 @@
     </w:p>
     <w:p>
       <w:pPr>
-        <w:pStyle w:val="ListParagraph"/>
+        <w:pStyle w:val="Akapitzlist"/>
         <w:rPr>
           <w:lang w:val="pl-PL"/>
         </w:rPr>
@@ -1307,12 +1945,13 @@
     </w:p>
     <w:p>
       <w:pPr>
-        <w:pStyle w:val="Heading1"/>
+        <w:pStyle w:val="Nagwek1"/>
         <w:jc w:val="center"/>
         <w:rPr>
           <w:lang w:val="pl-PL"/>
         </w:rPr>
       </w:pPr>
+      <w:bookmarkStart w:id="3" w:name="_Toc454280081"/>
       <w:r>
         <w:rPr>
           <w:lang w:val="pl-PL"/>
@@ -1320,6 +1959,7 @@
         <w:lastRenderedPageBreak/>
         <w:t>Diagram Przypadków użycia</w:t>
       </w:r>
+      <w:bookmarkEnd w:id="3"/>
     </w:p>
     <w:p>
       <w:pPr>
@@ -1355,10 +1995,10 @@
                     <pic:cNvPicPr/>
                   </pic:nvPicPr>
                   <pic:blipFill>
-                    <a:blip r:embed="rId8">
+                    <a:blip r:embed="rId9">
                       <a:extLst>
                         <a:ext uri="{28A0092B-C50C-407E-A947-70E740481C1C}">
-                          <a14:useLocalDpi xmlns:a14="http://schemas.microsoft.com/office/drawing/2010/main" val="0"/>
+                          <a14:useLocalDpi xmlns:a14="http://schemas.microsoft.com/office/drawing/2010/main" xmlns:wps="http://schemas.microsoft.com/office/word/2010/wordprocessingShape" xmlns:wpi="http://schemas.microsoft.com/office/word/2010/wordprocessingInk" xmlns:wpg="http://schemas.microsoft.com/office/word/2010/wordprocessingGroup" xmlns:w15="http://schemas.microsoft.com/office/word/2012/wordml" xmlns:w14="http://schemas.microsoft.com/office/word/2010/wordml" xmlns:w="http://schemas.openxmlformats.org/wordprocessingml/2006/main" xmlns:w10="urn:schemas-microsoft-com:office:word" xmlns:wp14="http://schemas.microsoft.com/office/word/2010/wordprocessingDrawing" xmlns:v="urn:schemas-microsoft-com:vml" xmlns:o="urn:schemas-microsoft-com:office:office" xmlns:mc="http://schemas.openxmlformats.org/markup-compatibility/2006" xmlns:wpc="http://schemas.microsoft.com/office/word/2010/wordprocessingCanvas" xmlns="" val="0"/>
                         </a:ext>
                       </a:extLst>
                     </a:blip>
@@ -1381,8 +2021,8 @@
           </wp:inline>
         </w:drawing>
       </w:r>
-      <w:bookmarkStart w:id="1" w:name="_GoBack"/>
-      <w:bookmarkEnd w:id="1"/>
+      <w:bookmarkStart w:id="4" w:name="_GoBack"/>
+      <w:bookmarkEnd w:id="4"/>
       <w:r>
         <w:rPr>
           <w:lang w:val="pl-PL"/>
@@ -1392,25 +2032,21 @@
     </w:p>
     <w:p>
       <w:pPr>
-        <w:pStyle w:val="Heading1"/>
+        <w:pStyle w:val="Nagwek1"/>
         <w:jc w:val="center"/>
         <w:rPr>
           <w:lang w:val="pl-PL"/>
         </w:rPr>
       </w:pPr>
+      <w:bookmarkStart w:id="5" w:name="_Toc454280082"/>
       <w:r>
         <w:rPr>
           <w:lang w:val="pl-PL"/>
         </w:rPr>
         <w:lastRenderedPageBreak/>
-        <w:t>Di</w:t>
-      </w:r>
-      <w:r>
-        <w:rPr>
-          <w:lang w:val="pl-PL"/>
-        </w:rPr>
-        <w:t>agram sekwencji</w:t>
-      </w:r>
+        <w:t>Diagram sekwencji</w:t>
+      </w:r>
+      <w:bookmarkEnd w:id="5"/>
     </w:p>
     <w:p>
       <w:pPr>
@@ -1456,7 +2092,7 @@
                     </pic:cNvPicPr>
                   </pic:nvPicPr>
                   <pic:blipFill>
-                    <a:blip r:embed="rId9"/>
+                    <a:blip r:embed="rId10"/>
                     <a:stretch>
                       <a:fillRect/>
                     </a:stretch>
@@ -1518,7 +2154,7 @@
                     </pic:cNvPicPr>
                   </pic:nvPicPr>
                   <pic:blipFill>
-                    <a:blip r:embed="rId10"/>
+                    <a:blip r:embed="rId11"/>
                     <a:stretch>
                       <a:fillRect/>
                     </a:stretch>
@@ -1538,18 +2174,79 @@
           </wp:inline>
         </w:drawing>
       </w:r>
+    </w:p>
+    <w:p>
+      <w:pPr>
+        <w:jc w:val="center"/>
+      </w:pPr>
+    </w:p>
+    <w:p>
+      <w:pPr>
+        <w:jc w:val="center"/>
+      </w:pPr>
+      <w:r>
+        <w:lastRenderedPageBreak/>
+        <w:t>Przypadek III Zarządzanie Pracownikami I generowanie raportu</w:t>
+      </w:r>
+    </w:p>
+    <w:p>
+      <w:pPr>
+        <w:jc w:val="center"/>
+      </w:pPr>
+      <w:r>
+        <w:rPr>
+          <w:noProof/>
+          <w:lang w:val="pl-PL" w:eastAsia="pl-PL" w:bidi="ar-SA"/>
+        </w:rPr>
+        <w:drawing>
+          <wp:inline distT="0" distB="0" distL="0" distR="0">
+            <wp:extent cx="5943600" cy="3676650"/>
+            <wp:effectExtent l="19050" t="0" r="0" b="0"/>
+            <wp:docPr id="1" name="Obraz 0" descr="administrator.jpg"/>
+            <wp:cNvGraphicFramePr>
+              <a:graphicFrameLocks xmlns:a="http://schemas.openxmlformats.org/drawingml/2006/main" noChangeAspect="1"/>
+            </wp:cNvGraphicFramePr>
+            <a:graphic xmlns:a="http://schemas.openxmlformats.org/drawingml/2006/main">
+              <a:graphicData uri="http://schemas.openxmlformats.org/drawingml/2006/picture">
+                <pic:pic xmlns:pic="http://schemas.openxmlformats.org/drawingml/2006/picture">
+                  <pic:nvPicPr>
+                    <pic:cNvPr id="0" name="administrator.jpg"/>
+                    <pic:cNvPicPr/>
+                  </pic:nvPicPr>
+                  <pic:blipFill>
+                    <a:blip r:embed="rId12"/>
+                    <a:stretch>
+                      <a:fillRect/>
+                    </a:stretch>
+                  </pic:blipFill>
+                  <pic:spPr>
+                    <a:xfrm>
+                      <a:off x="0" y="0"/>
+                      <a:ext cx="5943600" cy="3676650"/>
+                    </a:xfrm>
+                    <a:prstGeom prst="rect">
+                      <a:avLst/>
+                    </a:prstGeom>
+                  </pic:spPr>
+                </pic:pic>
+              </a:graphicData>
+            </a:graphic>
+          </wp:inline>
+        </w:drawing>
+      </w:r>
       <w:r>
         <w:br w:type="page"/>
       </w:r>
     </w:p>
     <w:p>
       <w:pPr>
-        <w:pStyle w:val="Heading1"/>
+        <w:pStyle w:val="Nagwek1"/>
         <w:jc w:val="center"/>
         <w:rPr>
           <w:lang w:val="pl-PL"/>
         </w:rPr>
       </w:pPr>
+      <w:bookmarkStart w:id="6" w:name="_Toc454280083"/>
       <w:r>
         <w:rPr>
           <w:lang w:val="pl-PL"/>
@@ -1557,10 +2254,11 @@
         <w:lastRenderedPageBreak/>
         <w:t>Opis przypadków użycia</w:t>
       </w:r>
-    </w:p>
-    <w:p>
-      <w:pPr>
-        <w:pStyle w:val="Heading1"/>
+      <w:bookmarkEnd w:id="6"/>
+    </w:p>
+    <w:p>
+      <w:pPr>
+        <w:pStyle w:val="Nagwek1"/>
         <w:jc w:val="center"/>
         <w:rPr>
           <w:lang w:val="pl-PL"/>
@@ -1592,19 +2290,55 @@
           <w:lang w:val="pl-PL"/>
         </w:rPr>
         <w:tab/>
-        <w:t xml:space="preserve">Pracownik rozpoczyna zwrot zamówienia. Wysyła żądanie do systemu. Z bazy zamówień pobierana jest lista zamówień, która przekazywana </w:t>
-      </w:r>
-      <w:r>
-        <w:rPr>
-          <w:lang w:val="pl-PL"/>
-        </w:rPr>
-        <w:t>jest pracownikowi. Pracownik wybiera zamówienie. System sprawdza termin zwrotu oraz stan towaru. Pracownik na podstawie tych danych może podjąć decyzję o zwrocie. Jeśli ją podejmie, wysyła informację do systemu, który przekazuje zlecenie przelewu zwrotnego</w:t>
-      </w:r>
-      <w:r>
-        <w:rPr>
-          <w:lang w:val="pl-PL"/>
-        </w:rPr>
-        <w:t xml:space="preserve"> do systemu bankowości. Po otrzymaniu potwierdzenia od systemu bankowości, system aktualizuje bazę zamówień.</w:t>
+        <w:t>Pracownik rozpoczyna zwrot zamówienia. Wysyła żądanie do systemu. Z bazy zamówień pobi</w:t>
+      </w:r>
+      <w:r>
+        <w:rPr>
+          <w:lang w:val="pl-PL"/>
+        </w:rPr>
+        <w:t>e</w:t>
+      </w:r>
+      <w:r>
+        <w:rPr>
+          <w:lang w:val="pl-PL"/>
+        </w:rPr>
+        <w:t>rana jest lista zamówień, która przekazywana jest pracownikowi. Pracownik wybiera zamówienie. Sy</w:t>
+      </w:r>
+      <w:r>
+        <w:rPr>
+          <w:lang w:val="pl-PL"/>
+        </w:rPr>
+        <w:t>s</w:t>
+      </w:r>
+      <w:r>
+        <w:rPr>
+          <w:lang w:val="pl-PL"/>
+        </w:rPr>
+        <w:t>tem sprawdza termin zwrotu oraz stan towaru. Pracownik na podstawie tych danych może podjąć dec</w:t>
+      </w:r>
+      <w:r>
+        <w:rPr>
+          <w:lang w:val="pl-PL"/>
+        </w:rPr>
+        <w:t>y</w:t>
+      </w:r>
+      <w:r>
+        <w:rPr>
+          <w:lang w:val="pl-PL"/>
+        </w:rPr>
+        <w:t>zję o zwrocie. Jeśli ją podejmie, wysyła informację do systemu, który przekazuje zlecenie przelewu zwrotnego do systemu bankowości. Po otrzymaniu potwierdzenia od systemu bankowości, system akt</w:t>
+      </w:r>
+      <w:r>
+        <w:rPr>
+          <w:lang w:val="pl-PL"/>
+        </w:rPr>
+        <w:t>u</w:t>
+      </w:r>
+      <w:r>
+        <w:rPr>
+          <w:lang w:val="pl-PL"/>
+        </w:rPr>
+        <w:t>alizuje bazę zamówień.</w:t>
       </w:r>
     </w:p>
     <w:p>
@@ -1632,19 +2366,7 @@
           <w:lang w:val="pl-PL"/>
         </w:rPr>
         <w:tab/>
-        <w:t xml:space="preserve">Pracownik loguje się do systemu. System pobiera dane pracownika z bazy pracowników dane pracownika, a następnie weryfikuje te </w:t>
-      </w:r>
-      <w:r>
-        <w:rPr>
-          <w:lang w:val="pl-PL"/>
-        </w:rPr>
-        <w:t>dane. Zalogowany użytkownik może wybrać zamówienie. W tym celu wysyła do systemu żądanie. System pobiera listę zamówień z bazy zamówień, która przekazywana jest pracownikowi. Pracownik może wybrać zamówienie do obsługi. System pobiera dane o przelewie z sy</w:t>
-      </w:r>
-      <w:r>
-        <w:rPr>
-          <w:lang w:val="pl-PL"/>
-        </w:rPr>
-        <w:t>stemu bankowości. Po otrzymaniu danych, sprawdza, czy przelew został dokonany. Dane o przelewie dostarczane są pracownikowi. Pracownik może podjąć decyzję o przelewie. Jeśli ją podejmie, system wysyła towar, a następnie aktualizuje bazę zamówień.</w:t>
+        <w:t>Pracownik loguje się do systemu. System pobiera dane pracownika z bazy pracowników dane pracownika, a następnie weryfikuje te dane. Zalogowany użytkownik może wybrać zamówienie. W tym celu wysyła do systemu żądanie. System pobiera listę zamówień z bazy zamówień, która przekazywana jest pracownikowi. Pracownik może wybrać zamówienie do obsługi. System pobiera dane o przelewie z systemu bankowości. Po otrzymaniu danych, sprawdza, czy przelew został dokonany. Dane o przelewie dostarczane są pracownikowi. Pracownik może podjąć decyzję o przelewie. Jeśli ją podejmie, system wysyła towar, a następnie aktualizuje bazę zamówień.</w:t>
       </w:r>
       <w:r>
         <w:rPr>
@@ -1655,12 +2377,13 @@
     </w:p>
     <w:p>
       <w:pPr>
-        <w:pStyle w:val="Heading1"/>
+        <w:pStyle w:val="Nagwek1"/>
         <w:jc w:val="center"/>
         <w:rPr>
           <w:lang w:val="pl-PL"/>
         </w:rPr>
       </w:pPr>
+      <w:bookmarkStart w:id="7" w:name="_Toc454280084"/>
       <w:r>
         <w:rPr>
           <w:lang w:val="pl-PL"/>
@@ -1668,10 +2391,11 @@
         <w:lastRenderedPageBreak/>
         <w:t>Architektura systemu</w:t>
       </w:r>
-    </w:p>
-    <w:p>
-      <w:pPr>
-        <w:pStyle w:val="Heading1"/>
+      <w:bookmarkEnd w:id="7"/>
+    </w:p>
+    <w:p>
+      <w:pPr>
+        <w:pStyle w:val="Nagwek1"/>
         <w:jc w:val="center"/>
         <w:rPr>
           <w:lang w:val="pl-PL"/>
@@ -1689,13 +2413,7 @@
           <w:lang w:val="pl-PL"/>
         </w:rPr>
         <w:tab/>
-        <w:t xml:space="preserve">System składać się będzie z kilku komponentów. Pierwszym z nich jest baza danych. W bazie zawarte będą informacje o pracownikach oraz informacje o zamówieniach. Kolejnym komponentem będzie funkcjonalność przesyłania zleceń przelewów </w:t>
-      </w:r>
-      <w:r>
-        <w:rPr>
-          <w:lang w:val="pl-PL"/>
-        </w:rPr>
-        <w:t xml:space="preserve">do zewnętrzniego systemu bankowości. </w:t>
+        <w:t xml:space="preserve">System składać się będzie z kilku komponentów. Pierwszym z nich jest baza danych. W bazie zawarte będą informacje o pracownikach oraz informacje o zamówieniach. Kolejnym komponentem będzie funkcjonalność przesyłania zleceń przelewów do zewnętrzniego systemu bankowości. </w:t>
       </w:r>
     </w:p>
     <w:p>
@@ -1709,33 +2427,59 @@
           <w:lang w:val="pl-PL"/>
         </w:rPr>
         <w:tab/>
-        <w:t>System oferuje różnorodną funkcjonalność w zależnośći od uprawnień zalogowanego użytkownika. Zwykły pracownik ma możliwość pobrania listy przelewów za zamówienia, eksportowania listy obsłużonych przelewów, pobrania da</w:t>
-      </w:r>
-      <w:r>
-        <w:rPr>
-          <w:lang w:val="pl-PL"/>
-        </w:rPr>
-        <w:t>nych o przelewach, czy wykonania zwrotu zamówienia, w tym przelewu zwrotnego. Administrator może zarządzać pracownikami, czyli akcje CRUD, oraz ma takie same uprawnienia jak pracownik. Właściciel ma uprawnienia do generowania raportu pracowników oraz te sa</w:t>
-      </w:r>
-      <w:r>
-        <w:rPr>
-          <w:lang w:val="pl-PL"/>
-        </w:rPr>
-        <w:t>me uprawnienia co administrator oraz pracownik.</w:t>
-      </w:r>
-    </w:p>
-    <w:p>
-      <w:pPr>
-        <w:pStyle w:val="Heading1"/>
+        <w:t>System oferuje różnorodną funkcjonalność w zależnośći od uprawnień zalogowanego użytko</w:t>
+      </w:r>
+      <w:r>
+        <w:rPr>
+          <w:lang w:val="pl-PL"/>
+        </w:rPr>
+        <w:t>w</w:t>
+      </w:r>
+      <w:r>
+        <w:rPr>
+          <w:lang w:val="pl-PL"/>
+        </w:rPr>
+        <w:t>nika. Zwykły pracownik ma możliwość pobrania listy przelewów za zamówienia, eksportowania listy o</w:t>
+      </w:r>
+      <w:r>
+        <w:rPr>
+          <w:lang w:val="pl-PL"/>
+        </w:rPr>
+        <w:t>b</w:t>
+      </w:r>
+      <w:r>
+        <w:rPr>
+          <w:lang w:val="pl-PL"/>
+        </w:rPr>
+        <w:t>służonych przelewów, pobrania danych o przelewach, czy wykonania zwrotu zamówienia, w tym prz</w:t>
+      </w:r>
+      <w:r>
+        <w:rPr>
+          <w:lang w:val="pl-PL"/>
+        </w:rPr>
+        <w:t>e</w:t>
+      </w:r>
+      <w:r>
+        <w:rPr>
+          <w:lang w:val="pl-PL"/>
+        </w:rPr>
+        <w:t>lewu zwrotnego. Administrator może zarządzać pracownikami, czyli akcje CRUD, oraz ma takie same uprawnienia jak pracownik. Właściciel ma uprawnienia do generowania raportu pracowników oraz te same uprawnienia co administrator oraz pracownik.</w:t>
+      </w:r>
+    </w:p>
+    <w:p>
+      <w:pPr>
+        <w:pStyle w:val="Nagwek1"/>
         <w:jc w:val="center"/>
       </w:pPr>
+      <w:bookmarkStart w:id="8" w:name="_Toc454280085"/>
       <w:r>
         <w:t>Zastosowane technologie</w:t>
       </w:r>
-    </w:p>
-    <w:p>
-      <w:pPr>
-        <w:pStyle w:val="Heading1"/>
+      <w:bookmarkEnd w:id="8"/>
+    </w:p>
+    <w:p>
+      <w:pPr>
+        <w:pStyle w:val="Nagwek1"/>
         <w:jc w:val="center"/>
       </w:pPr>
     </w:p>
@@ -1781,12 +2525,14 @@
     <w:p/>
     <w:p>
       <w:pPr>
-        <w:pStyle w:val="Heading1"/>
+        <w:pStyle w:val="Nagwek1"/>
         <w:jc w:val="center"/>
       </w:pPr>
+      <w:bookmarkStart w:id="9" w:name="_Toc454280086"/>
       <w:r>
         <w:t>Bezpieczeństwo</w:t>
       </w:r>
+      <w:bookmarkEnd w:id="9"/>
     </w:p>
     <w:p/>
     <w:p>
@@ -1800,18 +2546,12 @@
           <w:lang w:val="pl-PL"/>
         </w:rPr>
         <w:tab/>
-        <w:t>Zabezpieczeniem systemu jest przymus</w:t>
-      </w:r>
-      <w:r>
-        <w:rPr>
-          <w:lang w:val="pl-PL"/>
-        </w:rPr>
-        <w:t xml:space="preserve"> logowania za pomocą loginu oraz hasła. Szyfrowane hasło sprawdzane jest w bazie danych, przez co system autoryzuje logującego się użytkownika.</w:t>
+        <w:t>Zabezpieczeniem systemu jest przymus logowania za pomocą loginu oraz hasła. Szyfrowane hasło sprawdzane jest w bazie danych, przez co system autoryzuje logującego się użytkownika.</w:t>
       </w:r>
     </w:p>
     <w:sectPr>
-      <w:headerReference w:type="default" r:id="rId11"/>
-      <w:footerReference w:type="default" r:id="rId12"/>
+      <w:headerReference w:type="default" r:id="rId13"/>
+      <w:footerReference w:type="default" r:id="rId14"/>
       <w:pgSz w:w="12240" w:h="15840"/>
       <w:pgMar w:top="1440" w:right="1440" w:bottom="1440" w:left="1440" w:header="720" w:footer="720" w:gutter="0"/>
       <w:cols w:space="708"/>
@@ -1823,8 +2563,8 @@
 </file>
 
 <file path=word/endnotes.xml><?xml version="1.0" encoding="utf-8"?>
-<w:endnotes xmlns:wpc="http://schemas.microsoft.com/office/word/2010/wordprocessingCanvas" xmlns:mc="http://schemas.openxmlformats.org/markup-compatibility/2006" xmlns:o="urn:schemas-microsoft-com:office:office" xmlns:r="http://schemas.openxmlformats.org/officeDocument/2006/relationships" xmlns:m="http://schemas.openxmlformats.org/officeDocument/2006/math" xmlns:v="urn:schemas-microsoft-com:vml" xmlns:wp14="http://schemas.microsoft.com/office/word/2010/wordprocessingDrawing" xmlns:wp="http://schemas.openxmlformats.org/drawingml/2006/wordprocessingDrawing" xmlns:w10="urn:schemas-microsoft-com:office:word" xmlns:w="http://schemas.openxmlformats.org/wordprocessingml/2006/main" xmlns:w14="http://schemas.microsoft.com/office/word/2010/wordml" xmlns:w15="http://schemas.microsoft.com/office/word/2012/wordml" xmlns:wpg="http://schemas.microsoft.com/office/word/2010/wordprocessingGroup" xmlns:wpi="http://schemas.microsoft.com/office/word/2010/wordprocessingInk" xmlns:wne="http://schemas.microsoft.com/office/word/2006/wordml" xmlns:wps="http://schemas.microsoft.com/office/word/2010/wordprocessingShape" mc:Ignorable="w14 w15 wp14">
-  <w:endnote w:type="separator" w:id="-1">
+<w:endnotes xmlns:ve="http://schemas.openxmlformats.org/markup-compatibility/2006" xmlns:o="urn:schemas-microsoft-com:office:office" xmlns:r="http://schemas.openxmlformats.org/officeDocument/2006/relationships" xmlns:m="http://schemas.openxmlformats.org/officeDocument/2006/math" xmlns:v="urn:schemas-microsoft-com:vml" xmlns:wp="http://schemas.openxmlformats.org/drawingml/2006/wordprocessingDrawing" xmlns:w10="urn:schemas-microsoft-com:office:word" xmlns:w="http://schemas.openxmlformats.org/wordprocessingml/2006/main" xmlns:wne="http://schemas.microsoft.com/office/word/2006/wordml">
+  <w:endnote w:type="separator" w:id="0">
     <w:p>
       <w:pPr>
         <w:spacing w:after="0" w:line="240" w:lineRule="auto"/>
@@ -1834,7 +2574,7 @@
       </w:r>
     </w:p>
   </w:endnote>
-  <w:endnote w:type="continuationSeparator" w:id="0">
+  <w:endnote w:type="continuationSeparator" w:id="1">
     <w:p>
       <w:pPr>
         <w:spacing w:after="0" w:line="240" w:lineRule="auto"/>
@@ -1848,12 +2588,12 @@
 </file>
 
 <file path=word/footer1.xml><?xml version="1.0" encoding="utf-8"?>
-<w:ftr xmlns:wpc="http://schemas.microsoft.com/office/word/2010/wordprocessingCanvas" xmlns:mc="http://schemas.openxmlformats.org/markup-compatibility/2006" xmlns:o="urn:schemas-microsoft-com:office:office" xmlns:r="http://schemas.openxmlformats.org/officeDocument/2006/relationships" xmlns:m="http://schemas.openxmlformats.org/officeDocument/2006/math" xmlns:v="urn:schemas-microsoft-com:vml" xmlns:wp14="http://schemas.microsoft.com/office/word/2010/wordprocessingDrawing" xmlns:wp="http://schemas.openxmlformats.org/drawingml/2006/wordprocessingDrawing" xmlns:w10="urn:schemas-microsoft-com:office:word" xmlns:w="http://schemas.openxmlformats.org/wordprocessingml/2006/main" xmlns:w14="http://schemas.microsoft.com/office/word/2010/wordml" xmlns:w15="http://schemas.microsoft.com/office/word/2012/wordml" xmlns:wpg="http://schemas.microsoft.com/office/word/2010/wordprocessingGroup" xmlns:wpi="http://schemas.microsoft.com/office/word/2010/wordprocessingInk" xmlns:wne="http://schemas.microsoft.com/office/word/2006/wordml" xmlns:wps="http://schemas.microsoft.com/office/word/2010/wordprocessingShape" mc:Ignorable="w14 w15 wp14">
+<w:ftr xmlns:ve="http://schemas.openxmlformats.org/markup-compatibility/2006" xmlns:o="urn:schemas-microsoft-com:office:office" xmlns:r="http://schemas.openxmlformats.org/officeDocument/2006/relationships" xmlns:m="http://schemas.openxmlformats.org/officeDocument/2006/math" xmlns:v="urn:schemas-microsoft-com:vml" xmlns:wp="http://schemas.openxmlformats.org/drawingml/2006/wordprocessingDrawing" xmlns:w10="urn:schemas-microsoft-com:office:word" xmlns:w="http://schemas.openxmlformats.org/wordprocessingml/2006/main" xmlns:wne="http://schemas.microsoft.com/office/word/2006/wordml">
   <w:tbl>
     <w:tblPr>
       <w:tblW w:w="9486" w:type="dxa"/>
       <w:tblInd w:w="-10" w:type="dxa"/>
-      <w:tblLook w:val="04A0" w:firstRow="1" w:lastRow="0" w:firstColumn="1" w:lastColumn="0" w:noHBand="0" w:noVBand="1"/>
+      <w:tblLook w:val="04A0"/>
     </w:tblPr>
     <w:tblGrid>
       <w:gridCol w:w="3162"/>
@@ -1922,7 +2662,7 @@
           </w:r>
           <w:r>
             <w:rPr>
-              <w:rStyle w:val="PageNumber"/>
+              <w:rStyle w:val="Numerstrony"/>
             </w:rPr>
             <w:fldChar w:fldCharType="begin"/>
           </w:r>
@@ -1936,7 +2676,7 @@
             <w:rPr>
               <w:noProof/>
             </w:rPr>
-            <w:t>2</w:t>
+            <w:t>8</w:t>
           </w:r>
           <w:r>
             <w:fldChar w:fldCharType="end"/>
@@ -1947,15 +2687,15 @@
   </w:tbl>
   <w:p>
     <w:pPr>
-      <w:pStyle w:val="Footer"/>
+      <w:pStyle w:val="Stopka"/>
     </w:pPr>
   </w:p>
 </w:ftr>
 </file>
 
 <file path=word/footnotes.xml><?xml version="1.0" encoding="utf-8"?>
-<w:footnotes xmlns:wpc="http://schemas.microsoft.com/office/word/2010/wordprocessingCanvas" xmlns:mc="http://schemas.openxmlformats.org/markup-compatibility/2006" xmlns:o="urn:schemas-microsoft-com:office:office" xmlns:r="http://schemas.openxmlformats.org/officeDocument/2006/relationships" xmlns:m="http://schemas.openxmlformats.org/officeDocument/2006/math" xmlns:v="urn:schemas-microsoft-com:vml" xmlns:wp14="http://schemas.microsoft.com/office/word/2010/wordprocessingDrawing" xmlns:wp="http://schemas.openxmlformats.org/drawingml/2006/wordprocessingDrawing" xmlns:w10="urn:schemas-microsoft-com:office:word" xmlns:w="http://schemas.openxmlformats.org/wordprocessingml/2006/main" xmlns:w14="http://schemas.microsoft.com/office/word/2010/wordml" xmlns:w15="http://schemas.microsoft.com/office/word/2012/wordml" xmlns:wpg="http://schemas.microsoft.com/office/word/2010/wordprocessingGroup" xmlns:wpi="http://schemas.microsoft.com/office/word/2010/wordprocessingInk" xmlns:wne="http://schemas.microsoft.com/office/word/2006/wordml" xmlns:wps="http://schemas.microsoft.com/office/word/2010/wordprocessingShape" mc:Ignorable="w14 w15 wp14">
-  <w:footnote w:type="separator" w:id="-1">
+<w:footnotes xmlns:ve="http://schemas.openxmlformats.org/markup-compatibility/2006" xmlns:o="urn:schemas-microsoft-com:office:office" xmlns:r="http://schemas.openxmlformats.org/officeDocument/2006/relationships" xmlns:m="http://schemas.openxmlformats.org/officeDocument/2006/math" xmlns:v="urn:schemas-microsoft-com:vml" xmlns:wp="http://schemas.openxmlformats.org/drawingml/2006/wordprocessingDrawing" xmlns:w10="urn:schemas-microsoft-com:office:word" xmlns:w="http://schemas.openxmlformats.org/wordprocessingml/2006/main" xmlns:wne="http://schemas.microsoft.com/office/word/2006/wordml">
+  <w:footnote w:type="separator" w:id="0">
     <w:p>
       <w:pPr>
         <w:spacing w:after="0" w:line="240" w:lineRule="auto"/>
@@ -1965,7 +2705,7 @@
       </w:r>
     </w:p>
   </w:footnote>
-  <w:footnote w:type="continuationSeparator" w:id="0">
+  <w:footnote w:type="continuationSeparator" w:id="1">
     <w:p>
       <w:pPr>
         <w:spacing w:after="0" w:line="240" w:lineRule="auto"/>
@@ -1979,7 +2719,7 @@
 </file>
 
 <file path=word/header1.xml><?xml version="1.0" encoding="utf-8"?>
-<w:hdr xmlns:wpc="http://schemas.microsoft.com/office/word/2010/wordprocessingCanvas" xmlns:mc="http://schemas.openxmlformats.org/markup-compatibility/2006" xmlns:o="urn:schemas-microsoft-com:office:office" xmlns:r="http://schemas.openxmlformats.org/officeDocument/2006/relationships" xmlns:m="http://schemas.openxmlformats.org/officeDocument/2006/math" xmlns:v="urn:schemas-microsoft-com:vml" xmlns:wp14="http://schemas.microsoft.com/office/word/2010/wordprocessingDrawing" xmlns:wp="http://schemas.openxmlformats.org/drawingml/2006/wordprocessingDrawing" xmlns:w10="urn:schemas-microsoft-com:office:word" xmlns:w="http://schemas.openxmlformats.org/wordprocessingml/2006/main" xmlns:w14="http://schemas.microsoft.com/office/word/2010/wordml" xmlns:w15="http://schemas.microsoft.com/office/word/2012/wordml" xmlns:wpg="http://schemas.microsoft.com/office/word/2010/wordprocessingGroup" xmlns:wpi="http://schemas.microsoft.com/office/word/2010/wordprocessingInk" xmlns:wne="http://schemas.microsoft.com/office/word/2006/wordml" xmlns:wps="http://schemas.microsoft.com/office/word/2010/wordprocessingShape" mc:Ignorable="w14 w15 wp14">
+<w:hdr xmlns:ve="http://schemas.openxmlformats.org/markup-compatibility/2006" xmlns:o="urn:schemas-microsoft-com:office:office" xmlns:r="http://schemas.openxmlformats.org/officeDocument/2006/relationships" xmlns:m="http://schemas.openxmlformats.org/officeDocument/2006/math" xmlns:v="urn:schemas-microsoft-com:vml" xmlns:wp="http://schemas.openxmlformats.org/drawingml/2006/wordprocessingDrawing" xmlns:w10="urn:schemas-microsoft-com:office:word" xmlns:w="http://schemas.openxmlformats.org/wordprocessingml/2006/main" xmlns:wne="http://schemas.microsoft.com/office/word/2006/wordml">
   <w:p>
     <w:pPr>
       <w:pStyle w:val="Standard"/>
@@ -2024,14 +2764,14 @@
   </w:p>
   <w:p>
     <w:pPr>
-      <w:pStyle w:val="Header"/>
+      <w:pStyle w:val="Nagwek"/>
     </w:pPr>
   </w:p>
 </w:hdr>
 </file>
 
 <file path=word/header2.xml><?xml version="1.0" encoding="utf-8"?>
-<w:hdr xmlns:wpc="http://schemas.microsoft.com/office/word/2010/wordprocessingCanvas" xmlns:mc="http://schemas.openxmlformats.org/markup-compatibility/2006" xmlns:o="urn:schemas-microsoft-com:office:office" xmlns:r="http://schemas.openxmlformats.org/officeDocument/2006/relationships" xmlns:m="http://schemas.openxmlformats.org/officeDocument/2006/math" xmlns:v="urn:schemas-microsoft-com:vml" xmlns:wp14="http://schemas.microsoft.com/office/word/2010/wordprocessingDrawing" xmlns:wp="http://schemas.openxmlformats.org/drawingml/2006/wordprocessingDrawing" xmlns:w10="urn:schemas-microsoft-com:office:word" xmlns:w="http://schemas.openxmlformats.org/wordprocessingml/2006/main" xmlns:w14="http://schemas.microsoft.com/office/word/2010/wordml" xmlns:w15="http://schemas.microsoft.com/office/word/2012/wordml" xmlns:wpg="http://schemas.microsoft.com/office/word/2010/wordprocessingGroup" xmlns:wpi="http://schemas.microsoft.com/office/word/2010/wordprocessingInk" xmlns:wne="http://schemas.microsoft.com/office/word/2006/wordml" xmlns:wps="http://schemas.microsoft.com/office/word/2010/wordprocessingShape" mc:Ignorable="w14 w15 wp14">
+<w:hdr xmlns:ve="http://schemas.openxmlformats.org/markup-compatibility/2006" xmlns:o="urn:schemas-microsoft-com:office:office" xmlns:r="http://schemas.openxmlformats.org/officeDocument/2006/relationships" xmlns:m="http://schemas.openxmlformats.org/officeDocument/2006/math" xmlns:v="urn:schemas-microsoft-com:vml" xmlns:wp="http://schemas.openxmlformats.org/drawingml/2006/wordprocessingDrawing" xmlns:w10="urn:schemas-microsoft-com:office:word" xmlns:w="http://schemas.openxmlformats.org/wordprocessingml/2006/main" xmlns:wne="http://schemas.microsoft.com/office/word/2006/wordml">
   <w:tbl>
     <w:tblPr>
       <w:tblW w:w="9573" w:type="dxa"/>
@@ -2045,7 +2785,7 @@
       <w:tblCellMar>
         <w:left w:w="100" w:type="dxa"/>
       </w:tblCellMar>
-      <w:tblLook w:val="04A0" w:firstRow="1" w:lastRow="0" w:firstColumn="1" w:lastColumn="0" w:noHBand="0" w:noVBand="1"/>
+      <w:tblLook w:val="04A0"/>
     </w:tblPr>
     <w:tblGrid>
       <w:gridCol w:w="6380"/>
@@ -2163,13 +2903,7 @@
             <w:rPr>
               <w:lang w:val="pl-PL"/>
             </w:rPr>
-            <w:t xml:space="preserve">  Data:  21.06</w:t>
-          </w:r>
-          <w:r>
-            <w:rPr>
-              <w:lang w:val="pl-PL"/>
-            </w:rPr>
-            <w:t>.2016</w:t>
+            <w:t xml:space="preserve">  Data:  21.06.2016</w:t>
           </w:r>
         </w:p>
       </w:tc>
@@ -2177,15 +2911,15 @@
   </w:tbl>
   <w:p>
     <w:pPr>
-      <w:pStyle w:val="Header"/>
+      <w:pStyle w:val="Nagwek"/>
     </w:pPr>
   </w:p>
 </w:hdr>
 </file>
 
 <file path=word/numbering.xml><?xml version="1.0" encoding="utf-8"?>
-<w:numbering xmlns:wpc="http://schemas.microsoft.com/office/word/2010/wordprocessingCanvas" xmlns:mc="http://schemas.openxmlformats.org/markup-compatibility/2006" xmlns:o="urn:schemas-microsoft-com:office:office" xmlns:r="http://schemas.openxmlformats.org/officeDocument/2006/relationships" xmlns:m="http://schemas.openxmlformats.org/officeDocument/2006/math" xmlns:v="urn:schemas-microsoft-com:vml" xmlns:wp14="http://schemas.microsoft.com/office/word/2010/wordprocessingDrawing" xmlns:wp="http://schemas.openxmlformats.org/drawingml/2006/wordprocessingDrawing" xmlns:w10="urn:schemas-microsoft-com:office:word" xmlns:w="http://schemas.openxmlformats.org/wordprocessingml/2006/main" xmlns:w14="http://schemas.microsoft.com/office/word/2010/wordml" xmlns:w15="http://schemas.microsoft.com/office/word/2012/wordml" xmlns:wpg="http://schemas.microsoft.com/office/word/2010/wordprocessingGroup" xmlns:wpi="http://schemas.microsoft.com/office/word/2010/wordprocessingInk" xmlns:wne="http://schemas.microsoft.com/office/word/2006/wordml" xmlns:wps="http://schemas.microsoft.com/office/word/2010/wordprocessingShape" mc:Ignorable="w14 w15 wp14">
-  <w:abstractNum w:abstractNumId="0" w15:restartNumberingAfterBreak="0">
+<w:numbering xmlns:ve="http://schemas.openxmlformats.org/markup-compatibility/2006" xmlns:o="urn:schemas-microsoft-com:office:office" xmlns:r="http://schemas.openxmlformats.org/officeDocument/2006/relationships" xmlns:m="http://schemas.openxmlformats.org/officeDocument/2006/math" xmlns:v="urn:schemas-microsoft-com:vml" xmlns:wp="http://schemas.openxmlformats.org/drawingml/2006/wordprocessingDrawing" xmlns:w10="urn:schemas-microsoft-com:office:word" xmlns:w="http://schemas.openxmlformats.org/wordprocessingml/2006/main" xmlns:wne="http://schemas.microsoft.com/office/word/2006/wordml">
+  <w:abstractNum w:abstractNumId="0">
     <w:nsid w:val="241F7CDD"/>
     <w:multiLevelType w:val="multilevel"/>
     <w:tmpl w:val="FBACB2DC"/>
@@ -2307,7 +3041,7 @@
       </w:pPr>
     </w:lvl>
   </w:abstractNum>
-  <w:abstractNum w:abstractNumId="1" w15:restartNumberingAfterBreak="0">
+  <w:abstractNum w:abstractNumId="1">
     <w:nsid w:val="465452BD"/>
     <w:multiLevelType w:val="multilevel"/>
     <w:tmpl w:val="AA6EE6E2"/>
@@ -2420,7 +3154,7 @@
       </w:rPr>
     </w:lvl>
   </w:abstractNum>
-  <w:abstractNum w:abstractNumId="2" w15:restartNumberingAfterBreak="0">
+  <w:abstractNum w:abstractNumId="2">
     <w:nsid w:val="4E251B12"/>
     <w:multiLevelType w:val="multilevel"/>
     <w:tmpl w:val="8BA84EC4"/>
@@ -2560,7 +3294,7 @@
       </w:rPr>
     </w:lvl>
   </w:abstractNum>
-  <w:abstractNum w:abstractNumId="3" w15:restartNumberingAfterBreak="0">
+  <w:abstractNum w:abstractNumId="3">
     <w:nsid w:val="76027F47"/>
     <w:multiLevelType w:val="multilevel"/>
     <w:tmpl w:val="591A9EA4"/>
@@ -2689,7 +3423,7 @@
 </file>
 
 <file path=word/styles.xml><?xml version="1.0" encoding="utf-8"?>
-<w:styles xmlns:mc="http://schemas.openxmlformats.org/markup-compatibility/2006" xmlns:r="http://schemas.openxmlformats.org/officeDocument/2006/relationships" xmlns:w="http://schemas.openxmlformats.org/wordprocessingml/2006/main" xmlns:w14="http://schemas.microsoft.com/office/word/2010/wordml" xmlns:w15="http://schemas.microsoft.com/office/word/2012/wordml" mc:Ignorable="w14 w15">
+<w:styles xmlns:r="http://schemas.openxmlformats.org/officeDocument/2006/relationships" xmlns:w="http://schemas.openxmlformats.org/wordprocessingml/2006/main">
   <w:docDefaults>
     <w:rPrDefault>
       <w:rPr>
@@ -2705,380 +3439,146 @@
       </w:pPr>
     </w:pPrDefault>
   </w:docDefaults>
-  <w:latentStyles w:defLockedState="0" w:defUIPriority="99" w:defSemiHidden="0" w:defUnhideWhenUsed="0" w:defQFormat="0" w:count="371">
-    <w:lsdException w:name="Normal" w:uiPriority="0" w:qFormat="1"/>
-    <w:lsdException w:name="heading 1" w:uiPriority="9" w:qFormat="1"/>
-    <w:lsdException w:name="heading 2" w:semiHidden="1" w:uiPriority="9" w:unhideWhenUsed="1" w:qFormat="1"/>
-    <w:lsdException w:name="heading 3" w:semiHidden="1" w:uiPriority="9" w:unhideWhenUsed="1" w:qFormat="1"/>
-    <w:lsdException w:name="heading 4" w:semiHidden="1" w:uiPriority="9" w:unhideWhenUsed="1" w:qFormat="1"/>
-    <w:lsdException w:name="heading 5" w:semiHidden="1" w:uiPriority="9" w:unhideWhenUsed="1" w:qFormat="1"/>
-    <w:lsdException w:name="heading 6" w:semiHidden="1" w:uiPriority="9" w:unhideWhenUsed="1" w:qFormat="1"/>
-    <w:lsdException w:name="heading 7" w:semiHidden="1" w:uiPriority="9" w:unhideWhenUsed="1" w:qFormat="1"/>
-    <w:lsdException w:name="heading 8" w:semiHidden="1" w:uiPriority="9" w:unhideWhenUsed="1" w:qFormat="1"/>
-    <w:lsdException w:name="heading 9" w:semiHidden="1" w:uiPriority="9" w:unhideWhenUsed="1" w:qFormat="1"/>
-    <w:lsdException w:name="index 1" w:semiHidden="1" w:unhideWhenUsed="1"/>
-    <w:lsdException w:name="index 2" w:semiHidden="1" w:unhideWhenUsed="1"/>
-    <w:lsdException w:name="index 3" w:semiHidden="1" w:unhideWhenUsed="1"/>
-    <w:lsdException w:name="index 4" w:semiHidden="1" w:unhideWhenUsed="1"/>
-    <w:lsdException w:name="index 5" w:semiHidden="1" w:unhideWhenUsed="1"/>
-    <w:lsdException w:name="index 6" w:semiHidden="1" w:unhideWhenUsed="1"/>
-    <w:lsdException w:name="index 7" w:semiHidden="1" w:unhideWhenUsed="1"/>
-    <w:lsdException w:name="index 8" w:semiHidden="1" w:unhideWhenUsed="1"/>
-    <w:lsdException w:name="index 9" w:semiHidden="1" w:unhideWhenUsed="1"/>
-    <w:lsdException w:name="toc 1" w:semiHidden="1" w:uiPriority="39" w:unhideWhenUsed="1"/>
-    <w:lsdException w:name="toc 2" w:semiHidden="1" w:uiPriority="39" w:unhideWhenUsed="1"/>
-    <w:lsdException w:name="toc 3" w:semiHidden="1" w:uiPriority="39" w:unhideWhenUsed="1"/>
-    <w:lsdException w:name="toc 4" w:semiHidden="1" w:uiPriority="39" w:unhideWhenUsed="1"/>
-    <w:lsdException w:name="toc 5" w:semiHidden="1" w:uiPriority="39" w:unhideWhenUsed="1"/>
-    <w:lsdException w:name="toc 6" w:semiHidden="1" w:uiPriority="39" w:unhideWhenUsed="1"/>
-    <w:lsdException w:name="toc 7" w:semiHidden="1" w:uiPriority="39" w:unhideWhenUsed="1"/>
-    <w:lsdException w:name="toc 8" w:semiHidden="1" w:uiPriority="39" w:unhideWhenUsed="1"/>
-    <w:lsdException w:name="toc 9" w:semiHidden="1" w:uiPriority="39" w:unhideWhenUsed="1"/>
-    <w:lsdException w:name="Normal Indent" w:semiHidden="1" w:unhideWhenUsed="1"/>
-    <w:lsdException w:name="footnote text" w:semiHidden="1" w:unhideWhenUsed="1"/>
-    <w:lsdException w:name="annotation text" w:semiHidden="1" w:unhideWhenUsed="1"/>
-    <w:lsdException w:name="header" w:semiHidden="1" w:unhideWhenUsed="1"/>
-    <w:lsdException w:name="footer" w:semiHidden="1" w:unhideWhenUsed="1"/>
-    <w:lsdException w:name="index heading" w:semiHidden="1" w:unhideWhenUsed="1"/>
-    <w:lsdException w:name="caption" w:semiHidden="1" w:uiPriority="35" w:unhideWhenUsed="1" w:qFormat="1"/>
-    <w:lsdException w:name="table of figures" w:semiHidden="1" w:unhideWhenUsed="1"/>
-    <w:lsdException w:name="envelope address" w:semiHidden="1" w:unhideWhenUsed="1"/>
-    <w:lsdException w:name="envelope return" w:semiHidden="1" w:unhideWhenUsed="1"/>
-    <w:lsdException w:name="footnote reference" w:semiHidden="1" w:unhideWhenUsed="1"/>
-    <w:lsdException w:name="annotation reference" w:semiHidden="1" w:unhideWhenUsed="1"/>
-    <w:lsdException w:name="line number" w:semiHidden="1" w:unhideWhenUsed="1"/>
-    <w:lsdException w:name="page number" w:semiHidden="1" w:unhideWhenUsed="1"/>
-    <w:lsdException w:name="endnote reference" w:semiHidden="1" w:unhideWhenUsed="1"/>
-    <w:lsdException w:name="endnote text" w:semiHidden="1" w:unhideWhenUsed="1"/>
-    <w:lsdException w:name="table of authorities" w:semiHidden="1" w:unhideWhenUsed="1"/>
-    <w:lsdException w:name="macro" w:semiHidden="1" w:unhideWhenUsed="1"/>
-    <w:lsdException w:name="toa heading" w:semiHidden="1" w:unhideWhenUsed="1"/>
-    <w:lsdException w:name="List" w:semiHidden="1" w:unhideWhenUsed="1"/>
-    <w:lsdException w:name="List Bullet" w:semiHidden="1" w:unhideWhenUsed="1"/>
-    <w:lsdException w:name="List Number" w:semiHidden="1" w:unhideWhenUsed="1"/>
-    <w:lsdException w:name="List 2" w:semiHidden="1" w:unhideWhenUsed="1"/>
-    <w:lsdException w:name="List 3" w:semiHidden="1" w:unhideWhenUsed="1"/>
-    <w:lsdException w:name="List 4" w:semiHidden="1" w:unhideWhenUsed="1"/>
-    <w:lsdException w:name="List 5" w:semiHidden="1" w:unhideWhenUsed="1"/>
-    <w:lsdException w:name="List Bullet 2" w:semiHidden="1" w:unhideWhenUsed="1"/>
-    <w:lsdException w:name="List Bullet 3" w:semiHidden="1" w:unhideWhenUsed="1"/>
-    <w:lsdException w:name="List Bullet 4" w:semiHidden="1" w:unhideWhenUsed="1"/>
-    <w:lsdException w:name="List Bullet 5" w:semiHidden="1" w:unhideWhenUsed="1"/>
-    <w:lsdException w:name="List Number 2" w:semiHidden="1" w:unhideWhenUsed="1"/>
-    <w:lsdException w:name="List Number 3" w:semiHidden="1" w:unhideWhenUsed="1"/>
-    <w:lsdException w:name="List Number 4" w:semiHidden="1" w:unhideWhenUsed="1"/>
-    <w:lsdException w:name="List Number 5" w:semiHidden="1" w:unhideWhenUsed="1"/>
-    <w:lsdException w:name="Title" w:uiPriority="10" w:qFormat="1"/>
-    <w:lsdException w:name="Closing" w:semiHidden="1" w:unhideWhenUsed="1"/>
-    <w:lsdException w:name="Signature" w:semiHidden="1" w:unhideWhenUsed="1"/>
-    <w:lsdException w:name="Default Paragraph Font" w:semiHidden="1" w:uiPriority="1" w:unhideWhenUsed="1"/>
-    <w:lsdException w:name="Body Text" w:semiHidden="1" w:unhideWhenUsed="1"/>
-    <w:lsdException w:name="Body Text Indent" w:semiHidden="1" w:unhideWhenUsed="1"/>
-    <w:lsdException w:name="List Continue" w:semiHidden="1" w:unhideWhenUsed="1"/>
-    <w:lsdException w:name="List Continue 2" w:semiHidden="1" w:unhideWhenUsed="1"/>
-    <w:lsdException w:name="List Continue 3" w:semiHidden="1" w:unhideWhenUsed="1"/>
-    <w:lsdException w:name="List Continue 4" w:semiHidden="1" w:unhideWhenUsed="1"/>
-    <w:lsdException w:name="List Continue 5" w:semiHidden="1" w:unhideWhenUsed="1"/>
-    <w:lsdException w:name="Message Header" w:semiHidden="1" w:unhideWhenUsed="1"/>
-    <w:lsdException w:name="Subtitle" w:uiPriority="11" w:qFormat="1"/>
-    <w:lsdException w:name="Salutation" w:semiHidden="1" w:unhideWhenUsed="1"/>
-    <w:lsdException w:name="Date" w:semiHidden="1" w:unhideWhenUsed="1"/>
-    <w:lsdException w:name="Body Text First Indent" w:semiHidden="1" w:unhideWhenUsed="1"/>
-    <w:lsdException w:name="Body Text First Indent 2" w:semiHidden="1" w:unhideWhenUsed="1"/>
-    <w:lsdException w:name="Note Heading" w:semiHidden="1" w:unhideWhenUsed="1"/>
-    <w:lsdException w:name="Body Text 2" w:semiHidden="1" w:unhideWhenUsed="1"/>
-    <w:lsdException w:name="Body Text 3" w:semiHidden="1" w:unhideWhenUsed="1"/>
-    <w:lsdException w:name="Body Text Indent 2" w:semiHidden="1" w:unhideWhenUsed="1"/>
-    <w:lsdException w:name="Body Text Indent 3" w:semiHidden="1" w:unhideWhenUsed="1"/>
-    <w:lsdException w:name="Block Text" w:semiHidden="1" w:unhideWhenUsed="1"/>
-    <w:lsdException w:name="Hyperlink" w:semiHidden="1" w:unhideWhenUsed="1"/>
-    <w:lsdException w:name="FollowedHyperlink" w:semiHidden="1" w:unhideWhenUsed="1"/>
-    <w:lsdException w:name="Strong" w:uiPriority="22" w:qFormat="1"/>
-    <w:lsdException w:name="Emphasis" w:uiPriority="20" w:qFormat="1"/>
-    <w:lsdException w:name="Document Map" w:semiHidden="1" w:unhideWhenUsed="1"/>
-    <w:lsdException w:name="Plain Text" w:semiHidden="1" w:unhideWhenUsed="1"/>
-    <w:lsdException w:name="E-mail Signature" w:semiHidden="1" w:unhideWhenUsed="1"/>
-    <w:lsdException w:name="HTML Top of Form" w:semiHidden="1" w:unhideWhenUsed="1"/>
-    <w:lsdException w:name="HTML Bottom of Form" w:semiHidden="1" w:unhideWhenUsed="1"/>
-    <w:lsdException w:name="Normal (Web)" w:semiHidden="1" w:unhideWhenUsed="1"/>
-    <w:lsdException w:name="HTML Acronym" w:semiHidden="1" w:unhideWhenUsed="1"/>
-    <w:lsdException w:name="HTML Address" w:semiHidden="1" w:unhideWhenUsed="1"/>
-    <w:lsdException w:name="HTML Cite" w:semiHidden="1" w:unhideWhenUsed="1"/>
-    <w:lsdException w:name="HTML Code" w:semiHidden="1" w:unhideWhenUsed="1"/>
-    <w:lsdException w:name="HTML Definition" w:semiHidden="1" w:unhideWhenUsed="1"/>
-    <w:lsdException w:name="HTML Keyboard" w:semiHidden="1" w:unhideWhenUsed="1"/>
-    <w:lsdException w:name="HTML Preformatted" w:semiHidden="1" w:unhideWhenUsed="1"/>
-    <w:lsdException w:name="HTML Sample" w:semiHidden="1" w:unhideWhenUsed="1"/>
-    <w:lsdException w:name="HTML Typewriter" w:semiHidden="1" w:unhideWhenUsed="1"/>
-    <w:lsdException w:name="HTML Variable" w:semiHidden="1" w:unhideWhenUsed="1"/>
-    <w:lsdException w:name="Normal Table" w:semiHidden="1" w:unhideWhenUsed="1"/>
-    <w:lsdException w:name="annotation subject" w:semiHidden="1" w:unhideWhenUsed="1"/>
-    <w:lsdException w:name="No List" w:semiHidden="1" w:unhideWhenUsed="1"/>
-    <w:lsdException w:name="Outline List 1" w:semiHidden="1" w:unhideWhenUsed="1"/>
-    <w:lsdException w:name="Outline List 2" w:semiHidden="1" w:unhideWhenUsed="1"/>
-    <w:lsdException w:name="Outline List 3" w:semiHidden="1" w:unhideWhenUsed="1"/>
-    <w:lsdException w:name="Table Simple 1" w:semiHidden="1" w:unhideWhenUsed="1"/>
-    <w:lsdException w:name="Table Simple 2" w:semiHidden="1" w:unhideWhenUsed="1"/>
-    <w:lsdException w:name="Table Simple 3" w:semiHidden="1" w:unhideWhenUsed="1"/>
-    <w:lsdException w:name="Table Classic 1" w:semiHidden="1" w:unhideWhenUsed="1"/>
-    <w:lsdException w:name="Table Classic 2" w:semiHidden="1" w:unhideWhenUsed="1"/>
-    <w:lsdException w:name="Table Classic 3" w:semiHidden="1" w:unhideWhenUsed="1"/>
-    <w:lsdException w:name="Table Classic 4" w:semiHidden="1" w:unhideWhenUsed="1"/>
-    <w:lsdException w:name="Table Colorful 1" w:semiHidden="1" w:unhideWhenUsed="1"/>
-    <w:lsdException w:name="Table Colorful 2" w:semiHidden="1" w:unhideWhenUsed="1"/>
-    <w:lsdException w:name="Table Colorful 3" w:semiHidden="1" w:unhideWhenUsed="1"/>
-    <w:lsdException w:name="Table Columns 1" w:semiHidden="1" w:unhideWhenUsed="1"/>
-    <w:lsdException w:name="Table Columns 2" w:semiHidden="1" w:unhideWhenUsed="1"/>
-    <w:lsdException w:name="Table Columns 3" w:semiHidden="1" w:unhideWhenUsed="1"/>
-    <w:lsdException w:name="Table Columns 4" w:semiHidden="1" w:unhideWhenUsed="1"/>
-    <w:lsdException w:name="Table Columns 5" w:semiHidden="1" w:unhideWhenUsed="1"/>
-    <w:lsdException w:name="Table Grid 1" w:semiHidden="1" w:unhideWhenUsed="1"/>
-    <w:lsdException w:name="Table Grid 2" w:semiHidden="1" w:unhideWhenUsed="1"/>
-    <w:lsdException w:name="Table Grid 3" w:semiHidden="1" w:unhideWhenUsed="1"/>
-    <w:lsdException w:name="Table Grid 4" w:semiHidden="1" w:unhideWhenUsed="1"/>
-    <w:lsdException w:name="Table Grid 5" w:semiHidden="1" w:unhideWhenUsed="1"/>
-    <w:lsdException w:name="Table Grid 6" w:semiHidden="1" w:unhideWhenUsed="1"/>
-    <w:lsdException w:name="Table Grid 7" w:semiHidden="1" w:unhideWhenUsed="1"/>
-    <w:lsdException w:name="Table Grid 8" w:semiHidden="1" w:unhideWhenUsed="1"/>
-    <w:lsdException w:name="Table List 1" w:semiHidden="1" w:unhideWhenUsed="1"/>
-    <w:lsdException w:name="Table List 2" w:semiHidden="1" w:unhideWhenUsed="1"/>
-    <w:lsdException w:name="Table List 3" w:semiHidden="1" w:unhideWhenUsed="1"/>
-    <w:lsdException w:name="Table List 4" w:semiHidden="1" w:unhideWhenUsed="1"/>
-    <w:lsdException w:name="Table List 5" w:semiHidden="1" w:unhideWhenUsed="1"/>
-    <w:lsdException w:name="Table List 6" w:semiHidden="1" w:unhideWhenUsed="1"/>
-    <w:lsdException w:name="Table List 7" w:semiHidden="1" w:unhideWhenUsed="1"/>
-    <w:lsdException w:name="Table List 8" w:semiHidden="1" w:unhideWhenUsed="1"/>
-    <w:lsdException w:name="Table 3D effects 1" w:semiHidden="1" w:unhideWhenUsed="1"/>
-    <w:lsdException w:name="Table 3D effects 2" w:semiHidden="1" w:unhideWhenUsed="1"/>
-    <w:lsdException w:name="Table 3D effects 3" w:semiHidden="1" w:unhideWhenUsed="1"/>
-    <w:lsdException w:name="Table Contemporary" w:semiHidden="1" w:unhideWhenUsed="1"/>
-    <w:lsdException w:name="Table Elegant" w:semiHidden="1" w:unhideWhenUsed="1"/>
-    <w:lsdException w:name="Table Professional" w:semiHidden="1" w:unhideWhenUsed="1"/>
-    <w:lsdException w:name="Table Subtle 1" w:semiHidden="1" w:unhideWhenUsed="1"/>
-    <w:lsdException w:name="Table Subtle 2" w:semiHidden="1" w:unhideWhenUsed="1"/>
-    <w:lsdException w:name="Table Web 1" w:semiHidden="1" w:unhideWhenUsed="1"/>
-    <w:lsdException w:name="Table Web 2" w:semiHidden="1" w:unhideWhenUsed="1"/>
-    <w:lsdException w:name="Table Web 3" w:semiHidden="1" w:unhideWhenUsed="1"/>
-    <w:lsdException w:name="Balloon Text" w:semiHidden="1" w:unhideWhenUsed="1"/>
-    <w:lsdException w:name="Table Grid" w:uiPriority="59"/>
-    <w:lsdException w:name="Table Theme" w:semiHidden="1" w:unhideWhenUsed="1"/>
-    <w:lsdException w:name="Placeholder Text" w:semiHidden="1"/>
-    <w:lsdException w:name="No Spacing" w:uiPriority="1" w:qFormat="1"/>
-    <w:lsdException w:name="Light Shading" w:uiPriority="60"/>
-    <w:lsdException w:name="Light List" w:uiPriority="61"/>
-    <w:lsdException w:name="Light Grid" w:uiPriority="62"/>
-    <w:lsdException w:name="Medium Shading 1" w:uiPriority="63"/>
-    <w:lsdException w:name="Medium Shading 2" w:uiPriority="64"/>
-    <w:lsdException w:name="Medium List 1" w:uiPriority="65"/>
-    <w:lsdException w:name="Medium List 2" w:uiPriority="66"/>
-    <w:lsdException w:name="Medium Grid 1" w:uiPriority="67"/>
-    <w:lsdException w:name="Medium Grid 2" w:uiPriority="68"/>
-    <w:lsdException w:name="Medium Grid 3" w:uiPriority="69"/>
-    <w:lsdException w:name="Dark List" w:uiPriority="70"/>
-    <w:lsdException w:name="Colorful Shading" w:uiPriority="71"/>
-    <w:lsdException w:name="Colorful List" w:uiPriority="72"/>
-    <w:lsdException w:name="Colorful Grid" w:uiPriority="73"/>
-    <w:lsdException w:name="Light Shading Accent 1" w:uiPriority="60"/>
-    <w:lsdException w:name="Light List Accent 1" w:uiPriority="61"/>
-    <w:lsdException w:name="Light Grid Accent 1" w:uiPriority="62"/>
-    <w:lsdException w:name="Medium Shading 1 Accent 1" w:uiPriority="63"/>
-    <w:lsdException w:name="Medium Shading 2 Accent 1" w:uiPriority="64"/>
-    <w:lsdException w:name="Medium List 1 Accent 1" w:uiPriority="65"/>
-    <w:lsdException w:name="Revision" w:semiHidden="1"/>
-    <w:lsdException w:name="List Paragraph" w:uiPriority="34" w:qFormat="1"/>
-    <w:lsdException w:name="Quote" w:uiPriority="29" w:qFormat="1"/>
-    <w:lsdException w:name="Intense Quote" w:uiPriority="30" w:qFormat="1"/>
-    <w:lsdException w:name="Medium List 2 Accent 1" w:uiPriority="66"/>
-    <w:lsdException w:name="Medium Grid 1 Accent 1" w:uiPriority="67"/>
-    <w:lsdException w:name="Medium Grid 2 Accent 1" w:uiPriority="68"/>
-    <w:lsdException w:name="Medium Grid 3 Accent 1" w:uiPriority="69"/>
-    <w:lsdException w:name="Dark List Accent 1" w:uiPriority="70"/>
-    <w:lsdException w:name="Colorful Shading Accent 1" w:uiPriority="71"/>
-    <w:lsdException w:name="Colorful List Accent 1" w:uiPriority="72"/>
-    <w:lsdException w:name="Colorful Grid Accent 1" w:uiPriority="73"/>
-    <w:lsdException w:name="Light Shading Accent 2" w:uiPriority="60"/>
-    <w:lsdException w:name="Light List Accent 2" w:uiPriority="61"/>
-    <w:lsdException w:name="Light Grid Accent 2" w:uiPriority="62"/>
-    <w:lsdException w:name="Medium Shading 1 Accent 2" w:uiPriority="63"/>
-    <w:lsdException w:name="Medium Shading 2 Accent 2" w:uiPriority="64"/>
-    <w:lsdException w:name="Medium List 1 Accent 2" w:uiPriority="65"/>
-    <w:lsdException w:name="Medium List 2 Accent 2" w:uiPriority="66"/>
-    <w:lsdException w:name="Medium Grid 1 Accent 2" w:uiPriority="67"/>
-    <w:lsdException w:name="Medium Grid 2 Accent 2" w:uiPriority="68"/>
-    <w:lsdException w:name="Medium Grid 3 Accent 2" w:uiPriority="69"/>
-    <w:lsdException w:name="Dark List Accent 2" w:uiPriority="70"/>
-    <w:lsdException w:name="Colorful Shading Accent 2" w:uiPriority="71"/>
-    <w:lsdException w:name="Colorful List Accent 2" w:uiPriority="72"/>
-    <w:lsdException w:name="Colorful Grid Accent 2" w:uiPriority="73"/>
-    <w:lsdException w:name="Light Shading Accent 3" w:uiPriority="60"/>
-    <w:lsdException w:name="Light List Accent 3" w:uiPriority="61"/>
-    <w:lsdException w:name="Light Grid Accent 3" w:uiPriority="62"/>
-    <w:lsdException w:name="Medium Shading 1 Accent 3" w:uiPriority="63"/>
-    <w:lsdException w:name="Medium Shading 2 Accent 3" w:uiPriority="64"/>
-    <w:lsdException w:name="Medium List 1 Accent 3" w:uiPriority="65"/>
-    <w:lsdException w:name="Medium List 2 Accent 3" w:uiPriority="66"/>
-    <w:lsdException w:name="Medium Grid 1 Accent 3" w:uiPriority="67"/>
-    <w:lsdException w:name="Medium Grid 2 Accent 3" w:uiPriority="68"/>
-    <w:lsdException w:name="Medium Grid 3 Accent 3" w:uiPriority="69"/>
-    <w:lsdException w:name="Dark List Accent 3" w:uiPriority="70"/>
-    <w:lsdException w:name="Colorful Shading Accent 3" w:uiPriority="71"/>
-    <w:lsdException w:name="Colorful List Accent 3" w:uiPriority="72"/>
-    <w:lsdException w:name="Colorful Grid Accent 3" w:uiPriority="73"/>
-    <w:lsdException w:name="Light Shading Accent 4" w:uiPriority="60"/>
-    <w:lsdException w:name="Light List Accent 4" w:uiPriority="61"/>
-    <w:lsdException w:name="Light Grid Accent 4" w:uiPriority="62"/>
-    <w:lsdException w:name="Medium Shading 1 Accent 4" w:uiPriority="63"/>
-    <w:lsdException w:name="Medium Shading 2 Accent 4" w:uiPriority="64"/>
-    <w:lsdException w:name="Medium List 1 Accent 4" w:uiPriority="65"/>
-    <w:lsdException w:name="Medium List 2 Accent 4" w:uiPriority="66"/>
-    <w:lsdException w:name="Medium Grid 1 Accent 4" w:uiPriority="67"/>
-    <w:lsdException w:name="Medium Grid 2 Accent 4" w:uiPriority="68"/>
-    <w:lsdException w:name="Medium Grid 3 Accent 4" w:uiPriority="69"/>
-    <w:lsdException w:name="Dark List Accent 4" w:uiPriority="70"/>
-    <w:lsdException w:name="Colorful Shading Accent 4" w:uiPriority="71"/>
-    <w:lsdException w:name="Colorful List Accent 4" w:uiPriority="72"/>
-    <w:lsdException w:name="Colorful Grid Accent 4" w:uiPriority="73"/>
-    <w:lsdException w:name="Light Shading Accent 5" w:uiPriority="60"/>
-    <w:lsdException w:name="Light List Accent 5" w:uiPriority="61"/>
-    <w:lsdException w:name="Light Grid Accent 5" w:uiPriority="62"/>
-    <w:lsdException w:name="Medium Shading 1 Accent 5" w:uiPriority="63"/>
-    <w:lsdException w:name="Medium Shading 2 Accent 5" w:uiPriority="64"/>
-    <w:lsdException w:name="Medium List 1 Accent 5" w:uiPriority="65"/>
-    <w:lsdException w:name="Medium List 2 Accent 5" w:uiPriority="66"/>
-    <w:lsdException w:name="Medium Grid 1 Accent 5" w:uiPriority="67"/>
-    <w:lsdException w:name="Medium Grid 2 Accent 5" w:uiPriority="68"/>
-    <w:lsdException w:name="Medium Grid 3 Accent 5" w:uiPriority="69"/>
-    <w:lsdException w:name="Dark List Accent 5" w:uiPriority="70"/>
-    <w:lsdException w:name="Colorful Shading Accent 5" w:uiPriority="71"/>
-    <w:lsdException w:name="Colorful List Accent 5" w:uiPriority="72"/>
-    <w:lsdException w:name="Colorful Grid Accent 5" w:uiPriority="73"/>
-    <w:lsdException w:name="Light Shading Accent 6" w:uiPriority="60"/>
-    <w:lsdException w:name="Light List Accent 6" w:uiPriority="61"/>
-    <w:lsdException w:name="Light Grid Accent 6" w:uiPriority="62"/>
-    <w:lsdException w:name="Medium Shading 1 Accent 6" w:uiPriority="63"/>
-    <w:lsdException w:name="Medium Shading 2 Accent 6" w:uiPriority="64"/>
-    <w:lsdException w:name="Medium List 1 Accent 6" w:uiPriority="65"/>
-    <w:lsdException w:name="Medium List 2 Accent 6" w:uiPriority="66"/>
-    <w:lsdException w:name="Medium Grid 1 Accent 6" w:uiPriority="67"/>
-    <w:lsdException w:name="Medium Grid 2 Accent 6" w:uiPriority="68"/>
-    <w:lsdException w:name="Medium Grid 3 Accent 6" w:uiPriority="69"/>
-    <w:lsdException w:name="Dark List Accent 6" w:uiPriority="70"/>
-    <w:lsdException w:name="Colorful Shading Accent 6" w:uiPriority="71"/>
-    <w:lsdException w:name="Colorful List Accent 6" w:uiPriority="72"/>
-    <w:lsdException w:name="Colorful Grid Accent 6" w:uiPriority="73"/>
-    <w:lsdException w:name="Subtle Emphasis" w:uiPriority="19" w:qFormat="1"/>
-    <w:lsdException w:name="Intense Emphasis" w:uiPriority="21" w:qFormat="1"/>
-    <w:lsdException w:name="Subtle Reference" w:uiPriority="31" w:qFormat="1"/>
-    <w:lsdException w:name="Intense Reference" w:uiPriority="32" w:qFormat="1"/>
-    <w:lsdException w:name="Book Title" w:uiPriority="33" w:qFormat="1"/>
-    <w:lsdException w:name="Bibliography" w:semiHidden="1" w:uiPriority="37" w:unhideWhenUsed="1"/>
-    <w:lsdException w:name="TOC Heading" w:semiHidden="1" w:uiPriority="39" w:unhideWhenUsed="1" w:qFormat="1"/>
-    <w:lsdException w:name="Plain Table 1" w:uiPriority="41"/>
-    <w:lsdException w:name="Plain Table 2" w:uiPriority="42"/>
-    <w:lsdException w:name="Plain Table 3" w:uiPriority="43"/>
-    <w:lsdException w:name="Plain Table 4" w:uiPriority="44"/>
-    <w:lsdException w:name="Plain Table 5" w:uiPriority="45"/>
-    <w:lsdException w:name="Grid Table Light" w:uiPriority="40"/>
-    <w:lsdException w:name="Grid Table 1 Light" w:uiPriority="46"/>
-    <w:lsdException w:name="Grid Table 2" w:uiPriority="47"/>
-    <w:lsdException w:name="Grid Table 3" w:uiPriority="48"/>
-    <w:lsdException w:name="Grid Table 4" w:uiPriority="49"/>
-    <w:lsdException w:name="Grid Table 5 Dark" w:uiPriority="50"/>
-    <w:lsdException w:name="Grid Table 6 Colorful" w:uiPriority="51"/>
-    <w:lsdException w:name="Grid Table 7 Colorful" w:uiPriority="52"/>
-    <w:lsdException w:name="Grid Table 1 Light Accent 1" w:uiPriority="46"/>
-    <w:lsdException w:name="Grid Table 2 Accent 1" w:uiPriority="47"/>
-    <w:lsdException w:name="Grid Table 3 Accent 1" w:uiPriority="48"/>
-    <w:lsdException w:name="Grid Table 4 Accent 1" w:uiPriority="49"/>
-    <w:lsdException w:name="Grid Table 5 Dark Accent 1" w:uiPriority="50"/>
-    <w:lsdException w:name="Grid Table 6 Colorful Accent 1" w:uiPriority="51"/>
-    <w:lsdException w:name="Grid Table 7 Colorful Accent 1" w:uiPriority="52"/>
-    <w:lsdException w:name="Grid Table 1 Light Accent 2" w:uiPriority="46"/>
-    <w:lsdException w:name="Grid Table 2 Accent 2" w:uiPriority="47"/>
-    <w:lsdException w:name="Grid Table 3 Accent 2" w:uiPriority="48"/>
-    <w:lsdException w:name="Grid Table 4 Accent 2" w:uiPriority="49"/>
-    <w:lsdException w:name="Grid Table 5 Dark Accent 2" w:uiPriority="50"/>
-    <w:lsdException w:name="Grid Table 6 Colorful Accent 2" w:uiPriority="51"/>
-    <w:lsdException w:name="Grid Table 7 Colorful Accent 2" w:uiPriority="52"/>
-    <w:lsdException w:name="Grid Table 1 Light Accent 3" w:uiPriority="46"/>
-    <w:lsdException w:name="Grid Table 2 Accent 3" w:uiPriority="47"/>
-    <w:lsdException w:name="Grid Table 3 Accent 3" w:uiPriority="48"/>
-    <w:lsdException w:name="Grid Table 4 Accent 3" w:uiPriority="49"/>
-    <w:lsdException w:name="Grid Table 5 Dark Accent 3" w:uiPriority="50"/>
-    <w:lsdException w:name="Grid Table 6 Colorful Accent 3" w:uiPriority="51"/>
-    <w:lsdException w:name="Grid Table 7 Colorful Accent 3" w:uiPriority="52"/>
-    <w:lsdException w:name="Grid Table 1 Light Accent 4" w:uiPriority="46"/>
-    <w:lsdException w:name="Grid Table 2 Accent 4" w:uiPriority="47"/>
-    <w:lsdException w:name="Grid Table 3 Accent 4" w:uiPriority="48"/>
-    <w:lsdException w:name="Grid Table 4 Accent 4" w:uiPriority="49"/>
-    <w:lsdException w:name="Grid Table 5 Dark Accent 4" w:uiPriority="50"/>
-    <w:lsdException w:name="Grid Table 6 Colorful Accent 4" w:uiPriority="51"/>
-    <w:lsdException w:name="Grid Table 7 Colorful Accent 4" w:uiPriority="52"/>
-    <w:lsdException w:name="Grid Table 1 Light Accent 5" w:uiPriority="46"/>
-    <w:lsdException w:name="Grid Table 2 Accent 5" w:uiPriority="47"/>
-    <w:lsdException w:name="Grid Table 3 Accent 5" w:uiPriority="48"/>
-    <w:lsdException w:name="Grid Table 4 Accent 5" w:uiPriority="49"/>
-    <w:lsdException w:name="Grid Table 5 Dark Accent 5" w:uiPriority="50"/>
-    <w:lsdException w:name="Grid Table 6 Colorful Accent 5" w:uiPriority="51"/>
-    <w:lsdException w:name="Grid Table 7 Colorful Accent 5" w:uiPriority="52"/>
-    <w:lsdException w:name="Grid Table 1 Light Accent 6" w:uiPriority="46"/>
-    <w:lsdException w:name="Grid Table 2 Accent 6" w:uiPriority="47"/>
-    <w:lsdException w:name="Grid Table 3 Accent 6" w:uiPriority="48"/>
-    <w:lsdException w:name="Grid Table 4 Accent 6" w:uiPriority="49"/>
-    <w:lsdException w:name="Grid Table 5 Dark Accent 6" w:uiPriority="50"/>
-    <w:lsdException w:name="Grid Table 6 Colorful Accent 6" w:uiPriority="51"/>
-    <w:lsdException w:name="Grid Table 7 Colorful Accent 6" w:uiPriority="52"/>
-    <w:lsdException w:name="List Table 1 Light" w:uiPriority="46"/>
-    <w:lsdException w:name="List Table 2" w:uiPriority="47"/>
-    <w:lsdException w:name="List Table 3" w:uiPriority="48"/>
-    <w:lsdException w:name="List Table 4" w:uiPriority="49"/>
-    <w:lsdException w:name="List Table 5 Dark" w:uiPriority="50"/>
-    <w:lsdException w:name="List Table 6 Colorful" w:uiPriority="51"/>
-    <w:lsdException w:name="List Table 7 Colorful" w:uiPriority="52"/>
-    <w:lsdException w:name="List Table 1 Light Accent 1" w:uiPriority="46"/>
-    <w:lsdException w:name="List Table 2 Accent 1" w:uiPriority="47"/>
-    <w:lsdException w:name="List Table 3 Accent 1" w:uiPriority="48"/>
-    <w:lsdException w:name="List Table 4 Accent 1" w:uiPriority="49"/>
-    <w:lsdException w:name="List Table 5 Dark Accent 1" w:uiPriority="50"/>
-    <w:lsdException w:name="List Table 6 Colorful Accent 1" w:uiPriority="51"/>
-    <w:lsdException w:name="List Table 7 Colorful Accent 1" w:uiPriority="52"/>
-    <w:lsdException w:name="List Table 1 Light Accent 2" w:uiPriority="46"/>
-    <w:lsdException w:name="List Table 2 Accent 2" w:uiPriority="47"/>
-    <w:lsdException w:name="List Table 3 Accent 2" w:uiPriority="48"/>
-    <w:lsdException w:name="List Table 4 Accent 2" w:uiPriority="49"/>
-    <w:lsdException w:name="List Table 5 Dark Accent 2" w:uiPriority="50"/>
-    <w:lsdException w:name="List Table 6 Colorful Accent 2" w:uiPriority="51"/>
-    <w:lsdException w:name="List Table 7 Colorful Accent 2" w:uiPriority="52"/>
-    <w:lsdException w:name="List Table 1 Light Accent 3" w:uiPriority="46"/>
-    <w:lsdException w:name="List Table 2 Accent 3" w:uiPriority="47"/>
-    <w:lsdException w:name="List Table 3 Accent 3" w:uiPriority="48"/>
-    <w:lsdException w:name="List Table 4 Accent 3" w:uiPriority="49"/>
-    <w:lsdException w:name="List Table 5 Dark Accent 3" w:uiPriority="50"/>
-    <w:lsdException w:name="List Table 6 Colorful Accent 3" w:uiPriority="51"/>
-    <w:lsdException w:name="List Table 7 Colorful Accent 3" w:uiPriority="52"/>
-    <w:lsdException w:name="List Table 1 Light Accent 4" w:uiPriority="46"/>
-    <w:lsdException w:name="List Table 2 Accent 4" w:uiPriority="47"/>
-    <w:lsdException w:name="List Table 3 Accent 4" w:uiPriority="48"/>
-    <w:lsdException w:name="List Table 4 Accent 4" w:uiPriority="49"/>
-    <w:lsdException w:name="List Table 5 Dark Accent 4" w:uiPriority="50"/>
-    <w:lsdException w:name="List Table 6 Colorful Accent 4" w:uiPriority="51"/>
-    <w:lsdException w:name="List Table 7 Colorful Accent 4" w:uiPriority="52"/>
-    <w:lsdException w:name="List Table 1 Light Accent 5" w:uiPriority="46"/>
-    <w:lsdException w:name="List Table 2 Accent 5" w:uiPriority="47"/>
-    <w:lsdException w:name="List Table 3 Accent 5" w:uiPriority="48"/>
-    <w:lsdException w:name="List Table 4 Accent 5" w:uiPriority="49"/>
-    <w:lsdException w:name="List Table 5 Dark Accent 5" w:uiPriority="50"/>
-    <w:lsdException w:name="List Table 6 Colorful Accent 5" w:uiPriority="51"/>
-    <w:lsdException w:name="List Table 7 Colorful Accent 5" w:uiPriority="52"/>
-    <w:lsdException w:name="List Table 1 Light Accent 6" w:uiPriority="46"/>
-    <w:lsdException w:name="List Table 2 Accent 6" w:uiPriority="47"/>
-    <w:lsdException w:name="List Table 3 Accent 6" w:uiPriority="48"/>
-    <w:lsdException w:name="List Table 4 Accent 6" w:uiPriority="49"/>
-    <w:lsdException w:name="List Table 5 Dark Accent 6" w:uiPriority="50"/>
-    <w:lsdException w:name="List Table 6 Colorful Accent 6" w:uiPriority="51"/>
-    <w:lsdException w:name="List Table 7 Colorful Accent 6" w:uiPriority="52"/>
+  <w:latentStyles w:defLockedState="0" w:defUIPriority="99" w:defSemiHidden="1" w:defUnhideWhenUsed="1" w:defQFormat="0" w:count="267">
+    <w:lsdException w:name="Normal" w:semiHidden="0" w:uiPriority="0" w:unhideWhenUsed="0" w:qFormat="1"/>
+    <w:lsdException w:name="heading 1" w:semiHidden="0" w:uiPriority="9" w:unhideWhenUsed="0" w:qFormat="1"/>
+    <w:lsdException w:name="heading 2" w:uiPriority="9" w:qFormat="1"/>
+    <w:lsdException w:name="heading 3" w:uiPriority="9" w:qFormat="1"/>
+    <w:lsdException w:name="heading 4" w:uiPriority="9" w:qFormat="1"/>
+    <w:lsdException w:name="heading 5" w:uiPriority="9" w:qFormat="1"/>
+    <w:lsdException w:name="heading 6" w:uiPriority="9" w:qFormat="1"/>
+    <w:lsdException w:name="heading 7" w:uiPriority="9" w:qFormat="1"/>
+    <w:lsdException w:name="heading 8" w:uiPriority="9" w:qFormat="1"/>
+    <w:lsdException w:name="heading 9" w:uiPriority="9" w:qFormat="1"/>
+    <w:lsdException w:name="toc 1" w:uiPriority="39"/>
+    <w:lsdException w:name="toc 2" w:uiPriority="39"/>
+    <w:lsdException w:name="toc 3" w:uiPriority="39"/>
+    <w:lsdException w:name="toc 4" w:uiPriority="39"/>
+    <w:lsdException w:name="toc 5" w:uiPriority="39"/>
+    <w:lsdException w:name="toc 6" w:uiPriority="39"/>
+    <w:lsdException w:name="toc 7" w:uiPriority="39"/>
+    <w:lsdException w:name="toc 8" w:uiPriority="39"/>
+    <w:lsdException w:name="toc 9" w:uiPriority="39"/>
+    <w:lsdException w:name="caption" w:uiPriority="35" w:qFormat="1"/>
+    <w:lsdException w:name="Title" w:semiHidden="0" w:uiPriority="10" w:unhideWhenUsed="0" w:qFormat="1"/>
+    <w:lsdException w:name="Default Paragraph Font" w:uiPriority="1"/>
+    <w:lsdException w:name="Subtitle" w:semiHidden="0" w:uiPriority="11" w:unhideWhenUsed="0" w:qFormat="1"/>
+    <w:lsdException w:name="Strong" w:semiHidden="0" w:uiPriority="22" w:unhideWhenUsed="0" w:qFormat="1"/>
+    <w:lsdException w:name="Emphasis" w:semiHidden="0" w:uiPriority="20" w:unhideWhenUsed="0" w:qFormat="1"/>
+    <w:lsdException w:name="Table Grid" w:semiHidden="0" w:uiPriority="59" w:unhideWhenUsed="0"/>
+    <w:lsdException w:name="Placeholder Text" w:unhideWhenUsed="0"/>
+    <w:lsdException w:name="No Spacing" w:semiHidden="0" w:uiPriority="1" w:unhideWhenUsed="0" w:qFormat="1"/>
+    <w:lsdException w:name="Light Shading" w:semiHidden="0" w:uiPriority="60" w:unhideWhenUsed="0"/>
+    <w:lsdException w:name="Light List" w:semiHidden="0" w:uiPriority="61" w:unhideWhenUsed="0"/>
+    <w:lsdException w:name="Light Grid" w:semiHidden="0" w:uiPriority="62" w:unhideWhenUsed="0"/>
+    <w:lsdException w:name="Medium Shading 1" w:semiHidden="0" w:uiPriority="63" w:unhideWhenUsed="0"/>
+    <w:lsdException w:name="Medium Shading 2" w:semiHidden="0" w:uiPriority="64" w:unhideWhenUsed="0"/>
+    <w:lsdException w:name="Medium List 1" w:semiHidden="0" w:uiPriority="65" w:unhideWhenUsed="0"/>
+    <w:lsdException w:name="Medium List 2" w:semiHidden="0" w:uiPriority="66" w:unhideWhenUsed="0"/>
+    <w:lsdException w:name="Medium Grid 1" w:semiHidden="0" w:uiPriority="67" w:unhideWhenUsed="0"/>
+    <w:lsdException w:name="Medium Grid 2" w:semiHidden="0" w:uiPriority="68" w:unhideWhenUsed="0"/>
+    <w:lsdException w:name="Medium Grid 3" w:semiHidden="0" w:uiPriority="69" w:unhideWhenUsed="0"/>
+    <w:lsdException w:name="Dark List" w:semiHidden="0" w:uiPriority="70" w:unhideWhenUsed="0"/>
+    <w:lsdException w:name="Colorful Shading" w:semiHidden="0" w:uiPriority="71" w:unhideWhenUsed="0"/>
+    <w:lsdException w:name="Colorful List" w:semiHidden="0" w:uiPriority="72" w:unhideWhenUsed="0"/>
+    <w:lsdException w:name="Colorful Grid" w:semiHidden="0" w:uiPriority="73" w:unhideWhenUsed="0"/>
+    <w:lsdException w:name="Light Shading Accent 1" w:semiHidden="0" w:uiPriority="60" w:unhideWhenUsed="0"/>
+    <w:lsdException w:name="Light List Accent 1" w:semiHidden="0" w:uiPriority="61" w:unhideWhenUsed="0"/>
+    <w:lsdException w:name="Light Grid Accent 1" w:semiHidden="0" w:uiPriority="62" w:unhideWhenUsed="0"/>
+    <w:lsdException w:name="Medium Shading 1 Accent 1" w:semiHidden="0" w:uiPriority="63" w:unhideWhenUsed="0"/>
+    <w:lsdException w:name="Medium Shading 2 Accent 1" w:semiHidden="0" w:uiPriority="64" w:unhideWhenUsed="0"/>
+    <w:lsdException w:name="Medium List 1 Accent 1" w:semiHidden="0" w:uiPriority="65" w:unhideWhenUsed="0"/>
+    <w:lsdException w:name="Revision" w:unhideWhenUsed="0"/>
+    <w:lsdException w:name="List Paragraph" w:semiHidden="0" w:uiPriority="34" w:unhideWhenUsed="0" w:qFormat="1"/>
+    <w:lsdException w:name="Quote" w:semiHidden="0" w:uiPriority="29" w:unhideWhenUsed="0" w:qFormat="1"/>
+    <w:lsdException w:name="Intense Quote" w:semiHidden="0" w:uiPriority="30" w:unhideWhenUsed="0" w:qFormat="1"/>
+    <w:lsdException w:name="Medium List 2 Accent 1" w:semiHidden="0" w:uiPriority="66" w:unhideWhenUsed="0"/>
+    <w:lsdException w:name="Medium Grid 1 Accent 1" w:semiHidden="0" w:uiPriority="67" w:unhideWhenUsed="0"/>
+    <w:lsdException w:name="Medium Grid 2 Accent 1" w:semiHidden="0" w:uiPriority="68" w:unhideWhenUsed="0"/>
+    <w:lsdException w:name="Medium Grid 3 Accent 1" w:semiHidden="0" w:uiPriority="69" w:unhideWhenUsed="0"/>
+    <w:lsdException w:name="Dark List Accent 1" w:semiHidden="0" w:uiPriority="70" w:unhideWhenUsed="0"/>
+    <w:lsdException w:name="Colorful Shading Accent 1" w:semiHidden="0" w:uiPriority="71" w:unhideWhenUsed="0"/>
+    <w:lsdException w:name="Colorful List Accent 1" w:semiHidden="0" w:uiPriority="72" w:unhideWhenUsed="0"/>
+    <w:lsdException w:name="Colorful Grid Accent 1" w:semiHidden="0" w:uiPriority="73" w:unhideWhenUsed="0"/>
+    <w:lsdException w:name="Light Shading Accent 2" w:semiHidden="0" w:uiPriority="60" w:unhideWhenUsed="0"/>
+    <w:lsdException w:name="Light List Accent 2" w:semiHidden="0" w:uiPriority="61" w:unhideWhenUsed="0"/>
+    <w:lsdException w:name="Light Grid Accent 2" w:semiHidden="0" w:uiPriority="62" w:unhideWhenUsed="0"/>
+    <w:lsdException w:name="Medium Shading 1 Accent 2" w:semiHidden="0" w:uiPriority="63" w:unhideWhenUsed="0"/>
+    <w:lsdException w:name="Medium Shading 2 Accent 2" w:semiHidden="0" w:uiPriority="64" w:unhideWhenUsed="0"/>
+    <w:lsdException w:name="Medium List 1 Accent 2" w:semiHidden="0" w:uiPriority="65" w:unhideWhenUsed="0"/>
+    <w:lsdException w:name="Medium List 2 Accent 2" w:semiHidden="0" w:uiPriority="66" w:unhideWhenUsed="0"/>
+    <w:lsdException w:name="Medium Grid 1 Accent 2" w:semiHidden="0" w:uiPriority="67" w:unhideWhenUsed="0"/>
+    <w:lsdException w:name="Medium Grid 2 Accent 2" w:semiHidden="0" w:uiPriority="68" w:unhideWhenUsed="0"/>
+    <w:lsdException w:name="Medium Grid 3 Accent 2" w:semiHidden="0" w:uiPriority="69" w:unhideWhenUsed="0"/>
+    <w:lsdException w:name="Dark List Accent 2" w:semiHidden="0" w:uiPriority="70" w:unhideWhenUsed="0"/>
+    <w:lsdException w:name="Colorful Shading Accent 2" w:semiHidden="0" w:uiPriority="71" w:unhideWhenUsed="0"/>
+    <w:lsdException w:name="Colorful List Accent 2" w:semiHidden="0" w:uiPriority="72" w:unhideWhenUsed="0"/>
+    <w:lsdException w:name="Colorful Grid Accent 2" w:semiHidden="0" w:uiPriority="73" w:unhideWhenUsed="0"/>
+    <w:lsdException w:name="Light Shading Accent 3" w:semiHidden="0" w:uiPriority="60" w:unhideWhenUsed="0"/>
+    <w:lsdException w:name="Light List Accent 3" w:semiHidden="0" w:uiPriority="61" w:unhideWhenUsed="0"/>
+    <w:lsdException w:name="Light Grid Accent 3" w:semiHidden="0" w:uiPriority="62" w:unhideWhenUsed="0"/>
+    <w:lsdException w:name="Medium Shading 1 Accent 3" w:semiHidden="0" w:uiPriority="63" w:unhideWhenUsed="0"/>
+    <w:lsdException w:name="Medium Shading 2 Accent 3" w:semiHidden="0" w:uiPriority="64" w:unhideWhenUsed="0"/>
+    <w:lsdException w:name="Medium List 1 Accent 3" w:semiHidden="0" w:uiPriority="65" w:unhideWhenUsed="0"/>
+    <w:lsdException w:name="Medium List 2 Accent 3" w:semiHidden="0" w:uiPriority="66" w:unhideWhenUsed="0"/>
+    <w:lsdException w:name="Medium Grid 1 Accent 3" w:semiHidden="0" w:uiPriority="67" w:unhideWhenUsed="0"/>
+    <w:lsdException w:name="Medium Grid 2 Accent 3" w:semiHidden="0" w:uiPriority="68" w:unhideWhenUsed="0"/>
+    <w:lsdException w:name="Medium Grid 3 Accent 3" w:semiHidden="0" w:uiPriority="69" w:unhideWhenUsed="0"/>
+    <w:lsdException w:name="Dark List Accent 3" w:semiHidden="0" w:uiPriority="70" w:unhideWhenUsed="0"/>
+    <w:lsdException w:name="Colorful Shading Accent 3" w:semiHidden="0" w:uiPriority="71" w:unhideWhenUsed="0"/>
+    <w:lsdException w:name="Colorful List Accent 3" w:semiHidden="0" w:uiPriority="72" w:unhideWhenUsed="0"/>
+    <w:lsdException w:name="Colorful Grid Accent 3" w:semiHidden="0" w:uiPriority="73" w:unhideWhenUsed="0"/>
+    <w:lsdException w:name="Light Shading Accent 4" w:semiHidden="0" w:uiPriority="60" w:unhideWhenUsed="0"/>
+    <w:lsdException w:name="Light List Accent 4" w:semiHidden="0" w:uiPriority="61" w:unhideWhenUsed="0"/>
+    <w:lsdException w:name="Light Grid Accent 4" w:semiHidden="0" w:uiPriority="62" w:unhideWhenUsed="0"/>
+    <w:lsdException w:name="Medium Shading 1 Accent 4" w:semiHidden="0" w:uiPriority="63" w:unhideWhenUsed="0"/>
+    <w:lsdException w:name="Medium Shading 2 Accent 4" w:semiHidden="0" w:uiPriority="64" w:unhideWhenUsed="0"/>
+    <w:lsdException w:name="Medium List 1 Accent 4" w:semiHidden="0" w:uiPriority="65" w:unhideWhenUsed="0"/>
+    <w:lsdException w:name="Medium List 2 Accent 4" w:semiHidden="0" w:uiPriority="66" w:unhideWhenUsed="0"/>
+    <w:lsdException w:name="Medium Grid 1 Accent 4" w:semiHidden="0" w:uiPriority="67" w:unhideWhenUsed="0"/>
+    <w:lsdException w:name="Medium Grid 2 Accent 4" w:semiHidden="0" w:uiPriority="68" w:unhideWhenUsed="0"/>
+    <w:lsdException w:name="Medium Grid 3 Accent 4" w:semiHidden="0" w:uiPriority="69" w:unhideWhenUsed="0"/>
+    <w:lsdException w:name="Dark List Accent 4" w:semiHidden="0" w:uiPriority="70" w:unhideWhenUsed="0"/>
+    <w:lsdException w:name="Colorful Shading Accent 4" w:semiHidden="0" w:uiPriority="71" w:unhideWhenUsed="0"/>
+    <w:lsdException w:name="Colorful List Accent 4" w:semiHidden="0" w:uiPriority="72" w:unhideWhenUsed="0"/>
+    <w:lsdException w:name="Colorful Grid Accent 4" w:semiHidden="0" w:uiPriority="73" w:unhideWhenUsed="0"/>
+    <w:lsdException w:name="Light Shading Accent 5" w:semiHidden="0" w:uiPriority="60" w:unhideWhenUsed="0"/>
+    <w:lsdException w:name="Light List Accent 5" w:semiHidden="0" w:uiPriority="61" w:unhideWhenUsed="0"/>
+    <w:lsdException w:name="Light Grid Accent 5" w:semiHidden="0" w:uiPriority="62" w:unhideWhenUsed="0"/>
+    <w:lsdException w:name="Medium Shading 1 Accent 5" w:semiHidden="0" w:uiPriority="63" w:unhideWhenUsed="0"/>
+    <w:lsdException w:name="Medium Shading 2 Accent 5" w:semiHidden="0" w:uiPriority="64" w:unhideWhenUsed="0"/>
+    <w:lsdException w:name="Medium List 1 Accent 5" w:semiHidden="0" w:uiPriority="65" w:unhideWhenUsed="0"/>
+    <w:lsdException w:name="Medium List 2 Accent 5" w:semiHidden="0" w:uiPriority="66" w:unhideWhenUsed="0"/>
+    <w:lsdException w:name="Medium Grid 1 Accent 5" w:semiHidden="0" w:uiPriority="67" w:unhideWhenUsed="0"/>
+    <w:lsdException w:name="Medium Grid 2 Accent 5" w:semiHidden="0" w:uiPriority="68" w:unhideWhenUsed="0"/>
+    <w:lsdException w:name="Medium Grid 3 Accent 5" w:semiHidden="0" w:uiPriority="69" w:unhideWhenUsed="0"/>
+    <w:lsdException w:name="Dark List Accent 5" w:semiHidden="0" w:uiPriority="70" w:unhideWhenUsed="0"/>
+    <w:lsdException w:name="Colorful Shading Accent 5" w:semiHidden="0" w:uiPriority="71" w:unhideWhenUsed="0"/>
+    <w:lsdException w:name="Colorful List Accent 5" w:semiHidden="0" w:uiPriority="72" w:unhideWhenUsed="0"/>
+    <w:lsdException w:name="Colorful Grid Accent 5" w:semiHidden="0" w:uiPriority="73" w:unhideWhenUsed="0"/>
+    <w:lsdException w:name="Light Shading Accent 6" w:semiHidden="0" w:uiPriority="60" w:unhideWhenUsed="0"/>
+    <w:lsdException w:name="Light List Accent 6" w:semiHidden="0" w:uiPriority="61" w:unhideWhenUsed="0"/>
+    <w:lsdException w:name="Light Grid Accent 6" w:semiHidden="0" w:uiPriority="62" w:unhideWhenUsed="0"/>
+    <w:lsdException w:name="Medium Shading 1 Accent 6" w:semiHidden="0" w:uiPriority="63" w:unhideWhenUsed="0"/>
+    <w:lsdException w:name="Medium Shading 2 Accent 6" w:semiHidden="0" w:uiPriority="64" w:unhideWhenUsed="0"/>
+    <w:lsdException w:name="Medium List 1 Accent 6" w:semiHidden="0" w:uiPriority="65" w:unhideWhenUsed="0"/>
+    <w:lsdException w:name="Medium List 2 Accent 6" w:semiHidden="0" w:uiPriority="66" w:unhideWhenUsed="0"/>
+    <w:lsdException w:name="Medium Grid 1 Accent 6" w:semiHidden="0" w:uiPriority="67" w:unhideWhenUsed="0"/>
+    <w:lsdException w:name="Medium Grid 2 Accent 6" w:semiHidden="0" w:uiPriority="68" w:unhideWhenUsed="0"/>
+    <w:lsdException w:name="Medium Grid 3 Accent 6" w:semiHidden="0" w:uiPriority="69" w:unhideWhenUsed="0"/>
+    <w:lsdException w:name="Dark List Accent 6" w:semiHidden="0" w:uiPriority="70" w:unhideWhenUsed="0"/>
+    <w:lsdException w:name="Colorful Shading Accent 6" w:semiHidden="0" w:uiPriority="71" w:unhideWhenUsed="0"/>
+    <w:lsdException w:name="Colorful List Accent 6" w:semiHidden="0" w:uiPriority="72" w:unhideWhenUsed="0"/>
+    <w:lsdException w:name="Colorful Grid Accent 6" w:semiHidden="0" w:uiPriority="73" w:unhideWhenUsed="0"/>
+    <w:lsdException w:name="Subtle Emphasis" w:semiHidden="0" w:uiPriority="19" w:unhideWhenUsed="0" w:qFormat="1"/>
+    <w:lsdException w:name="Intense Emphasis" w:semiHidden="0" w:uiPriority="21" w:unhideWhenUsed="0" w:qFormat="1"/>
+    <w:lsdException w:name="Subtle Reference" w:semiHidden="0" w:uiPriority="31" w:unhideWhenUsed="0" w:qFormat="1"/>
+    <w:lsdException w:name="Intense Reference" w:semiHidden="0" w:uiPriority="32" w:unhideWhenUsed="0" w:qFormat="1"/>
+    <w:lsdException w:name="Book Title" w:semiHidden="0" w:uiPriority="33" w:unhideWhenUsed="0" w:qFormat="1"/>
+    <w:lsdException w:name="Bibliography" w:uiPriority="37"/>
+    <w:lsdException w:name="TOC Heading" w:uiPriority="39" w:qFormat="1"/>
   </w:latentStyles>
-  <w:style w:type="paragraph" w:default="1" w:styleId="Normal">
+  <w:style w:type="paragraph" w:default="1" w:styleId="Normalny">
     <w:name w:val="Normal"/>
     <w:qFormat/>
     <w:rsid w:val="00967A98"/>
@@ -3086,10 +3586,10 @@
       <w:spacing w:after="200"/>
     </w:pPr>
   </w:style>
-  <w:style w:type="paragraph" w:styleId="Heading1">
+  <w:style w:type="paragraph" w:styleId="Nagwek1">
     <w:name w:val="heading 1"/>
-    <w:basedOn w:val="Normal"/>
-    <w:link w:val="Heading1Char"/>
+    <w:basedOn w:val="Normalny"/>
+    <w:link w:val="Nagwek1Znak"/>
     <w:uiPriority w:val="9"/>
     <w:qFormat/>
     <w:rsid w:val="00967A98"/>
@@ -3106,10 +3606,10 @@
       <w:szCs w:val="28"/>
     </w:rPr>
   </w:style>
-  <w:style w:type="paragraph" w:styleId="Heading2">
+  <w:style w:type="paragraph" w:styleId="Nagwek2">
     <w:name w:val="heading 2"/>
-    <w:basedOn w:val="Normal"/>
-    <w:link w:val="Heading2Char"/>
+    <w:basedOn w:val="Normalny"/>
+    <w:link w:val="Nagwek2Znak"/>
     <w:uiPriority w:val="9"/>
     <w:unhideWhenUsed/>
     <w:qFormat/>
@@ -3126,10 +3626,10 @@
       <w:szCs w:val="26"/>
     </w:rPr>
   </w:style>
-  <w:style w:type="paragraph" w:styleId="Heading3">
+  <w:style w:type="paragraph" w:styleId="Nagwek3">
     <w:name w:val="heading 3"/>
-    <w:basedOn w:val="Normal"/>
-    <w:link w:val="Heading3Char"/>
+    <w:basedOn w:val="Normalny"/>
+    <w:link w:val="Nagwek3Znak"/>
     <w:uiPriority w:val="9"/>
     <w:unhideWhenUsed/>
     <w:qFormat/>
@@ -3144,10 +3644,10 @@
       <w:bCs/>
     </w:rPr>
   </w:style>
-  <w:style w:type="paragraph" w:styleId="Heading4">
+  <w:style w:type="paragraph" w:styleId="Nagwek4">
     <w:name w:val="heading 4"/>
-    <w:basedOn w:val="Normal"/>
-    <w:link w:val="Heading4Char"/>
+    <w:basedOn w:val="Normalny"/>
+    <w:link w:val="Nagwek4Znak"/>
     <w:uiPriority w:val="9"/>
     <w:unhideWhenUsed/>
     <w:qFormat/>
@@ -3164,10 +3664,10 @@
       <w:iCs/>
     </w:rPr>
   </w:style>
-  <w:style w:type="paragraph" w:styleId="Heading5">
+  <w:style w:type="paragraph" w:styleId="Nagwek5">
     <w:name w:val="heading 5"/>
-    <w:basedOn w:val="Normal"/>
-    <w:link w:val="Heading5Char"/>
+    <w:basedOn w:val="Normalny"/>
+    <w:link w:val="Nagwek5Znak"/>
     <w:uiPriority w:val="9"/>
     <w:unhideWhenUsed/>
     <w:qFormat/>
@@ -3183,10 +3683,10 @@
       <w:color w:val="7F7F7F" w:themeColor="text1" w:themeTint="80"/>
     </w:rPr>
   </w:style>
-  <w:style w:type="paragraph" w:styleId="Heading6">
+  <w:style w:type="paragraph" w:styleId="Nagwek6">
     <w:name w:val="heading 6"/>
-    <w:basedOn w:val="Normal"/>
-    <w:link w:val="Heading6Char"/>
+    <w:basedOn w:val="Normalny"/>
+    <w:link w:val="Nagwek6Znak"/>
     <w:uiPriority w:val="9"/>
     <w:unhideWhenUsed/>
     <w:qFormat/>
@@ -3204,10 +3704,10 @@
       <w:color w:val="7F7F7F" w:themeColor="text1" w:themeTint="80"/>
     </w:rPr>
   </w:style>
-  <w:style w:type="paragraph" w:styleId="Heading7">
+  <w:style w:type="paragraph" w:styleId="Nagwek7">
     <w:name w:val="heading 7"/>
-    <w:basedOn w:val="Normal"/>
-    <w:link w:val="Heading7Char"/>
+    <w:basedOn w:val="Normalny"/>
+    <w:link w:val="Nagwek7Znak"/>
     <w:uiPriority w:val="9"/>
     <w:unhideWhenUsed/>
     <w:qFormat/>
@@ -3222,10 +3722,10 @@
       <w:iCs/>
     </w:rPr>
   </w:style>
-  <w:style w:type="paragraph" w:styleId="Heading8">
+  <w:style w:type="paragraph" w:styleId="Nagwek8">
     <w:name w:val="heading 8"/>
-    <w:basedOn w:val="Normal"/>
-    <w:link w:val="Heading8Char"/>
+    <w:basedOn w:val="Normalny"/>
+    <w:link w:val="Nagwek8Znak"/>
     <w:uiPriority w:val="9"/>
     <w:unhideWhenUsed/>
     <w:qFormat/>
@@ -3240,10 +3740,10 @@
       <w:szCs w:val="20"/>
     </w:rPr>
   </w:style>
-  <w:style w:type="paragraph" w:styleId="Heading9">
+  <w:style w:type="paragraph" w:styleId="Nagwek9">
     <w:name w:val="heading 9"/>
-    <w:basedOn w:val="Normal"/>
-    <w:link w:val="Heading9Char"/>
+    <w:basedOn w:val="Normalny"/>
+    <w:link w:val="Nagwek9Znak"/>
     <w:uiPriority w:val="9"/>
     <w:unhideWhenUsed/>
     <w:qFormat/>
@@ -3261,17 +3761,18 @@
       <w:szCs w:val="20"/>
     </w:rPr>
   </w:style>
-  <w:style w:type="character" w:default="1" w:styleId="DefaultParagraphFont">
+  <w:style w:type="character" w:default="1" w:styleId="Domylnaczcionkaakapitu">
     <w:name w:val="Default Paragraph Font"/>
     <w:uiPriority w:val="1"/>
     <w:semiHidden/>
     <w:unhideWhenUsed/>
   </w:style>
-  <w:style w:type="table" w:default="1" w:styleId="TableNormal">
+  <w:style w:type="table" w:default="1" w:styleId="Standardowy">
     <w:name w:val="Normal Table"/>
     <w:uiPriority w:val="99"/>
     <w:semiHidden/>
     <w:unhideWhenUsed/>
+    <w:qFormat/>
     <w:tblPr>
       <w:tblInd w:w="0" w:type="dxa"/>
       <w:tblCellMar>
@@ -3282,7 +3783,7 @@
       </w:tblCellMar>
     </w:tblPr>
   </w:style>
-  <w:style w:type="numbering" w:default="1" w:styleId="NoList">
+  <w:style w:type="numbering" w:default="1" w:styleId="Bezlisty">
     <w:name w:val="No List"/>
     <w:uiPriority w:val="99"/>
     <w:semiHidden/>
@@ -3498,15 +3999,15 @@
       <w:rFonts w:ascii="Symbol" w:hAnsi="Symbol" w:cs="Symbol"/>
     </w:rPr>
   </w:style>
-  <w:style w:type="character" w:styleId="PageNumber">
+  <w:style w:type="character" w:styleId="Numerstrony">
     <w:name w:val="page number"/>
-    <w:basedOn w:val="DefaultParagraphFont"/>
+    <w:basedOn w:val="Domylnaczcionkaakapitu"/>
     <w:qFormat/>
     <w:rsid w:val="00916453"/>
   </w:style>
   <w:style w:type="character" w:customStyle="1" w:styleId="FootnoteCharacters">
     <w:name w:val="Footnote Characters"/>
-    <w:basedOn w:val="DefaultParagraphFont"/>
+    <w:basedOn w:val="Domylnaczcionkaakapitu"/>
     <w:qFormat/>
     <w:rsid w:val="00916453"/>
     <w:rPr>
@@ -3516,7 +4017,7 @@
   </w:style>
   <w:style w:type="character" w:customStyle="1" w:styleId="Internetlink">
     <w:name w:val="Internet link"/>
-    <w:basedOn w:val="DefaultParagraphFont"/>
+    <w:basedOn w:val="Domylnaczcionkaakapitu"/>
     <w:qFormat/>
     <w:rsid w:val="00916453"/>
     <w:rPr>
@@ -3526,7 +4027,7 @@
   </w:style>
   <w:style w:type="character" w:customStyle="1" w:styleId="VisitedInternetLink">
     <w:name w:val="Visited Internet Link"/>
-    <w:basedOn w:val="DefaultParagraphFont"/>
+    <w:basedOn w:val="Domylnaczcionkaakapitu"/>
     <w:rsid w:val="00916453"/>
     <w:rPr>
       <w:color w:val="800080"/>
@@ -3538,10 +4039,10 @@
     <w:qFormat/>
     <w:rsid w:val="00916453"/>
   </w:style>
-  <w:style w:type="character" w:customStyle="1" w:styleId="BalloonTextChar">
-    <w:name w:val="Balloon Text Char"/>
-    <w:basedOn w:val="DefaultParagraphFont"/>
-    <w:link w:val="BalloonText"/>
+  <w:style w:type="character" w:customStyle="1" w:styleId="TekstdymkaZnak">
+    <w:name w:val="Tekst dymka Znak"/>
+    <w:basedOn w:val="Domylnaczcionkaakapitu"/>
+    <w:link w:val="Tekstdymka"/>
     <w:uiPriority w:val="99"/>
     <w:semiHidden/>
     <w:qFormat/>
@@ -3552,10 +4053,10 @@
       <w:szCs w:val="14"/>
     </w:rPr>
   </w:style>
-  <w:style w:type="character" w:customStyle="1" w:styleId="Heading1Char">
-    <w:name w:val="Heading 1 Char"/>
-    <w:basedOn w:val="DefaultParagraphFont"/>
-    <w:link w:val="Heading1"/>
+  <w:style w:type="character" w:customStyle="1" w:styleId="Nagwek1Znak">
+    <w:name w:val="Nagłówek 1 Znak"/>
+    <w:basedOn w:val="Domylnaczcionkaakapitu"/>
+    <w:link w:val="Nagwek1"/>
     <w:uiPriority w:val="9"/>
     <w:qFormat/>
     <w:rsid w:val="00967A98"/>
@@ -3567,10 +4068,10 @@
       <w:szCs w:val="28"/>
     </w:rPr>
   </w:style>
-  <w:style w:type="character" w:customStyle="1" w:styleId="Heading2Char">
-    <w:name w:val="Heading 2 Char"/>
-    <w:basedOn w:val="DefaultParagraphFont"/>
-    <w:link w:val="Heading2"/>
+  <w:style w:type="character" w:customStyle="1" w:styleId="Nagwek2Znak">
+    <w:name w:val="Nagłówek 2 Znak"/>
+    <w:basedOn w:val="Domylnaczcionkaakapitu"/>
+    <w:link w:val="Nagwek2"/>
     <w:uiPriority w:val="9"/>
     <w:qFormat/>
     <w:rsid w:val="00967A98"/>
@@ -3582,10 +4083,10 @@
       <w:szCs w:val="26"/>
     </w:rPr>
   </w:style>
-  <w:style w:type="character" w:customStyle="1" w:styleId="Heading3Char">
-    <w:name w:val="Heading 3 Char"/>
-    <w:basedOn w:val="DefaultParagraphFont"/>
-    <w:link w:val="Heading3"/>
+  <w:style w:type="character" w:customStyle="1" w:styleId="Nagwek3Znak">
+    <w:name w:val="Nagłówek 3 Znak"/>
+    <w:basedOn w:val="Domylnaczcionkaakapitu"/>
+    <w:link w:val="Nagwek3"/>
     <w:uiPriority w:val="9"/>
     <w:qFormat/>
     <w:rsid w:val="00967A98"/>
@@ -3595,10 +4096,10 @@
       <w:bCs/>
     </w:rPr>
   </w:style>
-  <w:style w:type="character" w:customStyle="1" w:styleId="Heading4Char">
-    <w:name w:val="Heading 4 Char"/>
-    <w:basedOn w:val="DefaultParagraphFont"/>
-    <w:link w:val="Heading4"/>
+  <w:style w:type="character" w:customStyle="1" w:styleId="Nagwek4Znak">
+    <w:name w:val="Nagłówek 4 Znak"/>
+    <w:basedOn w:val="Domylnaczcionkaakapitu"/>
+    <w:link w:val="Nagwek4"/>
     <w:uiPriority w:val="9"/>
     <w:qFormat/>
     <w:rsid w:val="00967A98"/>
@@ -3610,10 +4111,10 @@
       <w:iCs/>
     </w:rPr>
   </w:style>
-  <w:style w:type="character" w:customStyle="1" w:styleId="Heading5Char">
-    <w:name w:val="Heading 5 Char"/>
-    <w:basedOn w:val="DefaultParagraphFont"/>
-    <w:link w:val="Heading5"/>
+  <w:style w:type="character" w:customStyle="1" w:styleId="Nagwek5Znak">
+    <w:name w:val="Nagłówek 5 Znak"/>
+    <w:basedOn w:val="Domylnaczcionkaakapitu"/>
+    <w:link w:val="Nagwek5"/>
     <w:uiPriority w:val="9"/>
     <w:qFormat/>
     <w:rsid w:val="00967A98"/>
@@ -3624,10 +4125,10 @@
       <w:color w:val="7F7F7F" w:themeColor="text1" w:themeTint="80"/>
     </w:rPr>
   </w:style>
-  <w:style w:type="character" w:customStyle="1" w:styleId="Heading6Char">
-    <w:name w:val="Heading 6 Char"/>
-    <w:basedOn w:val="DefaultParagraphFont"/>
-    <w:link w:val="Heading6"/>
+  <w:style w:type="character" w:customStyle="1" w:styleId="Nagwek6Znak">
+    <w:name w:val="Nagłówek 6 Znak"/>
+    <w:basedOn w:val="Domylnaczcionkaakapitu"/>
+    <w:link w:val="Nagwek6"/>
     <w:uiPriority w:val="9"/>
     <w:qFormat/>
     <w:rsid w:val="00967A98"/>
@@ -3640,10 +4141,10 @@
       <w:color w:val="7F7F7F" w:themeColor="text1" w:themeTint="80"/>
     </w:rPr>
   </w:style>
-  <w:style w:type="character" w:customStyle="1" w:styleId="Heading7Char">
-    <w:name w:val="Heading 7 Char"/>
-    <w:basedOn w:val="DefaultParagraphFont"/>
-    <w:link w:val="Heading7"/>
+  <w:style w:type="character" w:customStyle="1" w:styleId="Nagwek7Znak">
+    <w:name w:val="Nagłówek 7 Znak"/>
+    <w:basedOn w:val="Domylnaczcionkaakapitu"/>
+    <w:link w:val="Nagwek7"/>
     <w:uiPriority w:val="9"/>
     <w:qFormat/>
     <w:rsid w:val="00967A98"/>
@@ -3653,10 +4154,10 @@
       <w:iCs/>
     </w:rPr>
   </w:style>
-  <w:style w:type="character" w:customStyle="1" w:styleId="Heading8Char">
-    <w:name w:val="Heading 8 Char"/>
-    <w:basedOn w:val="DefaultParagraphFont"/>
-    <w:link w:val="Heading8"/>
+  <w:style w:type="character" w:customStyle="1" w:styleId="Nagwek8Znak">
+    <w:name w:val="Nagłówek 8 Znak"/>
+    <w:basedOn w:val="Domylnaczcionkaakapitu"/>
+    <w:link w:val="Nagwek8"/>
     <w:uiPriority w:val="9"/>
     <w:qFormat/>
     <w:rsid w:val="00967A98"/>
@@ -3666,10 +4167,10 @@
       <w:szCs w:val="20"/>
     </w:rPr>
   </w:style>
-  <w:style w:type="character" w:customStyle="1" w:styleId="Heading9Char">
-    <w:name w:val="Heading 9 Char"/>
-    <w:basedOn w:val="DefaultParagraphFont"/>
-    <w:link w:val="Heading9"/>
+  <w:style w:type="character" w:customStyle="1" w:styleId="Nagwek9Znak">
+    <w:name w:val="Nagłówek 9 Znak"/>
+    <w:basedOn w:val="Domylnaczcionkaakapitu"/>
+    <w:link w:val="Nagwek9"/>
     <w:uiPriority w:val="9"/>
     <w:qFormat/>
     <w:rsid w:val="00967A98"/>
@@ -3682,10 +4183,10 @@
       <w:szCs w:val="20"/>
     </w:rPr>
   </w:style>
-  <w:style w:type="character" w:customStyle="1" w:styleId="TitleChar">
-    <w:name w:val="Title Char"/>
-    <w:basedOn w:val="DefaultParagraphFont"/>
-    <w:link w:val="Title"/>
+  <w:style w:type="character" w:customStyle="1" w:styleId="TytuZnak">
+    <w:name w:val="Tytuł Znak"/>
+    <w:basedOn w:val="Domylnaczcionkaakapitu"/>
+    <w:link w:val="Tytu"/>
     <w:uiPriority w:val="10"/>
     <w:qFormat/>
     <w:rsid w:val="00967A98"/>
@@ -3696,10 +4197,10 @@
       <w:szCs w:val="52"/>
     </w:rPr>
   </w:style>
-  <w:style w:type="character" w:customStyle="1" w:styleId="SubtitleChar">
-    <w:name w:val="Subtitle Char"/>
-    <w:basedOn w:val="DefaultParagraphFont"/>
-    <w:link w:val="Subtitle"/>
+  <w:style w:type="character" w:customStyle="1" w:styleId="PodtytuZnak">
+    <w:name w:val="Podtytuł Znak"/>
+    <w:basedOn w:val="Domylnaczcionkaakapitu"/>
+    <w:link w:val="Podtytu"/>
     <w:uiPriority w:val="11"/>
     <w:qFormat/>
     <w:rsid w:val="00967A98"/>
@@ -3712,7 +4213,7 @@
       <w:szCs w:val="24"/>
     </w:rPr>
   </w:style>
-  <w:style w:type="character" w:styleId="Strong">
+  <w:style w:type="character" w:styleId="Pogrubienie">
     <w:name w:val="Strong"/>
     <w:uiPriority w:val="22"/>
     <w:qFormat/>
@@ -3722,16 +4223,16 @@
       <w:bCs/>
     </w:rPr>
   </w:style>
-  <w:style w:type="character" w:styleId="Emphasis">
+  <w:style w:type="character" w:styleId="Uwydatnienie">
     <w:name w:val="Emphasis"/>
     <w:uiPriority w:val="20"/>
     <w:qFormat/>
     <w:rsid w:val="00967A98"/>
   </w:style>
-  <w:style w:type="character" w:customStyle="1" w:styleId="QuoteChar">
-    <w:name w:val="Quote Char"/>
-    <w:basedOn w:val="DefaultParagraphFont"/>
-    <w:link w:val="Quote"/>
+  <w:style w:type="character" w:customStyle="1" w:styleId="CytatZnak">
+    <w:name w:val="Cytat Znak"/>
+    <w:basedOn w:val="Domylnaczcionkaakapitu"/>
+    <w:link w:val="Cytat"/>
     <w:uiPriority w:val="29"/>
     <w:qFormat/>
     <w:rsid w:val="00967A98"/>
@@ -3740,10 +4241,10 @@
       <w:iCs/>
     </w:rPr>
   </w:style>
-  <w:style w:type="character" w:customStyle="1" w:styleId="IntenseQuoteChar">
-    <w:name w:val="Intense Quote Char"/>
-    <w:basedOn w:val="DefaultParagraphFont"/>
-    <w:link w:val="IntenseQuote"/>
+  <w:style w:type="character" w:customStyle="1" w:styleId="CytatintensywnyZnak">
+    <w:name w:val="Cytat intensywny Znak"/>
+    <w:basedOn w:val="Domylnaczcionkaakapitu"/>
+    <w:link w:val="Cytatintensywny"/>
     <w:uiPriority w:val="30"/>
     <w:qFormat/>
     <w:rsid w:val="00967A98"/>
@@ -3754,7 +4255,7 @@
       <w:iCs/>
     </w:rPr>
   </w:style>
-  <w:style w:type="character" w:styleId="SubtleEmphasis">
+  <w:style w:type="character" w:styleId="Wyrnieniedelikatne">
     <w:name w:val="Subtle Emphasis"/>
     <w:uiPriority w:val="19"/>
     <w:qFormat/>
@@ -3764,7 +4265,7 @@
       <w:iCs/>
     </w:rPr>
   </w:style>
-  <w:style w:type="character" w:styleId="IntenseEmphasis">
+  <w:style w:type="character" w:styleId="Wyrnienieintensywne">
     <w:name w:val="Intense Emphasis"/>
     <w:uiPriority w:val="21"/>
     <w:qFormat/>
@@ -3774,7 +4275,7 @@
       <w:bCs/>
     </w:rPr>
   </w:style>
-  <w:style w:type="character" w:styleId="SubtleReference">
+  <w:style w:type="character" w:styleId="Odwoaniedelikatne">
     <w:name w:val="Subtle Reference"/>
     <w:uiPriority w:val="31"/>
     <w:qFormat/>
@@ -3783,7 +4284,7 @@
       <w:smallCaps/>
     </w:rPr>
   </w:style>
-  <w:style w:type="character" w:styleId="IntenseReference">
+  <w:style w:type="character" w:styleId="Odwoanieintensywne">
     <w:name w:val="Intense Reference"/>
     <w:uiPriority w:val="32"/>
     <w:qFormat/>
@@ -3794,7 +4295,7 @@
       <w:u w:val="single"/>
     </w:rPr>
   </w:style>
-  <w:style w:type="character" w:styleId="BookTitle">
+  <w:style w:type="character" w:styleId="Tytuksiki">
     <w:name w:val="Book Title"/>
     <w:uiPriority w:val="33"/>
     <w:qFormat/>
@@ -3809,6 +4310,7 @@
   <w:style w:type="character" w:customStyle="1" w:styleId="ListLabel1">
     <w:name w:val="ListLabel 1"/>
     <w:qFormat/>
+    <w:rsid w:val="001B3998"/>
     <w:rPr>
       <w:rFonts w:cs="Symbol"/>
     </w:rPr>
@@ -3816,6 +4318,7 @@
   <w:style w:type="character" w:customStyle="1" w:styleId="ListLabel2">
     <w:name w:val="ListLabel 2"/>
     <w:qFormat/>
+    <w:rsid w:val="001B3998"/>
     <w:rPr>
       <w:rFonts w:cs="Courier New"/>
     </w:rPr>
@@ -3823,6 +4326,7 @@
   <w:style w:type="character" w:customStyle="1" w:styleId="Bullets">
     <w:name w:val="Bullets"/>
     <w:qFormat/>
+    <w:rsid w:val="001B3998"/>
     <w:rPr>
       <w:rFonts w:ascii="OpenSymbol" w:eastAsia="OpenSymbol" w:hAnsi="OpenSymbol" w:cs="OpenSymbol"/>
     </w:rPr>
@@ -3845,12 +4349,13 @@
   </w:style>
   <w:style w:type="paragraph" w:customStyle="1" w:styleId="TextBody">
     <w:name w:val="Text Body"/>
-    <w:basedOn w:val="Normal"/>
+    <w:basedOn w:val="Normalny"/>
+    <w:rsid w:val="001B3998"/>
     <w:pPr>
       <w:spacing w:after="140" w:line="288" w:lineRule="auto"/>
     </w:pPr>
   </w:style>
-  <w:style w:type="paragraph" w:styleId="List">
+  <w:style w:type="paragraph" w:styleId="Lista">
     <w:name w:val="List"/>
     <w:basedOn w:val="Textbody0"/>
     <w:rsid w:val="00916453"/>
@@ -3859,7 +4364,7 @@
       <w:sz w:val="24"/>
     </w:rPr>
   </w:style>
-  <w:style w:type="paragraph" w:styleId="Caption">
+  <w:style w:type="paragraph" w:styleId="Legenda">
     <w:name w:val="caption"/>
     <w:basedOn w:val="Standard"/>
     <w:qFormat/>
@@ -3929,10 +4434,10 @@
       <w:lang w:val="en-AU"/>
     </w:rPr>
   </w:style>
-  <w:style w:type="paragraph" w:styleId="Subtitle">
+  <w:style w:type="paragraph" w:styleId="Podtytu">
     <w:name w:val="Subtitle"/>
-    <w:basedOn w:val="Normal"/>
-    <w:link w:val="SubtitleChar"/>
+    <w:basedOn w:val="Normalny"/>
+    <w:link w:val="PodtytuZnak"/>
     <w:uiPriority w:val="11"/>
     <w:qFormat/>
     <w:rsid w:val="00967A98"/>
@@ -3948,7 +4453,7 @@
       <w:szCs w:val="24"/>
     </w:rPr>
   </w:style>
-  <w:style w:type="paragraph" w:styleId="NormalIndent">
+  <w:style w:type="paragraph" w:styleId="Wcicienormalne">
     <w:name w:val="Normal Indent"/>
     <w:basedOn w:val="Standard"/>
     <w:qFormat/>
@@ -3995,7 +4500,7 @@
       <w:ind w:left="864"/>
     </w:pPr>
   </w:style>
-  <w:style w:type="paragraph" w:styleId="Header">
+  <w:style w:type="paragraph" w:styleId="Nagwek">
     <w:name w:val="header"/>
     <w:basedOn w:val="Standard"/>
     <w:rsid w:val="00916453"/>
@@ -4006,7 +4511,7 @@
       </w:tabs>
     </w:pPr>
   </w:style>
-  <w:style w:type="paragraph" w:styleId="Footer">
+  <w:style w:type="paragraph" w:styleId="Stopka">
     <w:name w:val="footer"/>
     <w:basedOn w:val="Standard"/>
     <w:rsid w:val="00916453"/>
@@ -4200,7 +4705,7 @@
       <w:rFonts w:ascii="Book Antiqua" w:hAnsi="Book Antiqua" w:cs="Book Antiqua"/>
     </w:rPr>
   </w:style>
-  <w:style w:type="paragraph" w:styleId="BodyText2">
+  <w:style w:type="paragraph" w:styleId="Tekstpodstawowy2">
     <w:name w:val="Body Text 2"/>
     <w:basedOn w:val="Standard"/>
     <w:qFormat/>
@@ -4272,10 +4777,10 @@
       <w:ind w:left="2547"/>
     </w:pPr>
   </w:style>
-  <w:style w:type="paragraph" w:styleId="BalloonText">
+  <w:style w:type="paragraph" w:styleId="Tekstdymka">
     <w:name w:val="Balloon Text"/>
-    <w:basedOn w:val="Normal"/>
-    <w:link w:val="BalloonTextChar"/>
+    <w:basedOn w:val="Normalny"/>
+    <w:link w:val="TekstdymkaZnak"/>
     <w:uiPriority w:val="99"/>
     <w:semiHidden/>
     <w:unhideWhenUsed/>
@@ -4287,10 +4792,10 @@
       <w:szCs w:val="14"/>
     </w:rPr>
   </w:style>
-  <w:style w:type="paragraph" w:styleId="Title">
+  <w:style w:type="paragraph" w:styleId="Tytu">
     <w:name w:val="Title"/>
-    <w:basedOn w:val="Normal"/>
-    <w:link w:val="TitleChar"/>
+    <w:basedOn w:val="Normalny"/>
+    <w:link w:val="TytuZnak"/>
     <w:uiPriority w:val="10"/>
     <w:qFormat/>
     <w:rsid w:val="00967A98"/>
@@ -4308,9 +4813,9 @@
       <w:szCs w:val="52"/>
     </w:rPr>
   </w:style>
-  <w:style w:type="paragraph" w:styleId="NoSpacing">
+  <w:style w:type="paragraph" w:styleId="Bezodstpw">
     <w:name w:val="No Spacing"/>
-    <w:basedOn w:val="Normal"/>
+    <w:basedOn w:val="Normalny"/>
     <w:uiPriority w:val="1"/>
     <w:qFormat/>
     <w:rsid w:val="00967A98"/>
@@ -4318,9 +4823,9 @@
       <w:spacing w:after="0" w:line="240" w:lineRule="auto"/>
     </w:pPr>
   </w:style>
-  <w:style w:type="paragraph" w:styleId="ListParagraph">
+  <w:style w:type="paragraph" w:styleId="Akapitzlist">
     <w:name w:val="List Paragraph"/>
-    <w:basedOn w:val="Normal"/>
+    <w:basedOn w:val="Normalny"/>
     <w:uiPriority w:val="34"/>
     <w:qFormat/>
     <w:rsid w:val="00967A98"/>
@@ -4329,10 +4834,10 @@
       <w:contextualSpacing/>
     </w:pPr>
   </w:style>
-  <w:style w:type="paragraph" w:styleId="Quote">
+  <w:style w:type="paragraph" w:styleId="Cytat">
     <w:name w:val="Quote"/>
-    <w:basedOn w:val="Normal"/>
-    <w:link w:val="QuoteChar"/>
+    <w:basedOn w:val="Normalny"/>
+    <w:link w:val="CytatZnak"/>
     <w:uiPriority w:val="29"/>
     <w:qFormat/>
     <w:rsid w:val="00967A98"/>
@@ -4345,10 +4850,10 @@
       <w:iCs/>
     </w:rPr>
   </w:style>
-  <w:style w:type="paragraph" w:styleId="IntenseQuote">
+  <w:style w:type="paragraph" w:styleId="Cytatintensywny">
     <w:name w:val="Intense Quote"/>
-    <w:basedOn w:val="Normal"/>
-    <w:link w:val="IntenseQuoteChar"/>
+    <w:basedOn w:val="Normalny"/>
+    <w:link w:val="CytatintensywnyZnak"/>
     <w:uiPriority w:val="30"/>
     <w:qFormat/>
     <w:rsid w:val="00967A98"/>
@@ -4369,7 +4874,7 @@
   </w:style>
   <w:style w:type="paragraph" w:customStyle="1" w:styleId="ContentsHeading">
     <w:name w:val="Contents Heading"/>
-    <w:basedOn w:val="Heading1"/>
+    <w:basedOn w:val="Nagwek1"/>
     <w:uiPriority w:val="39"/>
     <w:semiHidden/>
     <w:unhideWhenUsed/>
@@ -4470,6 +4975,53 @@
   <w:style w:type="numbering" w:customStyle="1" w:styleId="WW8StyleNum1">
     <w:name w:val="WW8StyleNum1"/>
     <w:rsid w:val="00916453"/>
+  </w:style>
+  <w:style w:type="paragraph" w:styleId="Nagwekspisutreci">
+    <w:name w:val="TOC Heading"/>
+    <w:basedOn w:val="Nagwek1"/>
+    <w:next w:val="Normalny"/>
+    <w:uiPriority w:val="39"/>
+    <w:semiHidden/>
+    <w:unhideWhenUsed/>
+    <w:qFormat/>
+    <w:rsid w:val="0093227A"/>
+    <w:pPr>
+      <w:keepNext/>
+      <w:keepLines/>
+      <w:contextualSpacing w:val="0"/>
+      <w:outlineLvl w:val="9"/>
+    </w:pPr>
+    <w:rPr>
+      <w:color w:val="365F91" w:themeColor="accent1" w:themeShade="BF"/>
+      <w:lang w:val="pl-PL" w:eastAsia="en-US" w:bidi="ar-SA"/>
+    </w:rPr>
+  </w:style>
+  <w:style w:type="paragraph" w:styleId="Spistreci1">
+    <w:name w:val="toc 1"/>
+    <w:basedOn w:val="Normalny"/>
+    <w:next w:val="Normalny"/>
+    <w:autoRedefine/>
+    <w:uiPriority w:val="39"/>
+    <w:unhideWhenUsed/>
+    <w:rsid w:val="0093227A"/>
+    <w:pPr>
+      <w:spacing w:after="100"/>
+    </w:pPr>
+    <w:rPr>
+      <w:rFonts w:cs="Mangal"/>
+      <w:szCs w:val="20"/>
+    </w:rPr>
+  </w:style>
+  <w:style w:type="character" w:styleId="Hipercze">
+    <w:name w:val="Hyperlink"/>
+    <w:basedOn w:val="Domylnaczcionkaakapitu"/>
+    <w:uiPriority w:val="99"/>
+    <w:unhideWhenUsed/>
+    <w:rsid w:val="0093227A"/>
+    <w:rPr>
+      <w:color w:val="0000FF" w:themeColor="hyperlink"/>
+      <w:u w:val="single"/>
+    </w:rPr>
   </w:style>
 </w:styles>
 </file>
@@ -4757,4 +5309,16 @@
   <a:objectDefaults/>
   <a:extraClrSchemeLst/>
 </a:theme>
+</file>
+
+<file path=customXml/item1.xml><?xml version="1.0" encoding="utf-8"?>
+<b:Sources xmlns:b="http://schemas.openxmlformats.org/officeDocument/2006/bibliography" xmlns="http://schemas.openxmlformats.org/officeDocument/2006/bibliography" SelectedStyle="\APA.XSL" StyleName="APA"/>
+</file>
+
+<file path=customXml/itemProps1.xml><?xml version="1.0" encoding="utf-8"?>
+<ds:datastoreItem xmlns:ds="http://schemas.openxmlformats.org/officeDocument/2006/customXml" ds:itemID="{E17458C9-62B9-4A04-B69B-D4B032CAE7A0}">
+  <ds:schemaRefs>
+    <ds:schemaRef ds:uri="http://schemas.openxmlformats.org/officeDocument/2006/bibliography"/>
+  </ds:schemaRefs>
+</ds:datastoreItem>
 </file>
</xml_diff>

<commit_message>
dodany wpis w bezpieczeństwo
</commit_message>
<xml_diff>
--- a/Dokumentacja wymagań.docx
+++ b/Dokumentacja wymagań.docx
@@ -2547,6 +2547,24 @@
         </w:rPr>
         <w:tab/>
         <w:t>Zabezpieczeniem systemu jest przymus logowania za pomocą loginu oraz hasła. Szyfrowane hasło sprawdzane jest w bazie danych, przez co system autoryzuje logującego się użytkownika.</w:t>
+      </w:r>
+      <w:r>
+        <w:rPr>
+          <w:lang w:val="pl-PL"/>
+        </w:rPr>
+        <w:t xml:space="preserve"> Połącz</w:t>
+      </w:r>
+      <w:r>
+        <w:rPr>
+          <w:lang w:val="pl-PL"/>
+        </w:rPr>
+        <w:t>e</w:t>
+      </w:r>
+      <w:r>
+        <w:rPr>
+          <w:lang w:val="pl-PL"/>
+        </w:rPr>
+        <w:t>nie z bankiem jest szyfrowane. System wymusza regularną zmianę haseł.</w:t>
       </w:r>
     </w:p>
     <w:sectPr>
@@ -2676,7 +2694,7 @@
             <w:rPr>
               <w:noProof/>
             </w:rPr>
-            <w:t>8</w:t>
+            <w:t>9</w:t>
           </w:r>
           <w:r>
             <w:fldChar w:fldCharType="end"/>
@@ -5316,7 +5334,7 @@
 </file>
 
 <file path=customXml/itemProps1.xml><?xml version="1.0" encoding="utf-8"?>
-<ds:datastoreItem xmlns:ds="http://schemas.openxmlformats.org/officeDocument/2006/customXml" ds:itemID="{E17458C9-62B9-4A04-B69B-D4B032CAE7A0}">
+<ds:datastoreItem xmlns:ds="http://schemas.openxmlformats.org/officeDocument/2006/customXml" ds:itemID="{207FD251-DFE1-418C-8349-3B96AC47ED3D}">
   <ds:schemaRefs>
     <ds:schemaRef ds:uri="http://schemas.openxmlformats.org/officeDocument/2006/bibliography"/>
   </ds:schemaRefs>

</xml_diff>